<commit_message>
added java file and worked on wks
</commit_message>
<xml_diff>
--- a/week7/week-7-worksheet.docx
+++ b/week7/week-7-worksheet.docx
@@ -1,6 +1,6 @@
 
 <file path=word/document.xml><?xml version="1.0" encoding="utf-8"?>
-<w:document xmlns:wpc="http://schemas.microsoft.com/office/word/2010/wordprocessingCanvas" xmlns:cx="http://schemas.microsoft.com/office/drawing/2014/chartex" xmlns:cx1="http://schemas.microsoft.com/office/drawing/2015/9/8/chartex" xmlns:cx2="http://schemas.microsoft.com/office/drawing/2015/10/21/chartex" xmlns:cx3="http://schemas.microsoft.com/office/drawing/2016/5/9/chartex" xmlns:cx4="http://schemas.microsoft.com/office/drawing/2016/5/10/chartex" xmlns:cx5="http://schemas.microsoft.com/office/drawing/2016/5/11/chartex" xmlns:cx6="http://schemas.microsoft.com/office/drawing/2016/5/12/chartex" xmlns:cx7="http://schemas.microsoft.com/office/drawing/2016/5/13/chartex" xmlns:cx8="http://schemas.microsoft.com/office/drawing/2016/5/14/chartex" xmlns:mc="http://schemas.openxmlformats.org/markup-compatibility/2006" xmlns:aink="http://schemas.microsoft.com/office/drawing/2016/ink" xmlns:am3d="http://schemas.microsoft.com/office/drawing/2017/model3d" xmlns:o="urn:schemas-microsoft-com:office:office" xmlns:r="http://schemas.openxmlformats.org/officeDocument/2006/relationships" xmlns:m="http://schemas.openxmlformats.org/officeDocument/2006/math" xmlns:v="urn:schemas-microsoft-com:vml" xmlns:wp14="http://schemas.microsoft.com/office/word/2010/wordprocessingDrawing" xmlns:wp="http://schemas.openxmlformats.org/drawingml/2006/wordprocessingDrawing" xmlns:w10="urn:schemas-microsoft-com:office:word" xmlns:w="http://schemas.openxmlformats.org/wordprocessingml/2006/main" xmlns:w14="http://schemas.microsoft.com/office/word/2010/wordml" xmlns:w15="http://schemas.microsoft.com/office/word/2012/wordml" xmlns:w16cex="http://schemas.microsoft.com/office/word/2018/wordml/cex" xmlns:w16cid="http://schemas.microsoft.com/office/word/2016/wordml/cid" xmlns:w16="http://schemas.microsoft.com/office/word/2018/wordml" xmlns:w16sdtdh="http://schemas.microsoft.com/office/word/2020/wordml/sdtdatahash" xmlns:w16se="http://schemas.microsoft.com/office/word/2015/wordml/symex" xmlns:wpg="http://schemas.microsoft.com/office/word/2010/wordprocessingGroup" xmlns:wpi="http://schemas.microsoft.com/office/word/2010/wordprocessingInk" xmlns:wne="http://schemas.microsoft.com/office/word/2006/wordml" xmlns:wps="http://schemas.microsoft.com/office/word/2010/wordprocessingShape" mc:Ignorable="w14 w15 w16se w16cid w16 w16cex w16sdtdh wp14">
+<w:document xmlns:wpc="http://schemas.microsoft.com/office/word/2010/wordprocessingCanvas" xmlns:cx="http://schemas.microsoft.com/office/drawing/2014/chartex" xmlns:cx1="http://schemas.microsoft.com/office/drawing/2015/9/8/chartex" xmlns:cx2="http://schemas.microsoft.com/office/drawing/2015/10/21/chartex" xmlns:cx3="http://schemas.microsoft.com/office/drawing/2016/5/9/chartex" xmlns:cx4="http://schemas.microsoft.com/office/drawing/2016/5/10/chartex" xmlns:cx5="http://schemas.microsoft.com/office/drawing/2016/5/11/chartex" xmlns:cx6="http://schemas.microsoft.com/office/drawing/2016/5/12/chartex" xmlns:cx7="http://schemas.microsoft.com/office/drawing/2016/5/13/chartex" xmlns:cx8="http://schemas.microsoft.com/office/drawing/2016/5/14/chartex" xmlns:mc="http://schemas.openxmlformats.org/markup-compatibility/2006" xmlns:aink="http://schemas.microsoft.com/office/drawing/2016/ink" xmlns:am3d="http://schemas.microsoft.com/office/drawing/2017/model3d" xmlns:o="urn:schemas-microsoft-com:office:office" xmlns:oel="http://schemas.microsoft.com/office/2019/extlst" xmlns:r="http://schemas.openxmlformats.org/officeDocument/2006/relationships" xmlns:m="http://schemas.openxmlformats.org/officeDocument/2006/math" xmlns:v="urn:schemas-microsoft-com:vml" xmlns:wp14="http://schemas.microsoft.com/office/word/2010/wordprocessingDrawing" xmlns:wp="http://schemas.openxmlformats.org/drawingml/2006/wordprocessingDrawing" xmlns:w10="urn:schemas-microsoft-com:office:word" xmlns:w="http://schemas.openxmlformats.org/wordprocessingml/2006/main" xmlns:w14="http://schemas.microsoft.com/office/word/2010/wordml" xmlns:w15="http://schemas.microsoft.com/office/word/2012/wordml" xmlns:w16cex="http://schemas.microsoft.com/office/word/2018/wordml/cex" xmlns:w16cid="http://schemas.microsoft.com/office/word/2016/wordml/cid" xmlns:w16="http://schemas.microsoft.com/office/word/2018/wordml" xmlns:w16du="http://schemas.microsoft.com/office/word/2023/wordml/word16du" xmlns:w16sdtdh="http://schemas.microsoft.com/office/word/2020/wordml/sdtdatahash" xmlns:w16sdtfl="http://schemas.microsoft.com/office/word/2024/wordml/sdtformatlock" xmlns:w16se="http://schemas.microsoft.com/office/word/2015/wordml/symex" xmlns:wpg="http://schemas.microsoft.com/office/word/2010/wordprocessingGroup" xmlns:wpi="http://schemas.microsoft.com/office/word/2010/wordprocessingInk" xmlns:wne="http://schemas.microsoft.com/office/word/2006/wordml" xmlns:wps="http://schemas.microsoft.com/office/word/2010/wordprocessingShape" mc:Ignorable="w14 w15 w16se w16cid w16 w16cex w16sdtdh w16sdtfl w16du wp14">
   <w:body>
     <w:p>
       <w:pPr>
@@ -155,14 +155,6 @@
       <w:r>
         <w:t>Running time assumptions</w:t>
       </w:r>
-    </w:p>
-    <w:p>
-      <w:pPr>
-        <w:rPr>
-          <w:rFonts w:cs="Calibri"/>
-          <w:szCs w:val="22"/>
-        </w:rPr>
-      </w:pPr>
     </w:p>
     <w:p>
       <w:pPr>
@@ -261,29 +253,6 @@
     </w:p>
     <w:p>
       <w:pPr>
-        <w:pStyle w:val="ListParagraph"/>
-        <w:numPr>
-          <w:ilvl w:val="0"/>
-          <w:numId w:val="11"/>
-        </w:numPr>
-        <w:spacing w:after="240" w:line="312" w:lineRule="auto"/>
-        <w:rPr>
-          <w:rFonts w:asciiTheme="majorHAnsi" w:eastAsiaTheme="majorEastAsia" w:hAnsiTheme="majorHAnsi" w:cs="Times New Roman (Headings CS)"/>
-          <w:color w:val="FFFFFF" w:themeColor="background1"/>
-          <w:sz w:val="28"/>
-          <w:szCs w:val="28"/>
-        </w:rPr>
-      </w:pPr>
-      <w:r>
-        <w:rPr>
-          <w:sz w:val="28"/>
-          <w:szCs w:val="28"/>
-        </w:rPr>
-        <w:br w:type="page"/>
-      </w:r>
-    </w:p>
-    <w:p>
-      <w:pPr>
         <w:pStyle w:val="Heading1"/>
         <w:rPr>
           <w:rFonts w:cstheme="majorHAnsi"/>
@@ -296,7 +265,6 @@
           <w:sz w:val="28"/>
           <w:szCs w:val="28"/>
         </w:rPr>
-        <w:lastRenderedPageBreak/>
         <w:t xml:space="preserve">Exercise </w:t>
       </w:r>
       <w:r>
@@ -1334,7 +1302,34 @@
     </w:tbl>
     <w:p>
       <w:r>
-        <w:t xml:space="preserve">                                                                                                </w:t>
+        <w:t xml:space="preserve">                                                                                    </w:t>
+      </w:r>
+      <w:r>
+        <w:t xml:space="preserve">               </w:t>
+      </w:r>
+      <w:r>
+        <w:t>L</w:t>
+      </w:r>
+      <w:r>
+        <w:t xml:space="preserve">     </w:t>
+      </w:r>
+      <w:r>
+        <w:t xml:space="preserve">       </w:t>
+      </w:r>
+      <w:r>
+        <w:t xml:space="preserve"> </w:t>
+      </w:r>
+      <w:r>
+        <w:t xml:space="preserve">      </w:t>
+      </w:r>
+      <w:r>
+        <w:t>M</w:t>
+      </w:r>
+      <w:r>
+        <w:t xml:space="preserve">                                            </w:t>
+      </w:r>
+      <w:r>
+        <w:t>H</w:t>
       </w:r>
     </w:p>
     <w:p>
@@ -1805,7 +1800,25 @@
     </w:tbl>
     <w:p>
       <w:r>
-        <w:t xml:space="preserve">                                                                                                </w:t>
+        <w:t xml:space="preserve">                                              </w:t>
+      </w:r>
+      <w:r>
+        <w:t xml:space="preserve">                                                   </w:t>
+      </w:r>
+      <w:r>
+        <w:t xml:space="preserve">L  </w:t>
+      </w:r>
+      <w:r>
+        <w:t xml:space="preserve">   </w:t>
+      </w:r>
+      <w:r>
+        <w:t xml:space="preserve">    M      </w:t>
+      </w:r>
+      <w:r>
+        <w:t xml:space="preserve"> </w:t>
+      </w:r>
+      <w:r>
+        <w:t xml:space="preserve"> H</w:t>
       </w:r>
     </w:p>
     <w:p>
@@ -2283,7 +2296,26 @@
         </w:rPr>
       </w:pPr>
       <w:r>
-        <w:br w:type="page"/>
+        <w:tab/>
+      </w:r>
+      <w:r>
+        <w:tab/>
+      </w:r>
+      <w:r>
+        <w:tab/>
+      </w:r>
+      <w:r>
+        <w:tab/>
+      </w:r>
+      <w:r>
+        <w:tab/>
+      </w:r>
+      <w:r>
+        <w:tab/>
+        <w:t xml:space="preserve">       </w:t>
+      </w:r>
+      <w:r>
+        <w:t>LMH</w:t>
       </w:r>
     </w:p>
     <w:p>
@@ -2557,25 +2589,26 @@
           <w:rFonts w:ascii="Cambria" w:hAnsi="Cambria"/>
         </w:rPr>
       </w:pPr>
-    </w:p>
-    <w:p>
-      <w:pPr>
+      <w:r>
         <w:rPr>
           <w:rFonts w:ascii="Cambria" w:hAnsi="Cambria"/>
         </w:rPr>
-      </w:pPr>
+        <w:t xml:space="preserve">Here is a UML for the “pure” Stack class I want you to use.  Don’t use the </w:t>
+      </w:r>
+      <w:proofErr w:type="spellStart"/>
+      <w:proofErr w:type="gramStart"/>
       <w:r>
         <w:rPr>
           <w:rFonts w:ascii="Cambria" w:hAnsi="Cambria"/>
         </w:rPr>
-        <w:t xml:space="preserve">Here is a UML for the “pure” Stack class I want you to use.  Don’t use the </w:t>
-      </w:r>
-      <w:proofErr w:type="spellStart"/>
+        <w:t>java.util</w:t>
+      </w:r>
+      <w:proofErr w:type="gramEnd"/>
       <w:r>
         <w:rPr>
           <w:rFonts w:ascii="Cambria" w:hAnsi="Cambria"/>
         </w:rPr>
-        <w:t>java.util.Stack</w:t>
+        <w:t>.Stack</w:t>
       </w:r>
       <w:proofErr w:type="spellEnd"/>
       <w:r>
@@ -2584,13 +2617,6 @@
         </w:rPr>
         <w:t>&lt;E&gt; class with its extra methods or its ability to use linked list or array methods to simplify things.</w:t>
       </w:r>
-    </w:p>
-    <w:p>
-      <w:pPr>
-        <w:rPr>
-          <w:rFonts w:ascii="Cambria" w:hAnsi="Cambria"/>
-        </w:rPr>
-      </w:pPr>
     </w:p>
     <w:tbl>
       <w:tblPr>
@@ -2818,27 +2844,106 @@
       <w:pPr>
         <w:rPr>
           <w:rFonts w:ascii="Cambria" w:hAnsi="Cambria"/>
-          <w:u w:val="single"/>
-        </w:rPr>
-      </w:pPr>
+        </w:rPr>
+      </w:pPr>
+      <w:r>
+        <w:rPr>
+          <w:rFonts w:ascii="Cambria" w:hAnsi="Cambria"/>
+        </w:rPr>
+        <w:t>Assume that the</w:t>
+      </w:r>
+      <w:r>
+        <w:rPr>
+          <w:rFonts w:ascii="Cambria" w:hAnsi="Cambria"/>
+        </w:rPr>
+        <w:t xml:space="preserve"> signature of the method is </w:t>
+      </w:r>
     </w:p>
     <w:p>
       <w:pPr>
         <w:rPr>
-          <w:rFonts w:ascii="Cambria" w:hAnsi="Cambria"/>
-        </w:rPr>
-      </w:pPr>
-      <w:r>
-        <w:rPr>
-          <w:rFonts w:ascii="Cambria" w:hAnsi="Cambria"/>
-        </w:rPr>
-        <w:t>Assume that the</w:t>
-      </w:r>
-      <w:r>
-        <w:rPr>
-          <w:rFonts w:ascii="Cambria" w:hAnsi="Cambria"/>
-        </w:rPr>
-        <w:t xml:space="preserve"> signature of the method is </w:t>
+          <w:rFonts w:ascii="Consolas" w:hAnsi="Consolas"/>
+          <w:b/>
+          <w:bCs/>
+          <w:color w:val="00B050"/>
+          <w:szCs w:val="22"/>
+        </w:rPr>
+      </w:pPr>
+      <w:r>
+        <w:rPr>
+          <w:rFonts w:ascii="Consolas" w:hAnsi="Consolas"/>
+          <w:b/>
+          <w:bCs/>
+          <w:color w:val="00B050"/>
+          <w:szCs w:val="22"/>
+        </w:rPr>
+        <w:t xml:space="preserve">public static int </w:t>
+      </w:r>
+      <w:proofErr w:type="spellStart"/>
+      <w:proofErr w:type="gramStart"/>
+      <w:r>
+        <w:rPr>
+          <w:rFonts w:ascii="Consolas" w:hAnsi="Consolas"/>
+          <w:b/>
+          <w:bCs/>
+          <w:color w:val="00B050"/>
+          <w:szCs w:val="22"/>
+        </w:rPr>
+        <w:t>countOccurrences</w:t>
+      </w:r>
+      <w:proofErr w:type="spellEnd"/>
+      <w:r>
+        <w:rPr>
+          <w:rFonts w:ascii="Consolas" w:hAnsi="Consolas"/>
+          <w:b/>
+          <w:bCs/>
+          <w:color w:val="00B050"/>
+          <w:szCs w:val="22"/>
+        </w:rPr>
+        <w:t>( Stack</w:t>
+      </w:r>
+      <w:proofErr w:type="gramEnd"/>
+      <w:r>
+        <w:rPr>
+          <w:rFonts w:ascii="Consolas" w:hAnsi="Consolas"/>
+          <w:b/>
+          <w:bCs/>
+          <w:color w:val="00B050"/>
+          <w:szCs w:val="22"/>
+        </w:rPr>
+        <w:t xml:space="preserve">&lt;Integer&gt; s, Integer </w:t>
+      </w:r>
+      <w:proofErr w:type="spellStart"/>
+      <w:r>
+        <w:rPr>
+          <w:rFonts w:ascii="Consolas" w:hAnsi="Consolas"/>
+          <w:b/>
+          <w:bCs/>
+          <w:color w:val="00B050"/>
+          <w:szCs w:val="22"/>
+        </w:rPr>
+        <w:t>val</w:t>
+      </w:r>
+      <w:proofErr w:type="spellEnd"/>
+      <w:r>
+        <w:rPr>
+          <w:rFonts w:ascii="Consolas" w:hAnsi="Consolas"/>
+          <w:b/>
+          <w:bCs/>
+          <w:color w:val="00B050"/>
+          <w:szCs w:val="22"/>
+        </w:rPr>
+        <w:t xml:space="preserve"> ) </w:t>
+      </w:r>
+      <w:r>
+        <w:rPr>
+          <w:rFonts w:ascii="Consolas" w:hAnsi="Consolas"/>
+          <w:b/>
+          <w:bCs/>
+          <w:color w:val="00B050"/>
+          <w:szCs w:val="22"/>
+        </w:rPr>
+        <w:t>{</w:t>
       </w:r>
     </w:p>
     <w:p>
@@ -2847,6 +2952,7 @@
           <w:rFonts w:ascii="Consolas" w:hAnsi="Consolas"/>
           <w:b/>
           <w:bCs/>
+          <w:color w:val="00B050"/>
           <w:szCs w:val="22"/>
         </w:rPr>
       </w:pPr>
@@ -2855,161 +2961,696 @@
           <w:rFonts w:ascii="Consolas" w:hAnsi="Consolas"/>
           <w:b/>
           <w:bCs/>
-          <w:szCs w:val="22"/>
-        </w:rPr>
-        <w:t xml:space="preserve">public static int </w:t>
-      </w:r>
-      <w:proofErr w:type="spellStart"/>
+          <w:color w:val="00B050"/>
+          <w:szCs w:val="22"/>
+        </w:rPr>
+        <w:t xml:space="preserve">  </w:t>
+      </w:r>
       <w:r>
         <w:rPr>
           <w:rFonts w:ascii="Consolas" w:hAnsi="Consolas"/>
           <w:b/>
           <w:bCs/>
-          <w:szCs w:val="22"/>
-        </w:rPr>
-        <w:t>countOccurrences</w:t>
-      </w:r>
-      <w:proofErr w:type="spellEnd"/>
+          <w:color w:val="00B050"/>
+          <w:szCs w:val="22"/>
+        </w:rPr>
+        <w:t xml:space="preserve">Stack&lt;Integer&gt; </w:t>
+      </w:r>
+      <w:proofErr w:type="spellStart"/>
       <w:r>
         <w:rPr>
           <w:rFonts w:ascii="Consolas" w:hAnsi="Consolas"/>
           <w:b/>
           <w:bCs/>
-          <w:szCs w:val="22"/>
-        </w:rPr>
-        <w:t xml:space="preserve">( Stack&lt;Integer&gt; s, Integer </w:t>
-      </w:r>
-      <w:proofErr w:type="spellStart"/>
+          <w:color w:val="00B050"/>
+          <w:szCs w:val="22"/>
+        </w:rPr>
+        <w:t>tempStack</w:t>
+      </w:r>
+      <w:proofErr w:type="spellEnd"/>
       <w:r>
         <w:rPr>
           <w:rFonts w:ascii="Consolas" w:hAnsi="Consolas"/>
           <w:b/>
           <w:bCs/>
-          <w:szCs w:val="22"/>
-        </w:rPr>
-        <w:t>val</w:t>
-      </w:r>
-      <w:proofErr w:type="spellEnd"/>
+          <w:color w:val="00B050"/>
+          <w:szCs w:val="22"/>
+        </w:rPr>
+        <w:t xml:space="preserve"> = new Stack&lt;</w:t>
+      </w:r>
+      <w:proofErr w:type="gramStart"/>
       <w:r>
         <w:rPr>
           <w:rFonts w:ascii="Consolas" w:hAnsi="Consolas"/>
           <w:b/>
           <w:bCs/>
-          <w:szCs w:val="22"/>
-        </w:rPr>
-        <w:t xml:space="preserve"> ) </w:t>
-      </w:r>
-    </w:p>
-    <w:p/>
-    <w:p>
-      <w:pPr>
-        <w:jc w:val="both"/>
-        <w:rPr>
-          <w:rStyle w:val="CodeChar"/>
-        </w:rPr>
-      </w:pPr>
+          <w:color w:val="00B050"/>
+          <w:szCs w:val="22"/>
+        </w:rPr>
+        <w:t>&gt;(</w:t>
+      </w:r>
+      <w:proofErr w:type="gramEnd"/>
+      <w:r>
+        <w:rPr>
+          <w:rFonts w:ascii="Consolas" w:hAnsi="Consolas"/>
+          <w:b/>
+          <w:bCs/>
+          <w:color w:val="00B050"/>
+          <w:szCs w:val="22"/>
+        </w:rPr>
+        <w:t>);</w:t>
+      </w:r>
     </w:p>
     <w:p>
       <w:pPr>
-        <w:jc w:val="both"/>
-        <w:rPr>
-          <w:rStyle w:val="CodeChar"/>
-        </w:rPr>
-      </w:pPr>
+        <w:rPr>
+          <w:rFonts w:ascii="Consolas" w:hAnsi="Consolas"/>
+          <w:b/>
+          <w:bCs/>
+          <w:color w:val="00B050"/>
+          <w:szCs w:val="22"/>
+        </w:rPr>
+      </w:pPr>
+      <w:r>
+        <w:rPr>
+          <w:rFonts w:ascii="Consolas" w:hAnsi="Consolas"/>
+          <w:b/>
+          <w:bCs/>
+          <w:color w:val="00B050"/>
+          <w:szCs w:val="22"/>
+        </w:rPr>
+        <w:t xml:space="preserve">        int count = </w:t>
+      </w:r>
+      <w:proofErr w:type="gramStart"/>
+      <w:r>
+        <w:rPr>
+          <w:rFonts w:ascii="Consolas" w:hAnsi="Consolas"/>
+          <w:b/>
+          <w:bCs/>
+          <w:color w:val="00B050"/>
+          <w:szCs w:val="22"/>
+        </w:rPr>
+        <w:t>0;</w:t>
+      </w:r>
+      <w:proofErr w:type="gramEnd"/>
     </w:p>
     <w:p>
       <w:pPr>
-        <w:jc w:val="both"/>
-        <w:rPr>
-          <w:rStyle w:val="CodeChar"/>
+        <w:rPr>
+          <w:rFonts w:ascii="Consolas" w:hAnsi="Consolas"/>
+          <w:b/>
+          <w:bCs/>
+          <w:color w:val="00B050"/>
+          <w:szCs w:val="22"/>
         </w:rPr>
       </w:pPr>
     </w:p>
     <w:p>
       <w:pPr>
-        <w:jc w:val="both"/>
-        <w:rPr>
-          <w:rStyle w:val="CodeChar"/>
-        </w:rPr>
-      </w:pPr>
+        <w:rPr>
+          <w:rFonts w:ascii="Consolas" w:hAnsi="Consolas"/>
+          <w:b/>
+          <w:bCs/>
+          <w:color w:val="00B050"/>
+          <w:szCs w:val="22"/>
+        </w:rPr>
+      </w:pPr>
+      <w:r>
+        <w:rPr>
+          <w:rFonts w:ascii="Consolas" w:hAnsi="Consolas"/>
+          <w:b/>
+          <w:bCs/>
+          <w:color w:val="00B050"/>
+          <w:szCs w:val="22"/>
+        </w:rPr>
+        <w:t xml:space="preserve">        // Count occurrences and transfer elements to </w:t>
+      </w:r>
+      <w:proofErr w:type="spellStart"/>
+      <w:r>
+        <w:rPr>
+          <w:rFonts w:ascii="Consolas" w:hAnsi="Consolas"/>
+          <w:b/>
+          <w:bCs/>
+          <w:color w:val="00B050"/>
+          <w:szCs w:val="22"/>
+        </w:rPr>
+        <w:t>tempStack</w:t>
+      </w:r>
+      <w:proofErr w:type="spellEnd"/>
     </w:p>
     <w:p>
       <w:pPr>
-        <w:jc w:val="both"/>
-        <w:rPr>
-          <w:rStyle w:val="CodeChar"/>
-        </w:rPr>
-      </w:pPr>
+        <w:rPr>
+          <w:rFonts w:ascii="Consolas" w:hAnsi="Consolas"/>
+          <w:b/>
+          <w:bCs/>
+          <w:color w:val="00B050"/>
+          <w:szCs w:val="22"/>
+        </w:rPr>
+      </w:pPr>
+      <w:r>
+        <w:rPr>
+          <w:rFonts w:ascii="Consolas" w:hAnsi="Consolas"/>
+          <w:b/>
+          <w:bCs/>
+          <w:color w:val="00B050"/>
+          <w:szCs w:val="22"/>
+        </w:rPr>
+        <w:t xml:space="preserve">        while </w:t>
+      </w:r>
+      <w:proofErr w:type="gramStart"/>
+      <w:r>
+        <w:rPr>
+          <w:rFonts w:ascii="Consolas" w:hAnsi="Consolas"/>
+          <w:b/>
+          <w:bCs/>
+          <w:color w:val="00B050"/>
+          <w:szCs w:val="22"/>
+        </w:rPr>
+        <w:t>(!</w:t>
+      </w:r>
+      <w:proofErr w:type="spellStart"/>
+      <w:r>
+        <w:rPr>
+          <w:rFonts w:ascii="Consolas" w:hAnsi="Consolas"/>
+          <w:b/>
+          <w:bCs/>
+          <w:color w:val="00B050"/>
+          <w:szCs w:val="22"/>
+        </w:rPr>
+        <w:t>s</w:t>
+      </w:r>
+      <w:proofErr w:type="gramEnd"/>
+      <w:r>
+        <w:rPr>
+          <w:rFonts w:ascii="Consolas" w:hAnsi="Consolas"/>
+          <w:b/>
+          <w:bCs/>
+          <w:color w:val="00B050"/>
+          <w:szCs w:val="22"/>
+        </w:rPr>
+        <w:t>.isEmpty</w:t>
+      </w:r>
+      <w:proofErr w:type="spellEnd"/>
+      <w:r>
+        <w:rPr>
+          <w:rFonts w:ascii="Consolas" w:hAnsi="Consolas"/>
+          <w:b/>
+          <w:bCs/>
+          <w:color w:val="00B050"/>
+          <w:szCs w:val="22"/>
+        </w:rPr>
+        <w:t>()) {</w:t>
+      </w:r>
     </w:p>
     <w:p>
       <w:pPr>
-        <w:jc w:val="both"/>
-        <w:rPr>
-          <w:rStyle w:val="CodeChar"/>
-        </w:rPr>
-      </w:pPr>
+        <w:rPr>
+          <w:rFonts w:ascii="Consolas" w:hAnsi="Consolas"/>
+          <w:b/>
+          <w:bCs/>
+          <w:color w:val="00B050"/>
+          <w:szCs w:val="22"/>
+        </w:rPr>
+      </w:pPr>
+      <w:r>
+        <w:rPr>
+          <w:rFonts w:ascii="Consolas" w:hAnsi="Consolas"/>
+          <w:b/>
+          <w:bCs/>
+          <w:color w:val="00B050"/>
+          <w:szCs w:val="22"/>
+        </w:rPr>
+        <w:t xml:space="preserve">            Integer current = </w:t>
+      </w:r>
+      <w:proofErr w:type="spellStart"/>
+      <w:proofErr w:type="gramStart"/>
+      <w:r>
+        <w:rPr>
+          <w:rFonts w:ascii="Consolas" w:hAnsi="Consolas"/>
+          <w:b/>
+          <w:bCs/>
+          <w:color w:val="00B050"/>
+          <w:szCs w:val="22"/>
+        </w:rPr>
+        <w:t>s.pop</w:t>
+      </w:r>
+      <w:proofErr w:type="spellEnd"/>
+      <w:r>
+        <w:rPr>
+          <w:rFonts w:ascii="Consolas" w:hAnsi="Consolas"/>
+          <w:b/>
+          <w:bCs/>
+          <w:color w:val="00B050"/>
+          <w:szCs w:val="22"/>
+        </w:rPr>
+        <w:t>(</w:t>
+      </w:r>
+      <w:proofErr w:type="gramEnd"/>
+      <w:r>
+        <w:rPr>
+          <w:rFonts w:ascii="Consolas" w:hAnsi="Consolas"/>
+          <w:b/>
+          <w:bCs/>
+          <w:color w:val="00B050"/>
+          <w:szCs w:val="22"/>
+        </w:rPr>
+        <w:t>);</w:t>
+      </w:r>
     </w:p>
     <w:p>
       <w:pPr>
-        <w:jc w:val="both"/>
-        <w:rPr>
-          <w:rStyle w:val="CodeChar"/>
-        </w:rPr>
-      </w:pPr>
+        <w:rPr>
+          <w:rFonts w:ascii="Consolas" w:hAnsi="Consolas"/>
+          <w:b/>
+          <w:bCs/>
+          <w:color w:val="00B050"/>
+          <w:szCs w:val="22"/>
+        </w:rPr>
+      </w:pPr>
+      <w:r>
+        <w:rPr>
+          <w:rFonts w:ascii="Consolas" w:hAnsi="Consolas"/>
+          <w:b/>
+          <w:bCs/>
+          <w:color w:val="00B050"/>
+          <w:szCs w:val="22"/>
+        </w:rPr>
+        <w:t xml:space="preserve">            if (</w:t>
+      </w:r>
+      <w:proofErr w:type="spellStart"/>
+      <w:proofErr w:type="gramStart"/>
+      <w:r>
+        <w:rPr>
+          <w:rFonts w:ascii="Consolas" w:hAnsi="Consolas"/>
+          <w:b/>
+          <w:bCs/>
+          <w:color w:val="00B050"/>
+          <w:szCs w:val="22"/>
+        </w:rPr>
+        <w:t>current.equals</w:t>
+      </w:r>
+      <w:proofErr w:type="spellEnd"/>
+      <w:proofErr w:type="gramEnd"/>
+      <w:r>
+        <w:rPr>
+          <w:rFonts w:ascii="Consolas" w:hAnsi="Consolas"/>
+          <w:b/>
+          <w:bCs/>
+          <w:color w:val="00B050"/>
+          <w:szCs w:val="22"/>
+        </w:rPr>
+        <w:t>(</w:t>
+      </w:r>
+      <w:proofErr w:type="spellStart"/>
+      <w:r>
+        <w:rPr>
+          <w:rFonts w:ascii="Consolas" w:hAnsi="Consolas"/>
+          <w:b/>
+          <w:bCs/>
+          <w:color w:val="00B050"/>
+          <w:szCs w:val="22"/>
+        </w:rPr>
+        <w:t>val</w:t>
+      </w:r>
+      <w:proofErr w:type="spellEnd"/>
+      <w:r>
+        <w:rPr>
+          <w:rFonts w:ascii="Consolas" w:hAnsi="Consolas"/>
+          <w:b/>
+          <w:bCs/>
+          <w:color w:val="00B050"/>
+          <w:szCs w:val="22"/>
+        </w:rPr>
+        <w:t>)) {</w:t>
+      </w:r>
     </w:p>
     <w:p>
       <w:pPr>
-        <w:jc w:val="both"/>
-        <w:rPr>
-          <w:rStyle w:val="CodeChar"/>
-        </w:rPr>
-      </w:pPr>
+        <w:rPr>
+          <w:rFonts w:ascii="Consolas" w:hAnsi="Consolas"/>
+          <w:b/>
+          <w:bCs/>
+          <w:color w:val="00B050"/>
+          <w:szCs w:val="22"/>
+        </w:rPr>
+      </w:pPr>
+      <w:r>
+        <w:rPr>
+          <w:rFonts w:ascii="Consolas" w:hAnsi="Consolas"/>
+          <w:b/>
+          <w:bCs/>
+          <w:color w:val="00B050"/>
+          <w:szCs w:val="22"/>
+        </w:rPr>
+        <w:t xml:space="preserve">                count+</w:t>
+      </w:r>
+      <w:proofErr w:type="gramStart"/>
+      <w:r>
+        <w:rPr>
+          <w:rFonts w:ascii="Consolas" w:hAnsi="Consolas"/>
+          <w:b/>
+          <w:bCs/>
+          <w:color w:val="00B050"/>
+          <w:szCs w:val="22"/>
+        </w:rPr>
+        <w:t>+;</w:t>
+      </w:r>
+      <w:proofErr w:type="gramEnd"/>
     </w:p>
     <w:p>
       <w:pPr>
-        <w:jc w:val="both"/>
-        <w:rPr>
-          <w:rStyle w:val="CodeChar"/>
-        </w:rPr>
-      </w:pPr>
+        <w:rPr>
+          <w:rFonts w:ascii="Consolas" w:hAnsi="Consolas"/>
+          <w:b/>
+          <w:bCs/>
+          <w:color w:val="00B050"/>
+          <w:szCs w:val="22"/>
+        </w:rPr>
+      </w:pPr>
+      <w:r>
+        <w:rPr>
+          <w:rFonts w:ascii="Consolas" w:hAnsi="Consolas"/>
+          <w:b/>
+          <w:bCs/>
+          <w:color w:val="00B050"/>
+          <w:szCs w:val="22"/>
+        </w:rPr>
+        <w:t xml:space="preserve">            }</w:t>
+      </w:r>
     </w:p>
     <w:p>
       <w:pPr>
-        <w:jc w:val="both"/>
-        <w:rPr>
-          <w:rStyle w:val="CodeChar"/>
-        </w:rPr>
-      </w:pPr>
+        <w:rPr>
+          <w:rFonts w:ascii="Consolas" w:hAnsi="Consolas"/>
+          <w:b/>
+          <w:bCs/>
+          <w:color w:val="00B050"/>
+          <w:szCs w:val="22"/>
+        </w:rPr>
+      </w:pPr>
+      <w:r>
+        <w:rPr>
+          <w:rFonts w:ascii="Consolas" w:hAnsi="Consolas"/>
+          <w:b/>
+          <w:bCs/>
+          <w:color w:val="00B050"/>
+          <w:szCs w:val="22"/>
+        </w:rPr>
+        <w:t xml:space="preserve">            </w:t>
+      </w:r>
+      <w:proofErr w:type="spellStart"/>
+      <w:r>
+        <w:rPr>
+          <w:rFonts w:ascii="Consolas" w:hAnsi="Consolas"/>
+          <w:b/>
+          <w:bCs/>
+          <w:color w:val="00B050"/>
+          <w:szCs w:val="22"/>
+        </w:rPr>
+        <w:t>tempStack.push</w:t>
+      </w:r>
+      <w:proofErr w:type="spellEnd"/>
+      <w:r>
+        <w:rPr>
+          <w:rFonts w:ascii="Consolas" w:hAnsi="Consolas"/>
+          <w:b/>
+          <w:bCs/>
+          <w:color w:val="00B050"/>
+          <w:szCs w:val="22"/>
+        </w:rPr>
+        <w:t>(current</w:t>
+      </w:r>
+      <w:proofErr w:type="gramStart"/>
+      <w:r>
+        <w:rPr>
+          <w:rFonts w:ascii="Consolas" w:hAnsi="Consolas"/>
+          <w:b/>
+          <w:bCs/>
+          <w:color w:val="00B050"/>
+          <w:szCs w:val="22"/>
+        </w:rPr>
+        <w:t>);</w:t>
+      </w:r>
+      <w:proofErr w:type="gramEnd"/>
     </w:p>
     <w:p>
       <w:pPr>
-        <w:jc w:val="both"/>
-        <w:rPr>
-          <w:rStyle w:val="CodeChar"/>
-        </w:rPr>
-      </w:pPr>
+        <w:rPr>
+          <w:rFonts w:ascii="Consolas" w:hAnsi="Consolas"/>
+          <w:b/>
+          <w:bCs/>
+          <w:color w:val="00B050"/>
+          <w:szCs w:val="22"/>
+        </w:rPr>
+      </w:pPr>
+      <w:r>
+        <w:rPr>
+          <w:rFonts w:ascii="Consolas" w:hAnsi="Consolas"/>
+          <w:b/>
+          <w:bCs/>
+          <w:color w:val="00B050"/>
+          <w:szCs w:val="22"/>
+        </w:rPr>
+        <w:t xml:space="preserve">        }</w:t>
+      </w:r>
     </w:p>
     <w:p>
       <w:pPr>
-        <w:jc w:val="both"/>
-        <w:rPr>
-          <w:rStyle w:val="CodeChar"/>
+        <w:rPr>
+          <w:rFonts w:ascii="Consolas" w:hAnsi="Consolas"/>
+          <w:b/>
+          <w:bCs/>
+          <w:color w:val="00B050"/>
+          <w:szCs w:val="22"/>
         </w:rPr>
       </w:pPr>
     </w:p>
     <w:p>
       <w:pPr>
-        <w:spacing w:before="0" w:after="240" w:line="312" w:lineRule="auto"/>
-        <w:rPr>
-          <w:rFonts w:asciiTheme="majorHAnsi" w:eastAsiaTheme="majorEastAsia" w:hAnsiTheme="majorHAnsi" w:cs="Times New Roman (Headings CS)"/>
-          <w:color w:val="FFFFFF" w:themeColor="background1"/>
-          <w:sz w:val="32"/>
-          <w:szCs w:val="32"/>
-          <w:lang w:eastAsia="ja-JP"/>
-        </w:rPr>
-      </w:pPr>
-      <w:r>
-        <w:br w:type="page"/>
+        <w:rPr>
+          <w:rFonts w:ascii="Consolas" w:hAnsi="Consolas"/>
+          <w:b/>
+          <w:bCs/>
+          <w:color w:val="00B050"/>
+          <w:szCs w:val="22"/>
+        </w:rPr>
+      </w:pPr>
+      <w:r>
+        <w:rPr>
+          <w:rFonts w:ascii="Consolas" w:hAnsi="Consolas"/>
+          <w:b/>
+          <w:bCs/>
+          <w:color w:val="00B050"/>
+          <w:szCs w:val="22"/>
+        </w:rPr>
+        <w:t xml:space="preserve">        // Restore the original stack</w:t>
+      </w:r>
+    </w:p>
+    <w:p>
+      <w:pPr>
+        <w:rPr>
+          <w:rFonts w:ascii="Consolas" w:hAnsi="Consolas"/>
+          <w:b/>
+          <w:bCs/>
+          <w:color w:val="00B050"/>
+          <w:szCs w:val="22"/>
+        </w:rPr>
+      </w:pPr>
+      <w:r>
+        <w:rPr>
+          <w:rFonts w:ascii="Consolas" w:hAnsi="Consolas"/>
+          <w:b/>
+          <w:bCs/>
+          <w:color w:val="00B050"/>
+          <w:szCs w:val="22"/>
+        </w:rPr>
+        <w:t xml:space="preserve">        while </w:t>
+      </w:r>
+      <w:proofErr w:type="gramStart"/>
+      <w:r>
+        <w:rPr>
+          <w:rFonts w:ascii="Consolas" w:hAnsi="Consolas"/>
+          <w:b/>
+          <w:bCs/>
+          <w:color w:val="00B050"/>
+          <w:szCs w:val="22"/>
+        </w:rPr>
+        <w:t>(!</w:t>
+      </w:r>
+      <w:proofErr w:type="spellStart"/>
+      <w:r>
+        <w:rPr>
+          <w:rFonts w:ascii="Consolas" w:hAnsi="Consolas"/>
+          <w:b/>
+          <w:bCs/>
+          <w:color w:val="00B050"/>
+          <w:szCs w:val="22"/>
+        </w:rPr>
+        <w:t>tempStack.isEmpty</w:t>
+      </w:r>
+      <w:proofErr w:type="spellEnd"/>
+      <w:proofErr w:type="gramEnd"/>
+      <w:r>
+        <w:rPr>
+          <w:rFonts w:ascii="Consolas" w:hAnsi="Consolas"/>
+          <w:b/>
+          <w:bCs/>
+          <w:color w:val="00B050"/>
+          <w:szCs w:val="22"/>
+        </w:rPr>
+        <w:t>()) {</w:t>
+      </w:r>
+    </w:p>
+    <w:p>
+      <w:pPr>
+        <w:rPr>
+          <w:rFonts w:ascii="Consolas" w:hAnsi="Consolas"/>
+          <w:b/>
+          <w:bCs/>
+          <w:color w:val="00B050"/>
+          <w:szCs w:val="22"/>
+        </w:rPr>
+      </w:pPr>
+      <w:r>
+        <w:rPr>
+          <w:rFonts w:ascii="Consolas" w:hAnsi="Consolas"/>
+          <w:b/>
+          <w:bCs/>
+          <w:color w:val="00B050"/>
+          <w:szCs w:val="22"/>
+        </w:rPr>
+        <w:t xml:space="preserve">            </w:t>
+      </w:r>
+      <w:proofErr w:type="spellStart"/>
+      <w:proofErr w:type="gramStart"/>
+      <w:r>
+        <w:rPr>
+          <w:rFonts w:ascii="Consolas" w:hAnsi="Consolas"/>
+          <w:b/>
+          <w:bCs/>
+          <w:color w:val="00B050"/>
+          <w:szCs w:val="22"/>
+        </w:rPr>
+        <w:t>s.push</w:t>
+      </w:r>
+      <w:proofErr w:type="spellEnd"/>
+      <w:proofErr w:type="gramEnd"/>
+      <w:r>
+        <w:rPr>
+          <w:rFonts w:ascii="Consolas" w:hAnsi="Consolas"/>
+          <w:b/>
+          <w:bCs/>
+          <w:color w:val="00B050"/>
+          <w:szCs w:val="22"/>
+        </w:rPr>
+        <w:t>(</w:t>
+      </w:r>
+      <w:proofErr w:type="spellStart"/>
+      <w:r>
+        <w:rPr>
+          <w:rFonts w:ascii="Consolas" w:hAnsi="Consolas"/>
+          <w:b/>
+          <w:bCs/>
+          <w:color w:val="00B050"/>
+          <w:szCs w:val="22"/>
+        </w:rPr>
+        <w:t>tempStack.pop</w:t>
+      </w:r>
+      <w:proofErr w:type="spellEnd"/>
+      <w:r>
+        <w:rPr>
+          <w:rFonts w:ascii="Consolas" w:hAnsi="Consolas"/>
+          <w:b/>
+          <w:bCs/>
+          <w:color w:val="00B050"/>
+          <w:szCs w:val="22"/>
+        </w:rPr>
+        <w:t>());</w:t>
+      </w:r>
+    </w:p>
+    <w:p>
+      <w:pPr>
+        <w:rPr>
+          <w:rFonts w:ascii="Consolas" w:hAnsi="Consolas"/>
+          <w:b/>
+          <w:bCs/>
+          <w:color w:val="00B050"/>
+          <w:szCs w:val="22"/>
+        </w:rPr>
+      </w:pPr>
+      <w:r>
+        <w:rPr>
+          <w:rFonts w:ascii="Consolas" w:hAnsi="Consolas"/>
+          <w:b/>
+          <w:bCs/>
+          <w:color w:val="00B050"/>
+          <w:szCs w:val="22"/>
+        </w:rPr>
+        <w:t xml:space="preserve">        }</w:t>
+      </w:r>
+    </w:p>
+    <w:p>
+      <w:pPr>
+        <w:rPr>
+          <w:rFonts w:ascii="Consolas" w:hAnsi="Consolas"/>
+          <w:b/>
+          <w:bCs/>
+          <w:color w:val="00B050"/>
+          <w:szCs w:val="22"/>
+        </w:rPr>
+      </w:pPr>
+    </w:p>
+    <w:p>
+      <w:pPr>
+        <w:rPr>
+          <w:rFonts w:ascii="Consolas" w:hAnsi="Consolas"/>
+          <w:b/>
+          <w:bCs/>
+          <w:color w:val="00B050"/>
+          <w:szCs w:val="22"/>
+        </w:rPr>
+      </w:pPr>
+      <w:r>
+        <w:rPr>
+          <w:rFonts w:ascii="Consolas" w:hAnsi="Consolas"/>
+          <w:b/>
+          <w:bCs/>
+          <w:color w:val="00B050"/>
+          <w:szCs w:val="22"/>
+        </w:rPr>
+        <w:t xml:space="preserve">        return </w:t>
+      </w:r>
+      <w:proofErr w:type="gramStart"/>
+      <w:r>
+        <w:rPr>
+          <w:rFonts w:ascii="Consolas" w:hAnsi="Consolas"/>
+          <w:b/>
+          <w:bCs/>
+          <w:color w:val="00B050"/>
+          <w:szCs w:val="22"/>
+        </w:rPr>
+        <w:t>count;</w:t>
+      </w:r>
+      <w:proofErr w:type="gramEnd"/>
+    </w:p>
+    <w:p>
+      <w:pPr>
+        <w:rPr>
+          <w:rFonts w:ascii="Consolas" w:hAnsi="Consolas"/>
+          <w:b/>
+          <w:bCs/>
+        </w:rPr>
+      </w:pPr>
+      <w:r>
+        <w:rPr>
+          <w:rFonts w:ascii="Consolas" w:hAnsi="Consolas"/>
+          <w:b/>
+          <w:bCs/>
+          <w:color w:val="00B050"/>
+          <w:szCs w:val="22"/>
+        </w:rPr>
+        <w:t xml:space="preserve">    }</w:t>
       </w:r>
     </w:p>
     <w:p>
@@ -3078,7 +3719,14 @@
         <w:t>Consider the following infix arithmetic expression:</w:t>
       </w:r>
       <w:r>
-        <w:t xml:space="preserve">  </w:t>
+        <w:t xml:space="preserve"> </w:t>
+      </w:r>
+      <w:proofErr w:type="gramStart"/>
+      <w:r>
+        <w:rPr>
+          <w:color w:val="00B050"/>
+        </w:rPr>
+        <w:t>(</w:t>
       </w:r>
       <w:r>
         <w:t xml:space="preserve"> </w:t>
@@ -3092,6 +3740,7 @@
         </w:rPr>
         <w:t>(</w:t>
       </w:r>
+      <w:proofErr w:type="gramEnd"/>
       <w:r>
         <w:rPr>
           <w:rFonts w:ascii="Consolas" w:hAnsi="Consolas" w:cs="Courier New"/>
@@ -3194,18 +3843,19 @@
       <w:tblPr>
         <w:tblStyle w:val="TableGrid"/>
         <w:tblW w:w="0" w:type="auto"/>
+        <w:tblInd w:w="10" w:type="dxa"/>
         <w:tblLook w:val="04A0" w:firstRow="1" w:lastRow="0" w:firstColumn="1" w:lastColumn="0" w:noHBand="0" w:noVBand="1"/>
       </w:tblPr>
       <w:tblGrid>
-        <w:gridCol w:w="1380"/>
-        <w:gridCol w:w="5345"/>
-        <w:gridCol w:w="1402"/>
+        <w:gridCol w:w="795"/>
+        <w:gridCol w:w="5921"/>
+        <w:gridCol w:w="1401"/>
         <w:gridCol w:w="1425"/>
       </w:tblGrid>
       <w:tr>
         <w:tc>
           <w:tcPr>
-            <w:tcW w:w="1440" w:type="dxa"/>
+            <w:tcW w:w="795" w:type="dxa"/>
             <w:shd w:val="clear" w:color="auto" w:fill="D9D9D9" w:themeFill="background1" w:themeFillShade="D9"/>
           </w:tcPr>
           <w:p>
@@ -3228,7 +3878,7 @@
         </w:tc>
         <w:tc>
           <w:tcPr>
-            <w:tcW w:w="5760" w:type="dxa"/>
+            <w:tcW w:w="5921" w:type="dxa"/>
             <w:shd w:val="clear" w:color="auto" w:fill="D9D9D9" w:themeFill="background1" w:themeFillShade="D9"/>
           </w:tcPr>
           <w:p>
@@ -3251,7 +3901,7 @@
         </w:tc>
         <w:tc>
           <w:tcPr>
-            <w:tcW w:w="1440" w:type="dxa"/>
+            <w:tcW w:w="1401" w:type="dxa"/>
             <w:shd w:val="clear" w:color="auto" w:fill="D9D9D9" w:themeFill="background1" w:themeFillShade="D9"/>
           </w:tcPr>
           <w:p>
@@ -3274,7 +3924,7 @@
         </w:tc>
         <w:tc>
           <w:tcPr>
-            <w:tcW w:w="1440" w:type="dxa"/>
+            <w:tcW w:w="1425" w:type="dxa"/>
             <w:shd w:val="clear" w:color="auto" w:fill="D9D9D9" w:themeFill="background1" w:themeFillShade="D9"/>
           </w:tcPr>
           <w:p>
@@ -3293,6 +3943,1261 @@
               </w:rPr>
               <w:t>Operations Stack (OS)</w:t>
             </w:r>
+          </w:p>
+        </w:tc>
+      </w:tr>
+      <w:tr>
+        <w:trPr>
+          <w:trHeight w:val="559"/>
+        </w:trPr>
+        <w:tc>
+          <w:tcPr>
+            <w:tcW w:w="795" w:type="dxa"/>
+          </w:tcPr>
+          <w:p>
+            <w:pPr>
+              <w:rPr>
+                <w:rFonts w:ascii="Cambria" w:eastAsiaTheme="minorHAnsi" w:hAnsi="Cambria" w:cstheme="minorBidi"/>
+                <w:color w:val="000000" w:themeColor="text1"/>
+                <w:lang w:eastAsia="ja-JP"/>
+              </w:rPr>
+            </w:pPr>
+            <w:r>
+              <w:rPr>
+                <w:rFonts w:ascii="Cambria" w:eastAsiaTheme="minorHAnsi" w:hAnsi="Cambria" w:cstheme="minorBidi"/>
+                <w:color w:val="000000" w:themeColor="text1"/>
+                <w:lang w:eastAsia="ja-JP"/>
+              </w:rPr>
+              <w:t>(</w:t>
+            </w:r>
+          </w:p>
+        </w:tc>
+        <w:tc>
+          <w:tcPr>
+            <w:tcW w:w="5921" w:type="dxa"/>
+          </w:tcPr>
+          <w:p>
+            <w:pPr>
+              <w:rPr>
+                <w:rFonts w:ascii="Cambria" w:eastAsiaTheme="minorHAnsi" w:hAnsi="Cambria" w:cstheme="minorBidi"/>
+                <w:color w:val="000000" w:themeColor="text1"/>
+                <w:lang w:eastAsia="ja-JP"/>
+              </w:rPr>
+            </w:pPr>
+            <w:r>
+              <w:rPr>
+                <w:rFonts w:ascii="Cambria" w:eastAsiaTheme="minorHAnsi" w:hAnsi="Cambria" w:cstheme="minorBidi"/>
+                <w:color w:val="000000" w:themeColor="text1"/>
+                <w:lang w:eastAsia="ja-JP"/>
+              </w:rPr>
+              <w:t>PUSH</w:t>
+            </w:r>
+            <w:r>
+              <w:rPr>
+                <w:rFonts w:ascii="Cambria" w:eastAsiaTheme="minorHAnsi" w:hAnsi="Cambria" w:cstheme="minorBidi"/>
+                <w:color w:val="000000" w:themeColor="text1"/>
+                <w:lang w:eastAsia="ja-JP"/>
+              </w:rPr>
+              <w:t xml:space="preserve"> </w:t>
+            </w:r>
+            <w:proofErr w:type="gramStart"/>
+            <w:r>
+              <w:rPr>
+                <w:rFonts w:ascii="Cambria" w:eastAsiaTheme="minorHAnsi" w:hAnsi="Cambria" w:cstheme="minorBidi"/>
+                <w:color w:val="000000" w:themeColor="text1"/>
+                <w:lang w:eastAsia="ja-JP"/>
+              </w:rPr>
+              <w:t>(</w:t>
+            </w:r>
+            <w:r>
+              <w:rPr>
+                <w:rFonts w:ascii="Cambria" w:eastAsiaTheme="minorHAnsi" w:hAnsi="Cambria" w:cstheme="minorBidi"/>
+                <w:color w:val="000000" w:themeColor="text1"/>
+                <w:lang w:eastAsia="ja-JP"/>
+              </w:rPr>
+              <w:t xml:space="preserve"> TO</w:t>
+            </w:r>
+            <w:proofErr w:type="gramEnd"/>
+            <w:r>
+              <w:rPr>
+                <w:rFonts w:ascii="Cambria" w:eastAsiaTheme="minorHAnsi" w:hAnsi="Cambria" w:cstheme="minorBidi"/>
+                <w:color w:val="000000" w:themeColor="text1"/>
+                <w:lang w:eastAsia="ja-JP"/>
+              </w:rPr>
+              <w:t xml:space="preserve"> OS</w:t>
+            </w:r>
+          </w:p>
+        </w:tc>
+        <w:tc>
+          <w:tcPr>
+            <w:tcW w:w="1401" w:type="dxa"/>
+          </w:tcPr>
+          <w:p>
+            <w:pPr>
+              <w:rPr>
+                <w:rFonts w:ascii="Cambria" w:eastAsiaTheme="minorHAnsi" w:hAnsi="Cambria" w:cstheme="minorBidi"/>
+                <w:color w:val="000000" w:themeColor="text1"/>
+                <w:lang w:eastAsia="ja-JP"/>
+              </w:rPr>
+            </w:pPr>
+          </w:p>
+        </w:tc>
+        <w:tc>
+          <w:tcPr>
+            <w:tcW w:w="1425" w:type="dxa"/>
+          </w:tcPr>
+          <w:p>
+            <w:pPr>
+              <w:rPr>
+                <w:rFonts w:ascii="Cambria" w:eastAsiaTheme="minorHAnsi" w:hAnsi="Cambria" w:cstheme="minorBidi"/>
+                <w:color w:val="000000" w:themeColor="text1"/>
+                <w:lang w:eastAsia="ja-JP"/>
+              </w:rPr>
+            </w:pPr>
+            <w:r>
+              <w:rPr>
+                <w:rFonts w:ascii="Cambria" w:eastAsiaTheme="minorHAnsi" w:hAnsi="Cambria" w:cstheme="minorBidi"/>
+                <w:color w:val="000000" w:themeColor="text1"/>
+                <w:lang w:eastAsia="ja-JP"/>
+              </w:rPr>
+              <w:t>(</w:t>
+            </w:r>
+          </w:p>
+        </w:tc>
+      </w:tr>
+      <w:tr>
+        <w:trPr>
+          <w:trHeight w:val="469"/>
+        </w:trPr>
+        <w:tc>
+          <w:tcPr>
+            <w:tcW w:w="795" w:type="dxa"/>
+          </w:tcPr>
+          <w:p>
+            <w:pPr>
+              <w:rPr>
+                <w:rFonts w:ascii="Cambria" w:eastAsiaTheme="minorHAnsi" w:hAnsi="Cambria" w:cstheme="minorBidi"/>
+                <w:b/>
+                <w:bCs/>
+                <w:color w:val="000000" w:themeColor="text1"/>
+                <w:lang w:eastAsia="ja-JP"/>
+              </w:rPr>
+            </w:pPr>
+            <w:r>
+              <w:rPr>
+                <w:rFonts w:ascii="Cambria" w:eastAsiaTheme="minorHAnsi" w:hAnsi="Cambria" w:cstheme="minorBidi"/>
+                <w:color w:val="000000" w:themeColor="text1"/>
+                <w:lang w:eastAsia="ja-JP"/>
+              </w:rPr>
+              <w:t>(</w:t>
+            </w:r>
+          </w:p>
+        </w:tc>
+        <w:tc>
+          <w:tcPr>
+            <w:tcW w:w="5921" w:type="dxa"/>
+          </w:tcPr>
+          <w:p>
+            <w:pPr>
+              <w:rPr>
+                <w:rFonts w:ascii="Cambria" w:eastAsiaTheme="minorHAnsi" w:hAnsi="Cambria" w:cstheme="minorBidi"/>
+                <w:b/>
+                <w:bCs/>
+                <w:color w:val="000000" w:themeColor="text1"/>
+                <w:lang w:eastAsia="ja-JP"/>
+              </w:rPr>
+            </w:pPr>
+            <w:r>
+              <w:rPr>
+                <w:rFonts w:ascii="Cambria" w:eastAsiaTheme="minorHAnsi" w:hAnsi="Cambria" w:cstheme="minorBidi"/>
+                <w:color w:val="000000" w:themeColor="text1"/>
+                <w:lang w:eastAsia="ja-JP"/>
+              </w:rPr>
+              <w:t xml:space="preserve">PUSH </w:t>
+            </w:r>
+            <w:proofErr w:type="gramStart"/>
+            <w:r>
+              <w:rPr>
+                <w:rFonts w:ascii="Cambria" w:eastAsiaTheme="minorHAnsi" w:hAnsi="Cambria" w:cstheme="minorBidi"/>
+                <w:color w:val="000000" w:themeColor="text1"/>
+                <w:lang w:eastAsia="ja-JP"/>
+              </w:rPr>
+              <w:t>( TO</w:t>
+            </w:r>
+            <w:proofErr w:type="gramEnd"/>
+            <w:r>
+              <w:rPr>
+                <w:rFonts w:ascii="Cambria" w:eastAsiaTheme="minorHAnsi" w:hAnsi="Cambria" w:cstheme="minorBidi"/>
+                <w:color w:val="000000" w:themeColor="text1"/>
+                <w:lang w:eastAsia="ja-JP"/>
+              </w:rPr>
+              <w:t xml:space="preserve"> OS</w:t>
+            </w:r>
+          </w:p>
+        </w:tc>
+        <w:tc>
+          <w:tcPr>
+            <w:tcW w:w="1401" w:type="dxa"/>
+          </w:tcPr>
+          <w:p>
+            <w:pPr>
+              <w:rPr>
+                <w:rFonts w:ascii="Cambria" w:eastAsiaTheme="minorHAnsi" w:hAnsi="Cambria" w:cstheme="minorBidi"/>
+                <w:b/>
+                <w:bCs/>
+                <w:color w:val="000000" w:themeColor="text1"/>
+                <w:lang w:eastAsia="ja-JP"/>
+              </w:rPr>
+            </w:pPr>
+          </w:p>
+        </w:tc>
+        <w:tc>
+          <w:tcPr>
+            <w:tcW w:w="1425" w:type="dxa"/>
+          </w:tcPr>
+          <w:p>
+            <w:pPr>
+              <w:rPr>
+                <w:rFonts w:ascii="Cambria" w:eastAsiaTheme="minorHAnsi" w:hAnsi="Cambria" w:cstheme="minorBidi"/>
+                <w:b/>
+                <w:bCs/>
+                <w:color w:val="000000" w:themeColor="text1"/>
+                <w:lang w:eastAsia="ja-JP"/>
+              </w:rPr>
+            </w:pPr>
+            <w:r>
+              <w:rPr>
+                <w:rFonts w:ascii="Cambria" w:eastAsiaTheme="minorHAnsi" w:hAnsi="Cambria" w:cstheme="minorBidi"/>
+                <w:color w:val="000000" w:themeColor="text1"/>
+                <w:lang w:eastAsia="ja-JP"/>
+              </w:rPr>
+              <w:t>(</w:t>
+            </w:r>
+            <w:r>
+              <w:rPr>
+                <w:rFonts w:ascii="Cambria" w:eastAsiaTheme="minorHAnsi" w:hAnsi="Cambria" w:cstheme="minorBidi"/>
+                <w:color w:val="000000" w:themeColor="text1"/>
+                <w:lang w:eastAsia="ja-JP"/>
+              </w:rPr>
+              <w:t>,(</w:t>
+            </w:r>
+          </w:p>
+        </w:tc>
+      </w:tr>
+      <w:tr>
+        <w:trPr>
+          <w:trHeight w:val="577"/>
+        </w:trPr>
+        <w:tc>
+          <w:tcPr>
+            <w:tcW w:w="795" w:type="dxa"/>
+          </w:tcPr>
+          <w:p>
+            <w:pPr>
+              <w:rPr>
+                <w:rFonts w:ascii="Cambria" w:eastAsiaTheme="minorHAnsi" w:hAnsi="Cambria" w:cstheme="minorBidi"/>
+                <w:color w:val="000000" w:themeColor="text1"/>
+                <w:lang w:eastAsia="ja-JP"/>
+              </w:rPr>
+            </w:pPr>
+            <w:r>
+              <w:rPr>
+                <w:rFonts w:ascii="Cambria" w:eastAsiaTheme="minorHAnsi" w:hAnsi="Cambria" w:cstheme="minorBidi"/>
+                <w:color w:val="000000" w:themeColor="text1"/>
+                <w:lang w:eastAsia="ja-JP"/>
+              </w:rPr>
+              <w:t>8</w:t>
+            </w:r>
+          </w:p>
+        </w:tc>
+        <w:tc>
+          <w:tcPr>
+            <w:tcW w:w="5921" w:type="dxa"/>
+          </w:tcPr>
+          <w:p>
+            <w:pPr>
+              <w:rPr>
+                <w:rFonts w:ascii="Cambria" w:eastAsiaTheme="minorHAnsi" w:hAnsi="Cambria" w:cstheme="minorBidi"/>
+                <w:color w:val="000000" w:themeColor="text1"/>
+                <w:lang w:eastAsia="ja-JP"/>
+              </w:rPr>
+            </w:pPr>
+            <w:r>
+              <w:rPr>
+                <w:rFonts w:ascii="Cambria" w:eastAsiaTheme="minorHAnsi" w:hAnsi="Cambria" w:cstheme="minorBidi"/>
+                <w:color w:val="000000" w:themeColor="text1"/>
+                <w:lang w:eastAsia="ja-JP"/>
+              </w:rPr>
+              <w:t>PUSH TO NS</w:t>
+            </w:r>
+          </w:p>
+        </w:tc>
+        <w:tc>
+          <w:tcPr>
+            <w:tcW w:w="1401" w:type="dxa"/>
+          </w:tcPr>
+          <w:p>
+            <w:pPr>
+              <w:rPr>
+                <w:rFonts w:ascii="Cambria" w:eastAsiaTheme="minorHAnsi" w:hAnsi="Cambria" w:cstheme="minorBidi"/>
+                <w:color w:val="000000" w:themeColor="text1"/>
+                <w:lang w:eastAsia="ja-JP"/>
+              </w:rPr>
+            </w:pPr>
+            <w:r>
+              <w:rPr>
+                <w:rFonts w:ascii="Cambria" w:eastAsiaTheme="minorHAnsi" w:hAnsi="Cambria" w:cstheme="minorBidi"/>
+                <w:color w:val="000000" w:themeColor="text1"/>
+                <w:lang w:eastAsia="ja-JP"/>
+              </w:rPr>
+              <w:t>8</w:t>
+            </w:r>
+          </w:p>
+        </w:tc>
+        <w:tc>
+          <w:tcPr>
+            <w:tcW w:w="1425" w:type="dxa"/>
+          </w:tcPr>
+          <w:p>
+            <w:pPr>
+              <w:rPr>
+                <w:rFonts w:ascii="Cambria" w:eastAsiaTheme="minorHAnsi" w:hAnsi="Cambria" w:cstheme="minorBidi"/>
+                <w:color w:val="000000" w:themeColor="text1"/>
+                <w:lang w:eastAsia="ja-JP"/>
+              </w:rPr>
+            </w:pPr>
+            <w:r>
+              <w:rPr>
+                <w:rFonts w:ascii="Cambria" w:eastAsiaTheme="minorHAnsi" w:hAnsi="Cambria" w:cstheme="minorBidi"/>
+                <w:color w:val="000000" w:themeColor="text1"/>
+                <w:lang w:eastAsia="ja-JP"/>
+              </w:rPr>
+              <w:t>(,(</w:t>
+            </w:r>
+          </w:p>
+        </w:tc>
+      </w:tr>
+      <w:tr>
+        <w:trPr>
+          <w:trHeight w:val="487"/>
+        </w:trPr>
+        <w:tc>
+          <w:tcPr>
+            <w:tcW w:w="795" w:type="dxa"/>
+          </w:tcPr>
+          <w:p>
+            <w:pPr>
+              <w:rPr>
+                <w:rFonts w:ascii="Cambria" w:eastAsiaTheme="minorHAnsi" w:hAnsi="Cambria" w:cstheme="minorBidi"/>
+                <w:color w:val="000000" w:themeColor="text1"/>
+                <w:lang w:eastAsia="ja-JP"/>
+              </w:rPr>
+            </w:pPr>
+            <w:r>
+              <w:rPr>
+                <w:rFonts w:ascii="Cambria" w:eastAsiaTheme="minorHAnsi" w:hAnsi="Cambria" w:cstheme="minorBidi"/>
+                <w:color w:val="000000" w:themeColor="text1"/>
+                <w:lang w:eastAsia="ja-JP"/>
+              </w:rPr>
+              <w:t>+</w:t>
+            </w:r>
+          </w:p>
+        </w:tc>
+        <w:tc>
+          <w:tcPr>
+            <w:tcW w:w="5921" w:type="dxa"/>
+          </w:tcPr>
+          <w:p>
+            <w:pPr>
+              <w:rPr>
+                <w:rFonts w:ascii="Cambria" w:eastAsiaTheme="minorHAnsi" w:hAnsi="Cambria" w:cstheme="minorBidi"/>
+                <w:color w:val="000000" w:themeColor="text1"/>
+                <w:lang w:eastAsia="ja-JP"/>
+              </w:rPr>
+            </w:pPr>
+            <w:r>
+              <w:rPr>
+                <w:rFonts w:ascii="Cambria" w:eastAsiaTheme="minorHAnsi" w:hAnsi="Cambria" w:cstheme="minorBidi"/>
+                <w:color w:val="000000" w:themeColor="text1"/>
+                <w:lang w:eastAsia="ja-JP"/>
+              </w:rPr>
+              <w:t>PUSH + TO OS</w:t>
+            </w:r>
+          </w:p>
+        </w:tc>
+        <w:tc>
+          <w:tcPr>
+            <w:tcW w:w="1401" w:type="dxa"/>
+          </w:tcPr>
+          <w:p>
+            <w:pPr>
+              <w:rPr>
+                <w:rFonts w:ascii="Cambria" w:eastAsiaTheme="minorHAnsi" w:hAnsi="Cambria" w:cstheme="minorBidi"/>
+                <w:color w:val="000000" w:themeColor="text1"/>
+                <w:lang w:eastAsia="ja-JP"/>
+              </w:rPr>
+            </w:pPr>
+          </w:p>
+        </w:tc>
+        <w:tc>
+          <w:tcPr>
+            <w:tcW w:w="1425" w:type="dxa"/>
+          </w:tcPr>
+          <w:p>
+            <w:pPr>
+              <w:rPr>
+                <w:rFonts w:ascii="Cambria" w:eastAsiaTheme="minorHAnsi" w:hAnsi="Cambria" w:cstheme="minorBidi"/>
+                <w:color w:val="000000" w:themeColor="text1"/>
+                <w:lang w:eastAsia="ja-JP"/>
+              </w:rPr>
+            </w:pPr>
+            <w:r>
+              <w:rPr>
+                <w:rFonts w:ascii="Cambria" w:eastAsiaTheme="minorHAnsi" w:hAnsi="Cambria" w:cstheme="minorBidi"/>
+                <w:color w:val="000000" w:themeColor="text1"/>
+                <w:lang w:eastAsia="ja-JP"/>
+              </w:rPr>
+              <w:t>(,(,+</w:t>
+            </w:r>
+          </w:p>
+        </w:tc>
+      </w:tr>
+      <w:tr>
+        <w:trPr>
+          <w:trHeight w:val="586"/>
+        </w:trPr>
+        <w:tc>
+          <w:tcPr>
+            <w:tcW w:w="795" w:type="dxa"/>
+          </w:tcPr>
+          <w:p>
+            <w:pPr>
+              <w:rPr>
+                <w:rFonts w:ascii="Cambria" w:eastAsiaTheme="minorHAnsi" w:hAnsi="Cambria" w:cstheme="minorBidi"/>
+                <w:color w:val="000000" w:themeColor="text1"/>
+                <w:lang w:eastAsia="ja-JP"/>
+              </w:rPr>
+            </w:pPr>
+            <w:r>
+              <w:rPr>
+                <w:rFonts w:ascii="Cambria" w:eastAsiaTheme="minorHAnsi" w:hAnsi="Cambria" w:cstheme="minorBidi"/>
+                <w:color w:val="000000" w:themeColor="text1"/>
+                <w:lang w:eastAsia="ja-JP"/>
+              </w:rPr>
+              <w:t>3</w:t>
+            </w:r>
+          </w:p>
+        </w:tc>
+        <w:tc>
+          <w:tcPr>
+            <w:tcW w:w="5921" w:type="dxa"/>
+          </w:tcPr>
+          <w:p>
+            <w:pPr>
+              <w:rPr>
+                <w:rFonts w:ascii="Cambria" w:eastAsiaTheme="minorHAnsi" w:hAnsi="Cambria" w:cstheme="minorBidi"/>
+                <w:color w:val="000000" w:themeColor="text1"/>
+                <w:lang w:eastAsia="ja-JP"/>
+              </w:rPr>
+            </w:pPr>
+            <w:r>
+              <w:rPr>
+                <w:rFonts w:ascii="Cambria" w:eastAsiaTheme="minorHAnsi" w:hAnsi="Cambria" w:cstheme="minorBidi"/>
+                <w:color w:val="000000" w:themeColor="text1"/>
+                <w:lang w:eastAsia="ja-JP"/>
+              </w:rPr>
+              <w:t>PUSH 3 TO NS</w:t>
+            </w:r>
+          </w:p>
+        </w:tc>
+        <w:tc>
+          <w:tcPr>
+            <w:tcW w:w="1401" w:type="dxa"/>
+          </w:tcPr>
+          <w:p>
+            <w:pPr>
+              <w:rPr>
+                <w:rFonts w:ascii="Cambria" w:eastAsiaTheme="minorHAnsi" w:hAnsi="Cambria" w:cstheme="minorBidi"/>
+                <w:color w:val="000000" w:themeColor="text1"/>
+                <w:lang w:eastAsia="ja-JP"/>
+              </w:rPr>
+            </w:pPr>
+            <w:r>
+              <w:rPr>
+                <w:rFonts w:ascii="Cambria" w:eastAsiaTheme="minorHAnsi" w:hAnsi="Cambria" w:cstheme="minorBidi"/>
+                <w:color w:val="000000" w:themeColor="text1"/>
+                <w:lang w:eastAsia="ja-JP"/>
+              </w:rPr>
+              <w:t>8,3</w:t>
+            </w:r>
+          </w:p>
+        </w:tc>
+        <w:tc>
+          <w:tcPr>
+            <w:tcW w:w="1425" w:type="dxa"/>
+          </w:tcPr>
+          <w:p>
+            <w:pPr>
+              <w:rPr>
+                <w:rFonts w:ascii="Cambria" w:eastAsiaTheme="minorHAnsi" w:hAnsi="Cambria" w:cstheme="minorBidi"/>
+                <w:color w:val="000000" w:themeColor="text1"/>
+                <w:lang w:eastAsia="ja-JP"/>
+              </w:rPr>
+            </w:pPr>
+            <w:r>
+              <w:rPr>
+                <w:rFonts w:ascii="Cambria" w:eastAsiaTheme="minorHAnsi" w:hAnsi="Cambria" w:cstheme="minorBidi"/>
+                <w:color w:val="000000" w:themeColor="text1"/>
+                <w:lang w:eastAsia="ja-JP"/>
+              </w:rPr>
+              <w:t>(,(,+</w:t>
+            </w:r>
+          </w:p>
+        </w:tc>
+      </w:tr>
+      <w:tr>
+        <w:trPr>
+          <w:trHeight w:val="595"/>
+        </w:trPr>
+        <w:tc>
+          <w:tcPr>
+            <w:tcW w:w="795" w:type="dxa"/>
+          </w:tcPr>
+          <w:p>
+            <w:pPr>
+              <w:rPr>
+                <w:rFonts w:ascii="Cambria" w:eastAsiaTheme="minorHAnsi" w:hAnsi="Cambria" w:cstheme="minorBidi"/>
+                <w:color w:val="000000" w:themeColor="text1"/>
+                <w:lang w:eastAsia="ja-JP"/>
+              </w:rPr>
+            </w:pPr>
+            <w:r>
+              <w:rPr>
+                <w:rFonts w:ascii="Cambria" w:eastAsiaTheme="minorHAnsi" w:hAnsi="Cambria" w:cstheme="minorBidi"/>
+                <w:color w:val="000000" w:themeColor="text1"/>
+                <w:lang w:eastAsia="ja-JP"/>
+              </w:rPr>
+              <w:t>)</w:t>
+            </w:r>
+          </w:p>
+        </w:tc>
+        <w:tc>
+          <w:tcPr>
+            <w:tcW w:w="5921" w:type="dxa"/>
+          </w:tcPr>
+          <w:p>
+            <w:pPr>
+              <w:rPr>
+                <w:rFonts w:ascii="Cambria" w:eastAsiaTheme="minorHAnsi" w:hAnsi="Cambria" w:cstheme="minorBidi"/>
+                <w:color w:val="000000" w:themeColor="text1"/>
+                <w:lang w:eastAsia="ja-JP"/>
+              </w:rPr>
+            </w:pPr>
+            <w:proofErr w:type="gramStart"/>
+            <w:r>
+              <w:rPr>
+                <w:rFonts w:ascii="Cambria" w:eastAsiaTheme="minorHAnsi" w:hAnsi="Cambria" w:cstheme="minorBidi"/>
+                <w:color w:val="000000" w:themeColor="text1"/>
+                <w:lang w:eastAsia="ja-JP"/>
+              </w:rPr>
+              <w:t>PUSH )</w:t>
+            </w:r>
+            <w:proofErr w:type="gramEnd"/>
+            <w:r>
+              <w:rPr>
+                <w:rFonts w:ascii="Cambria" w:eastAsiaTheme="minorHAnsi" w:hAnsi="Cambria" w:cstheme="minorBidi"/>
+                <w:color w:val="000000" w:themeColor="text1"/>
+                <w:lang w:eastAsia="ja-JP"/>
+              </w:rPr>
+              <w:t xml:space="preserve"> TO OS</w:t>
+            </w:r>
+            <w:r>
+              <w:rPr>
+                <w:rFonts w:ascii="Cambria" w:eastAsiaTheme="minorHAnsi" w:hAnsi="Cambria" w:cstheme="minorBidi"/>
+                <w:color w:val="000000" w:themeColor="text1"/>
+                <w:lang w:eastAsia="ja-JP"/>
+              </w:rPr>
+              <w:t>, POP (+),</w:t>
+            </w:r>
+            <w:r>
+              <w:rPr>
+                <w:rFonts w:ascii="Cambria" w:eastAsiaTheme="minorHAnsi" w:hAnsi="Cambria" w:cstheme="minorBidi"/>
+                <w:color w:val="000000" w:themeColor="text1"/>
+                <w:lang w:eastAsia="ja-JP"/>
+              </w:rPr>
+              <w:t>POP (</w:t>
+            </w:r>
+            <w:r>
+              <w:rPr>
+                <w:rFonts w:ascii="Cambria" w:eastAsiaTheme="minorHAnsi" w:hAnsi="Cambria" w:cstheme="minorBidi"/>
+                <w:color w:val="000000" w:themeColor="text1"/>
+                <w:lang w:eastAsia="ja-JP"/>
+              </w:rPr>
+              <w:t>8</w:t>
+            </w:r>
+            <w:r>
+              <w:rPr>
+                <w:rFonts w:ascii="Cambria" w:eastAsiaTheme="minorHAnsi" w:hAnsi="Cambria" w:cstheme="minorBidi"/>
+                <w:color w:val="000000" w:themeColor="text1"/>
+                <w:lang w:eastAsia="ja-JP"/>
+              </w:rPr>
+              <w:t>)</w:t>
+            </w:r>
+            <w:r>
+              <w:rPr>
+                <w:rFonts w:ascii="Cambria" w:eastAsiaTheme="minorHAnsi" w:hAnsi="Cambria" w:cstheme="minorBidi"/>
+                <w:color w:val="000000" w:themeColor="text1"/>
+                <w:lang w:eastAsia="ja-JP"/>
+              </w:rPr>
+              <w:t>,</w:t>
+            </w:r>
+            <w:r>
+              <w:rPr>
+                <w:rFonts w:ascii="Cambria" w:eastAsiaTheme="minorHAnsi" w:hAnsi="Cambria" w:cstheme="minorBidi"/>
+                <w:color w:val="000000" w:themeColor="text1"/>
+                <w:lang w:eastAsia="ja-JP"/>
+              </w:rPr>
+              <w:t>POP (</w:t>
+            </w:r>
+            <w:r>
+              <w:rPr>
+                <w:rFonts w:ascii="Cambria" w:eastAsiaTheme="minorHAnsi" w:hAnsi="Cambria" w:cstheme="minorBidi"/>
+                <w:color w:val="000000" w:themeColor="text1"/>
+                <w:lang w:eastAsia="ja-JP"/>
+              </w:rPr>
+              <w:t>3</w:t>
+            </w:r>
+            <w:r>
+              <w:rPr>
+                <w:rFonts w:ascii="Cambria" w:eastAsiaTheme="minorHAnsi" w:hAnsi="Cambria" w:cstheme="minorBidi"/>
+                <w:color w:val="000000" w:themeColor="text1"/>
+                <w:lang w:eastAsia="ja-JP"/>
+              </w:rPr>
+              <w:t>)</w:t>
+            </w:r>
+            <w:r>
+              <w:rPr>
+                <w:rFonts w:ascii="Cambria" w:eastAsiaTheme="minorHAnsi" w:hAnsi="Cambria" w:cstheme="minorBidi"/>
+                <w:color w:val="000000" w:themeColor="text1"/>
+                <w:lang w:eastAsia="ja-JP"/>
+              </w:rPr>
+              <w:t>PUSH 8*3 TO NS</w:t>
+            </w:r>
+          </w:p>
+        </w:tc>
+        <w:tc>
+          <w:tcPr>
+            <w:tcW w:w="1401" w:type="dxa"/>
+          </w:tcPr>
+          <w:p>
+            <w:pPr>
+              <w:rPr>
+                <w:rFonts w:ascii="Cambria" w:eastAsiaTheme="minorHAnsi" w:hAnsi="Cambria" w:cstheme="minorBidi"/>
+                <w:color w:val="000000" w:themeColor="text1"/>
+                <w:lang w:eastAsia="ja-JP"/>
+              </w:rPr>
+            </w:pPr>
+            <w:r>
+              <w:rPr>
+                <w:rFonts w:ascii="Cambria" w:eastAsiaTheme="minorHAnsi" w:hAnsi="Cambria" w:cstheme="minorBidi"/>
+                <w:color w:val="000000" w:themeColor="text1"/>
+                <w:lang w:eastAsia="ja-JP"/>
+              </w:rPr>
+              <w:t>11</w:t>
+            </w:r>
+          </w:p>
+        </w:tc>
+        <w:tc>
+          <w:tcPr>
+            <w:tcW w:w="1425" w:type="dxa"/>
+          </w:tcPr>
+          <w:p>
+            <w:pPr>
+              <w:rPr>
+                <w:rFonts w:ascii="Cambria" w:eastAsiaTheme="minorHAnsi" w:hAnsi="Cambria" w:cstheme="minorBidi"/>
+                <w:color w:val="000000" w:themeColor="text1"/>
+                <w:lang w:eastAsia="ja-JP"/>
+              </w:rPr>
+            </w:pPr>
+            <w:r>
+              <w:rPr>
+                <w:rFonts w:ascii="Cambria" w:eastAsiaTheme="minorHAnsi" w:hAnsi="Cambria" w:cstheme="minorBidi"/>
+                <w:color w:val="000000" w:themeColor="text1"/>
+                <w:lang w:eastAsia="ja-JP"/>
+              </w:rPr>
+              <w:t>(</w:t>
+            </w:r>
+          </w:p>
+        </w:tc>
+      </w:tr>
+      <w:tr>
+        <w:trPr>
+          <w:trHeight w:val="514"/>
+        </w:trPr>
+        <w:tc>
+          <w:tcPr>
+            <w:tcW w:w="795" w:type="dxa"/>
+          </w:tcPr>
+          <w:p>
+            <w:pPr>
+              <w:rPr>
+                <w:rFonts w:ascii="Cambria" w:eastAsiaTheme="minorHAnsi" w:hAnsi="Cambria" w:cstheme="minorBidi"/>
+                <w:color w:val="000000" w:themeColor="text1"/>
+                <w:lang w:eastAsia="ja-JP"/>
+              </w:rPr>
+            </w:pPr>
+            <w:r>
+              <w:rPr>
+                <w:rFonts w:ascii="Cambria" w:eastAsiaTheme="minorHAnsi" w:hAnsi="Cambria" w:cstheme="minorBidi"/>
+                <w:color w:val="000000" w:themeColor="text1"/>
+                <w:lang w:eastAsia="ja-JP"/>
+              </w:rPr>
+              <w:t>*</w:t>
+            </w:r>
+          </w:p>
+        </w:tc>
+        <w:tc>
+          <w:tcPr>
+            <w:tcW w:w="5921" w:type="dxa"/>
+          </w:tcPr>
+          <w:p>
+            <w:pPr>
+              <w:rPr>
+                <w:rFonts w:ascii="Cambria" w:eastAsiaTheme="minorHAnsi" w:hAnsi="Cambria" w:cstheme="minorBidi"/>
+                <w:color w:val="000000" w:themeColor="text1"/>
+                <w:lang w:eastAsia="ja-JP"/>
+              </w:rPr>
+            </w:pPr>
+            <w:r>
+              <w:rPr>
+                <w:rFonts w:ascii="Cambria" w:eastAsiaTheme="minorHAnsi" w:hAnsi="Cambria" w:cstheme="minorBidi"/>
+                <w:color w:val="000000" w:themeColor="text1"/>
+                <w:lang w:eastAsia="ja-JP"/>
+              </w:rPr>
+              <w:t>PUSH * TO OS</w:t>
+            </w:r>
+          </w:p>
+        </w:tc>
+        <w:tc>
+          <w:tcPr>
+            <w:tcW w:w="1401" w:type="dxa"/>
+          </w:tcPr>
+          <w:p>
+            <w:pPr>
+              <w:rPr>
+                <w:rFonts w:ascii="Cambria" w:eastAsiaTheme="minorHAnsi" w:hAnsi="Cambria" w:cstheme="minorBidi"/>
+                <w:color w:val="000000" w:themeColor="text1"/>
+                <w:lang w:eastAsia="ja-JP"/>
+              </w:rPr>
+            </w:pPr>
+            <w:r>
+              <w:rPr>
+                <w:rFonts w:ascii="Cambria" w:eastAsiaTheme="minorHAnsi" w:hAnsi="Cambria" w:cstheme="minorBidi"/>
+                <w:color w:val="000000" w:themeColor="text1"/>
+                <w:lang w:eastAsia="ja-JP"/>
+              </w:rPr>
+              <w:t>11</w:t>
+            </w:r>
+          </w:p>
+        </w:tc>
+        <w:tc>
+          <w:tcPr>
+            <w:tcW w:w="1425" w:type="dxa"/>
+          </w:tcPr>
+          <w:p>
+            <w:pPr>
+              <w:rPr>
+                <w:rFonts w:ascii="Cambria" w:eastAsiaTheme="minorHAnsi" w:hAnsi="Cambria" w:cstheme="minorBidi"/>
+                <w:color w:val="000000" w:themeColor="text1"/>
+                <w:lang w:eastAsia="ja-JP"/>
+              </w:rPr>
+            </w:pPr>
+            <w:r>
+              <w:rPr>
+                <w:rFonts w:ascii="Cambria" w:eastAsiaTheme="minorHAnsi" w:hAnsi="Cambria" w:cstheme="minorBidi"/>
+                <w:color w:val="000000" w:themeColor="text1"/>
+                <w:lang w:eastAsia="ja-JP"/>
+              </w:rPr>
+              <w:t>(,</w:t>
+            </w:r>
+            <w:r>
+              <w:rPr>
+                <w:rFonts w:ascii="Cambria" w:eastAsiaTheme="minorHAnsi" w:hAnsi="Cambria" w:cstheme="minorBidi"/>
+                <w:color w:val="000000" w:themeColor="text1"/>
+                <w:lang w:eastAsia="ja-JP"/>
+              </w:rPr>
+              <w:t>*</w:t>
+            </w:r>
+          </w:p>
+        </w:tc>
+      </w:tr>
+      <w:tr>
+        <w:trPr>
+          <w:trHeight w:val="523"/>
+        </w:trPr>
+        <w:tc>
+          <w:tcPr>
+            <w:tcW w:w="795" w:type="dxa"/>
+          </w:tcPr>
+          <w:p>
+            <w:pPr>
+              <w:rPr>
+                <w:rFonts w:ascii="Cambria" w:eastAsiaTheme="minorHAnsi" w:hAnsi="Cambria" w:cstheme="minorBidi"/>
+                <w:color w:val="000000" w:themeColor="text1"/>
+                <w:lang w:eastAsia="ja-JP"/>
+              </w:rPr>
+            </w:pPr>
+            <w:r>
+              <w:rPr>
+                <w:rFonts w:ascii="Cambria" w:eastAsiaTheme="minorHAnsi" w:hAnsi="Cambria" w:cstheme="minorBidi"/>
+                <w:color w:val="000000" w:themeColor="text1"/>
+                <w:lang w:eastAsia="ja-JP"/>
+              </w:rPr>
+              <w:t>5</w:t>
+            </w:r>
+          </w:p>
+        </w:tc>
+        <w:tc>
+          <w:tcPr>
+            <w:tcW w:w="5921" w:type="dxa"/>
+          </w:tcPr>
+          <w:p>
+            <w:pPr>
+              <w:rPr>
+                <w:rFonts w:ascii="Cambria" w:eastAsiaTheme="minorHAnsi" w:hAnsi="Cambria" w:cstheme="minorBidi"/>
+                <w:color w:val="000000" w:themeColor="text1"/>
+                <w:lang w:eastAsia="ja-JP"/>
+              </w:rPr>
+            </w:pPr>
+            <w:r>
+              <w:rPr>
+                <w:rFonts w:ascii="Cambria" w:eastAsiaTheme="minorHAnsi" w:hAnsi="Cambria" w:cstheme="minorBidi"/>
+                <w:color w:val="000000" w:themeColor="text1"/>
+                <w:lang w:eastAsia="ja-JP"/>
+              </w:rPr>
+              <w:t>PUSH 5 TO NS</w:t>
+            </w:r>
+          </w:p>
+        </w:tc>
+        <w:tc>
+          <w:tcPr>
+            <w:tcW w:w="1401" w:type="dxa"/>
+          </w:tcPr>
+          <w:p>
+            <w:pPr>
+              <w:rPr>
+                <w:rFonts w:ascii="Cambria" w:eastAsiaTheme="minorHAnsi" w:hAnsi="Cambria" w:cstheme="minorBidi"/>
+                <w:color w:val="000000" w:themeColor="text1"/>
+                <w:lang w:eastAsia="ja-JP"/>
+              </w:rPr>
+            </w:pPr>
+            <w:r>
+              <w:rPr>
+                <w:rFonts w:ascii="Cambria" w:eastAsiaTheme="minorHAnsi" w:hAnsi="Cambria" w:cstheme="minorBidi"/>
+                <w:color w:val="000000" w:themeColor="text1"/>
+                <w:lang w:eastAsia="ja-JP"/>
+              </w:rPr>
+              <w:t>11,5</w:t>
+            </w:r>
+          </w:p>
+        </w:tc>
+        <w:tc>
+          <w:tcPr>
+            <w:tcW w:w="1425" w:type="dxa"/>
+          </w:tcPr>
+          <w:p>
+            <w:pPr>
+              <w:rPr>
+                <w:rFonts w:ascii="Cambria" w:eastAsiaTheme="minorHAnsi" w:hAnsi="Cambria" w:cstheme="minorBidi"/>
+                <w:color w:val="000000" w:themeColor="text1"/>
+                <w:lang w:eastAsia="ja-JP"/>
+              </w:rPr>
+            </w:pPr>
+            <w:r>
+              <w:rPr>
+                <w:rFonts w:ascii="Cambria" w:eastAsiaTheme="minorHAnsi" w:hAnsi="Cambria" w:cstheme="minorBidi"/>
+                <w:color w:val="000000" w:themeColor="text1"/>
+                <w:lang w:eastAsia="ja-JP"/>
+              </w:rPr>
+              <w:t>(,</w:t>
+            </w:r>
+            <w:r>
+              <w:rPr>
+                <w:rFonts w:ascii="Cambria" w:eastAsiaTheme="minorHAnsi" w:hAnsi="Cambria" w:cstheme="minorBidi"/>
+                <w:color w:val="000000" w:themeColor="text1"/>
+                <w:lang w:eastAsia="ja-JP"/>
+              </w:rPr>
+              <w:t>*</w:t>
+            </w:r>
+          </w:p>
+        </w:tc>
+      </w:tr>
+      <w:tr>
+        <w:trPr>
+          <w:trHeight w:val="532"/>
+        </w:trPr>
+        <w:tc>
+          <w:tcPr>
+            <w:tcW w:w="795" w:type="dxa"/>
+          </w:tcPr>
+          <w:p>
+            <w:pPr>
+              <w:rPr>
+                <w:rFonts w:ascii="Cambria" w:eastAsiaTheme="minorHAnsi" w:hAnsi="Cambria" w:cstheme="minorBidi"/>
+                <w:color w:val="000000" w:themeColor="text1"/>
+                <w:lang w:eastAsia="ja-JP"/>
+              </w:rPr>
+            </w:pPr>
+            <w:r>
+              <w:rPr>
+                <w:rFonts w:ascii="Cambria" w:eastAsiaTheme="minorHAnsi" w:hAnsi="Cambria" w:cstheme="minorBidi"/>
+                <w:color w:val="000000" w:themeColor="text1"/>
+                <w:lang w:eastAsia="ja-JP"/>
+              </w:rPr>
+              <w:t>)</w:t>
+            </w:r>
+          </w:p>
+        </w:tc>
+        <w:tc>
+          <w:tcPr>
+            <w:tcW w:w="5921" w:type="dxa"/>
+          </w:tcPr>
+          <w:p>
+            <w:pPr>
+              <w:rPr>
+                <w:rFonts w:ascii="Cambria" w:eastAsiaTheme="minorHAnsi" w:hAnsi="Cambria" w:cstheme="minorBidi"/>
+                <w:color w:val="000000" w:themeColor="text1"/>
+                <w:lang w:eastAsia="ja-JP"/>
+              </w:rPr>
+            </w:pPr>
+            <w:proofErr w:type="gramStart"/>
+            <w:r>
+              <w:rPr>
+                <w:rFonts w:ascii="Cambria" w:eastAsiaTheme="minorHAnsi" w:hAnsi="Cambria" w:cstheme="minorBidi"/>
+                <w:color w:val="000000" w:themeColor="text1"/>
+                <w:lang w:eastAsia="ja-JP"/>
+              </w:rPr>
+              <w:t>PUSH )</w:t>
+            </w:r>
+            <w:proofErr w:type="gramEnd"/>
+            <w:r>
+              <w:rPr>
+                <w:rFonts w:ascii="Cambria" w:eastAsiaTheme="minorHAnsi" w:hAnsi="Cambria" w:cstheme="minorBidi"/>
+                <w:color w:val="000000" w:themeColor="text1"/>
+                <w:lang w:eastAsia="ja-JP"/>
+              </w:rPr>
+              <w:t xml:space="preserve"> TO OS</w:t>
+            </w:r>
+            <w:r>
+              <w:rPr>
+                <w:rFonts w:ascii="Cambria" w:eastAsiaTheme="minorHAnsi" w:hAnsi="Cambria" w:cstheme="minorBidi"/>
+                <w:color w:val="000000" w:themeColor="text1"/>
+                <w:lang w:eastAsia="ja-JP"/>
+              </w:rPr>
+              <w:t xml:space="preserve">, </w:t>
+            </w:r>
+            <w:r>
+              <w:rPr>
+                <w:rFonts w:ascii="Cambria" w:eastAsiaTheme="minorHAnsi" w:hAnsi="Cambria" w:cstheme="minorBidi"/>
+                <w:color w:val="000000" w:themeColor="text1"/>
+                <w:lang w:eastAsia="ja-JP"/>
+              </w:rPr>
+              <w:t>POP (</w:t>
+            </w:r>
+            <w:r>
+              <w:rPr>
+                <w:rFonts w:ascii="Cambria" w:eastAsiaTheme="minorHAnsi" w:hAnsi="Cambria" w:cstheme="minorBidi"/>
+                <w:color w:val="000000" w:themeColor="text1"/>
+                <w:lang w:eastAsia="ja-JP"/>
+              </w:rPr>
+              <w:t>*</w:t>
+            </w:r>
+            <w:r>
+              <w:rPr>
+                <w:rFonts w:ascii="Cambria" w:eastAsiaTheme="minorHAnsi" w:hAnsi="Cambria" w:cstheme="minorBidi"/>
+                <w:color w:val="000000" w:themeColor="text1"/>
+                <w:lang w:eastAsia="ja-JP"/>
+              </w:rPr>
+              <w:t>),POP (</w:t>
+            </w:r>
+            <w:r>
+              <w:rPr>
+                <w:rFonts w:ascii="Cambria" w:eastAsiaTheme="minorHAnsi" w:hAnsi="Cambria" w:cstheme="minorBidi"/>
+                <w:color w:val="000000" w:themeColor="text1"/>
+                <w:lang w:eastAsia="ja-JP"/>
+              </w:rPr>
+              <w:t>11</w:t>
+            </w:r>
+            <w:r>
+              <w:rPr>
+                <w:rFonts w:ascii="Cambria" w:eastAsiaTheme="minorHAnsi" w:hAnsi="Cambria" w:cstheme="minorBidi"/>
+                <w:color w:val="000000" w:themeColor="text1"/>
+                <w:lang w:eastAsia="ja-JP"/>
+              </w:rPr>
+              <w:t>),POP (</w:t>
+            </w:r>
+            <w:r>
+              <w:rPr>
+                <w:rFonts w:ascii="Cambria" w:eastAsiaTheme="minorHAnsi" w:hAnsi="Cambria" w:cstheme="minorBidi"/>
+                <w:color w:val="000000" w:themeColor="text1"/>
+                <w:lang w:eastAsia="ja-JP"/>
+              </w:rPr>
+              <w:t>5</w:t>
+            </w:r>
+            <w:r>
+              <w:rPr>
+                <w:rFonts w:ascii="Cambria" w:eastAsiaTheme="minorHAnsi" w:hAnsi="Cambria" w:cstheme="minorBidi"/>
+                <w:color w:val="000000" w:themeColor="text1"/>
+                <w:lang w:eastAsia="ja-JP"/>
+              </w:rPr>
+              <w:t xml:space="preserve">)PUSH </w:t>
+            </w:r>
+            <w:r>
+              <w:rPr>
+                <w:rFonts w:ascii="Cambria" w:eastAsiaTheme="minorHAnsi" w:hAnsi="Cambria" w:cstheme="minorBidi"/>
+                <w:color w:val="000000" w:themeColor="text1"/>
+                <w:lang w:eastAsia="ja-JP"/>
+              </w:rPr>
+              <w:t>11</w:t>
+            </w:r>
+            <w:r>
+              <w:rPr>
+                <w:rFonts w:ascii="Cambria" w:eastAsiaTheme="minorHAnsi" w:hAnsi="Cambria" w:cstheme="minorBidi"/>
+                <w:color w:val="000000" w:themeColor="text1"/>
+                <w:lang w:eastAsia="ja-JP"/>
+              </w:rPr>
+              <w:t>*</w:t>
+            </w:r>
+            <w:r>
+              <w:rPr>
+                <w:rFonts w:ascii="Cambria" w:eastAsiaTheme="minorHAnsi" w:hAnsi="Cambria" w:cstheme="minorBidi"/>
+                <w:color w:val="000000" w:themeColor="text1"/>
+                <w:lang w:eastAsia="ja-JP"/>
+              </w:rPr>
+              <w:t>5</w:t>
+            </w:r>
+            <w:r>
+              <w:rPr>
+                <w:rFonts w:ascii="Cambria" w:eastAsiaTheme="minorHAnsi" w:hAnsi="Cambria" w:cstheme="minorBidi"/>
+                <w:color w:val="000000" w:themeColor="text1"/>
+                <w:lang w:eastAsia="ja-JP"/>
+              </w:rPr>
+              <w:t xml:space="preserve"> TO NS</w:t>
+            </w:r>
+          </w:p>
+        </w:tc>
+        <w:tc>
+          <w:tcPr>
+            <w:tcW w:w="1401" w:type="dxa"/>
+          </w:tcPr>
+          <w:p>
+            <w:pPr>
+              <w:rPr>
+                <w:rFonts w:ascii="Cambria" w:eastAsiaTheme="minorHAnsi" w:hAnsi="Cambria" w:cstheme="minorBidi"/>
+                <w:color w:val="000000" w:themeColor="text1"/>
+                <w:lang w:eastAsia="ja-JP"/>
+              </w:rPr>
+            </w:pPr>
+            <w:r>
+              <w:rPr>
+                <w:rFonts w:ascii="Cambria" w:eastAsiaTheme="minorHAnsi" w:hAnsi="Cambria" w:cstheme="minorBidi"/>
+                <w:color w:val="000000" w:themeColor="text1"/>
+                <w:lang w:eastAsia="ja-JP"/>
+              </w:rPr>
+              <w:t>55</w:t>
+            </w:r>
+          </w:p>
+        </w:tc>
+        <w:tc>
+          <w:tcPr>
+            <w:tcW w:w="1425" w:type="dxa"/>
+          </w:tcPr>
+          <w:p>
+            <w:pPr>
+              <w:rPr>
+                <w:rFonts w:ascii="Cambria" w:eastAsiaTheme="minorHAnsi" w:hAnsi="Cambria" w:cstheme="minorBidi"/>
+                <w:color w:val="000000" w:themeColor="text1"/>
+                <w:lang w:eastAsia="ja-JP"/>
+              </w:rPr>
+            </w:pPr>
+          </w:p>
+        </w:tc>
+      </w:tr>
+      <w:tr>
+        <w:trPr>
+          <w:trHeight w:val="541"/>
+        </w:trPr>
+        <w:tc>
+          <w:tcPr>
+            <w:tcW w:w="795" w:type="dxa"/>
+          </w:tcPr>
+          <w:p>
+            <w:pPr>
+              <w:rPr>
+                <w:rFonts w:ascii="Cambria" w:eastAsiaTheme="minorHAnsi" w:hAnsi="Cambria" w:cstheme="minorBidi"/>
+                <w:color w:val="000000" w:themeColor="text1"/>
+                <w:lang w:eastAsia="ja-JP"/>
+              </w:rPr>
+            </w:pPr>
+            <w:r>
+              <w:rPr>
+                <w:rFonts w:ascii="Cambria" w:eastAsiaTheme="minorHAnsi" w:hAnsi="Cambria" w:cstheme="minorBidi"/>
+                <w:color w:val="000000" w:themeColor="text1"/>
+                <w:lang w:eastAsia="ja-JP"/>
+              </w:rPr>
+              <w:t>-</w:t>
+            </w:r>
+          </w:p>
+        </w:tc>
+        <w:tc>
+          <w:tcPr>
+            <w:tcW w:w="5921" w:type="dxa"/>
+          </w:tcPr>
+          <w:p>
+            <w:pPr>
+              <w:rPr>
+                <w:rFonts w:ascii="Cambria" w:eastAsiaTheme="minorHAnsi" w:hAnsi="Cambria" w:cstheme="minorBidi"/>
+                <w:color w:val="000000" w:themeColor="text1"/>
+                <w:lang w:eastAsia="ja-JP"/>
+              </w:rPr>
+            </w:pPr>
+            <w:r>
+              <w:rPr>
+                <w:rFonts w:ascii="Cambria" w:eastAsiaTheme="minorHAnsi" w:hAnsi="Cambria" w:cstheme="minorBidi"/>
+                <w:color w:val="000000" w:themeColor="text1"/>
+                <w:lang w:eastAsia="ja-JP"/>
+              </w:rPr>
+              <w:t>PUSH – TO OS</w:t>
+            </w:r>
+          </w:p>
+        </w:tc>
+        <w:tc>
+          <w:tcPr>
+            <w:tcW w:w="1401" w:type="dxa"/>
+          </w:tcPr>
+          <w:p>
+            <w:pPr>
+              <w:rPr>
+                <w:rFonts w:ascii="Cambria" w:eastAsiaTheme="minorHAnsi" w:hAnsi="Cambria" w:cstheme="minorBidi"/>
+                <w:color w:val="000000" w:themeColor="text1"/>
+                <w:lang w:eastAsia="ja-JP"/>
+              </w:rPr>
+            </w:pPr>
+            <w:r>
+              <w:rPr>
+                <w:rFonts w:ascii="Cambria" w:eastAsiaTheme="minorHAnsi" w:hAnsi="Cambria" w:cstheme="minorBidi"/>
+                <w:color w:val="000000" w:themeColor="text1"/>
+                <w:lang w:eastAsia="ja-JP"/>
+              </w:rPr>
+              <w:t>55</w:t>
+            </w:r>
+          </w:p>
+        </w:tc>
+        <w:tc>
+          <w:tcPr>
+            <w:tcW w:w="1425" w:type="dxa"/>
+          </w:tcPr>
+          <w:p>
+            <w:pPr>
+              <w:rPr>
+                <w:rFonts w:ascii="Cambria" w:eastAsiaTheme="minorHAnsi" w:hAnsi="Cambria" w:cstheme="minorBidi"/>
+                <w:color w:val="000000" w:themeColor="text1"/>
+                <w:lang w:eastAsia="ja-JP"/>
+              </w:rPr>
+            </w:pPr>
+            <w:r>
+              <w:rPr>
+                <w:rFonts w:ascii="Cambria" w:eastAsiaTheme="minorHAnsi" w:hAnsi="Cambria" w:cstheme="minorBidi"/>
+                <w:color w:val="000000" w:themeColor="text1"/>
+                <w:lang w:eastAsia="ja-JP"/>
+              </w:rPr>
+              <w:t>-</w:t>
+            </w:r>
+          </w:p>
+        </w:tc>
+      </w:tr>
+      <w:tr>
+        <w:trPr>
+          <w:trHeight w:val="613"/>
+        </w:trPr>
+        <w:tc>
+          <w:tcPr>
+            <w:tcW w:w="795" w:type="dxa"/>
+          </w:tcPr>
+          <w:p>
+            <w:pPr>
+              <w:rPr>
+                <w:rFonts w:ascii="Cambria" w:eastAsiaTheme="minorHAnsi" w:hAnsi="Cambria" w:cstheme="minorBidi"/>
+                <w:color w:val="000000" w:themeColor="text1"/>
+                <w:lang w:eastAsia="ja-JP"/>
+              </w:rPr>
+            </w:pPr>
+            <w:r>
+              <w:rPr>
+                <w:rFonts w:ascii="Cambria" w:eastAsiaTheme="minorHAnsi" w:hAnsi="Cambria" w:cstheme="minorBidi"/>
+                <w:color w:val="000000" w:themeColor="text1"/>
+                <w:lang w:eastAsia="ja-JP"/>
+              </w:rPr>
+              <w:t>2</w:t>
+            </w:r>
+          </w:p>
+        </w:tc>
+        <w:tc>
+          <w:tcPr>
+            <w:tcW w:w="5921" w:type="dxa"/>
+          </w:tcPr>
+          <w:p>
+            <w:pPr>
+              <w:rPr>
+                <w:rFonts w:ascii="Cambria" w:eastAsiaTheme="minorHAnsi" w:hAnsi="Cambria" w:cstheme="minorBidi"/>
+                <w:color w:val="000000" w:themeColor="text1"/>
+                <w:lang w:eastAsia="ja-JP"/>
+              </w:rPr>
+            </w:pPr>
+            <w:r>
+              <w:rPr>
+                <w:rFonts w:ascii="Cambria" w:eastAsiaTheme="minorHAnsi" w:hAnsi="Cambria" w:cstheme="minorBidi"/>
+                <w:color w:val="000000" w:themeColor="text1"/>
+                <w:lang w:eastAsia="ja-JP"/>
+              </w:rPr>
+              <w:t>PUSH 2 TO NS</w:t>
+            </w:r>
+          </w:p>
+        </w:tc>
+        <w:tc>
+          <w:tcPr>
+            <w:tcW w:w="1401" w:type="dxa"/>
+          </w:tcPr>
+          <w:p>
+            <w:pPr>
+              <w:rPr>
+                <w:rFonts w:ascii="Cambria" w:eastAsiaTheme="minorHAnsi" w:hAnsi="Cambria" w:cstheme="minorBidi"/>
+                <w:color w:val="000000" w:themeColor="text1"/>
+                <w:lang w:eastAsia="ja-JP"/>
+              </w:rPr>
+            </w:pPr>
+            <w:r>
+              <w:rPr>
+                <w:rFonts w:ascii="Cambria" w:eastAsiaTheme="minorHAnsi" w:hAnsi="Cambria" w:cstheme="minorBidi"/>
+                <w:color w:val="000000" w:themeColor="text1"/>
+                <w:lang w:eastAsia="ja-JP"/>
+              </w:rPr>
+              <w:t>55,2</w:t>
+            </w:r>
+          </w:p>
+        </w:tc>
+        <w:tc>
+          <w:tcPr>
+            <w:tcW w:w="1425" w:type="dxa"/>
+          </w:tcPr>
+          <w:p>
+            <w:pPr>
+              <w:rPr>
+                <w:rFonts w:ascii="Cambria" w:eastAsiaTheme="minorHAnsi" w:hAnsi="Cambria" w:cstheme="minorBidi"/>
+                <w:color w:val="000000" w:themeColor="text1"/>
+                <w:lang w:eastAsia="ja-JP"/>
+              </w:rPr>
+            </w:pPr>
           </w:p>
         </w:tc>
       </w:tr>
@@ -3302,58 +5207,172 @@
         </w:trPr>
         <w:tc>
           <w:tcPr>
-            <w:tcW w:w="1440" w:type="dxa"/>
-          </w:tcPr>
-          <w:p>
-            <w:pPr>
-              <w:rPr>
-                <w:rFonts w:ascii="Cambria" w:eastAsiaTheme="minorHAnsi" w:hAnsi="Cambria" w:cstheme="minorBidi"/>
-                <w:color w:val="000000" w:themeColor="text1"/>
-                <w:lang w:eastAsia="ja-JP"/>
-              </w:rPr>
-            </w:pPr>
-          </w:p>
-        </w:tc>
-        <w:tc>
-          <w:tcPr>
-            <w:tcW w:w="5760" w:type="dxa"/>
-          </w:tcPr>
-          <w:p>
-            <w:pPr>
-              <w:rPr>
-                <w:rFonts w:ascii="Cambria" w:eastAsiaTheme="minorHAnsi" w:hAnsi="Cambria" w:cstheme="minorBidi"/>
-                <w:color w:val="000000" w:themeColor="text1"/>
-                <w:lang w:eastAsia="ja-JP"/>
-              </w:rPr>
-            </w:pPr>
-          </w:p>
-        </w:tc>
-        <w:tc>
-          <w:tcPr>
-            <w:tcW w:w="1440" w:type="dxa"/>
-          </w:tcPr>
-          <w:p>
-            <w:pPr>
-              <w:rPr>
-                <w:rFonts w:ascii="Cambria" w:eastAsiaTheme="minorHAnsi" w:hAnsi="Cambria" w:cstheme="minorBidi"/>
-                <w:color w:val="000000" w:themeColor="text1"/>
-                <w:lang w:eastAsia="ja-JP"/>
-              </w:rPr>
-            </w:pPr>
-          </w:p>
-        </w:tc>
-        <w:tc>
-          <w:tcPr>
-            <w:tcW w:w="1440" w:type="dxa"/>
-          </w:tcPr>
-          <w:p>
-            <w:pPr>
-              <w:rPr>
-                <w:rFonts w:ascii="Cambria" w:eastAsiaTheme="minorHAnsi" w:hAnsi="Cambria" w:cstheme="minorBidi"/>
-                <w:color w:val="000000" w:themeColor="text1"/>
-                <w:lang w:eastAsia="ja-JP"/>
-              </w:rPr>
-            </w:pPr>
+            <w:tcW w:w="795" w:type="dxa"/>
+          </w:tcPr>
+          <w:p>
+            <w:pPr>
+              <w:rPr>
+                <w:rFonts w:ascii="Cambria" w:eastAsiaTheme="minorHAnsi" w:hAnsi="Cambria" w:cstheme="minorBidi"/>
+                <w:color w:val="000000" w:themeColor="text1"/>
+                <w:lang w:eastAsia="ja-JP"/>
+              </w:rPr>
+            </w:pPr>
+            <w:r>
+              <w:rPr>
+                <w:rFonts w:ascii="Cambria" w:eastAsiaTheme="minorHAnsi" w:hAnsi="Cambria" w:cstheme="minorBidi"/>
+                <w:color w:val="000000" w:themeColor="text1"/>
+                <w:lang w:eastAsia="ja-JP"/>
+              </w:rPr>
+              <w:t>+</w:t>
+            </w:r>
+          </w:p>
+        </w:tc>
+        <w:tc>
+          <w:tcPr>
+            <w:tcW w:w="5921" w:type="dxa"/>
+          </w:tcPr>
+          <w:p>
+            <w:pPr>
+              <w:rPr>
+                <w:rFonts w:ascii="Cambria" w:eastAsiaTheme="minorHAnsi" w:hAnsi="Cambria" w:cstheme="minorBidi"/>
+                <w:color w:val="000000" w:themeColor="text1"/>
+                <w:lang w:eastAsia="ja-JP"/>
+              </w:rPr>
+            </w:pPr>
+            <w:r>
+              <w:rPr>
+                <w:rFonts w:ascii="Cambria" w:eastAsiaTheme="minorHAnsi" w:hAnsi="Cambria" w:cstheme="minorBidi"/>
+                <w:color w:val="000000" w:themeColor="text1"/>
+                <w:lang w:eastAsia="ja-JP"/>
+              </w:rPr>
+              <w:t>PUSH + TO OS</w:t>
+            </w:r>
+            <w:r>
+              <w:rPr>
+                <w:rFonts w:ascii="Cambria" w:eastAsiaTheme="minorHAnsi" w:hAnsi="Cambria" w:cstheme="minorBidi"/>
+                <w:color w:val="000000" w:themeColor="text1"/>
+                <w:lang w:eastAsia="ja-JP"/>
+              </w:rPr>
+              <w:t>, POP (</w:t>
+            </w:r>
+            <w:r>
+              <w:rPr>
+                <w:rFonts w:ascii="Cambria" w:eastAsiaTheme="minorHAnsi" w:hAnsi="Cambria" w:cstheme="minorBidi"/>
+                <w:color w:val="000000" w:themeColor="text1"/>
+                <w:lang w:eastAsia="ja-JP"/>
+              </w:rPr>
+              <w:t>-</w:t>
+            </w:r>
+            <w:proofErr w:type="gramStart"/>
+            <w:r>
+              <w:rPr>
+                <w:rFonts w:ascii="Cambria" w:eastAsiaTheme="minorHAnsi" w:hAnsi="Cambria" w:cstheme="minorBidi"/>
+                <w:color w:val="000000" w:themeColor="text1"/>
+                <w:lang w:eastAsia="ja-JP"/>
+              </w:rPr>
+              <w:t>),POP</w:t>
+            </w:r>
+            <w:proofErr w:type="gramEnd"/>
+            <w:r>
+              <w:rPr>
+                <w:rFonts w:ascii="Cambria" w:eastAsiaTheme="minorHAnsi" w:hAnsi="Cambria" w:cstheme="minorBidi"/>
+                <w:color w:val="000000" w:themeColor="text1"/>
+                <w:lang w:eastAsia="ja-JP"/>
+              </w:rPr>
+              <w:t xml:space="preserve"> (</w:t>
+            </w:r>
+            <w:r>
+              <w:rPr>
+                <w:rFonts w:ascii="Cambria" w:eastAsiaTheme="minorHAnsi" w:hAnsi="Cambria" w:cstheme="minorBidi"/>
+                <w:color w:val="000000" w:themeColor="text1"/>
+                <w:lang w:eastAsia="ja-JP"/>
+              </w:rPr>
+              <w:t>55</w:t>
+            </w:r>
+            <w:r>
+              <w:rPr>
+                <w:rFonts w:ascii="Cambria" w:eastAsiaTheme="minorHAnsi" w:hAnsi="Cambria" w:cstheme="minorBidi"/>
+                <w:color w:val="000000" w:themeColor="text1"/>
+                <w:lang w:eastAsia="ja-JP"/>
+              </w:rPr>
+              <w:t>),POP (</w:t>
+            </w:r>
+            <w:r>
+              <w:rPr>
+                <w:rFonts w:ascii="Cambria" w:eastAsiaTheme="minorHAnsi" w:hAnsi="Cambria" w:cstheme="minorBidi"/>
+                <w:color w:val="000000" w:themeColor="text1"/>
+                <w:lang w:eastAsia="ja-JP"/>
+              </w:rPr>
+              <w:t>2</w:t>
+            </w:r>
+            <w:r>
+              <w:rPr>
+                <w:rFonts w:ascii="Cambria" w:eastAsiaTheme="minorHAnsi" w:hAnsi="Cambria" w:cstheme="minorBidi"/>
+                <w:color w:val="000000" w:themeColor="text1"/>
+                <w:lang w:eastAsia="ja-JP"/>
+              </w:rPr>
+              <w:t xml:space="preserve">)PUSH </w:t>
+            </w:r>
+            <w:r>
+              <w:rPr>
+                <w:rFonts w:ascii="Cambria" w:eastAsiaTheme="minorHAnsi" w:hAnsi="Cambria" w:cstheme="minorBidi"/>
+                <w:color w:val="000000" w:themeColor="text1"/>
+                <w:lang w:eastAsia="ja-JP"/>
+              </w:rPr>
+              <w:t>55-2</w:t>
+            </w:r>
+            <w:r>
+              <w:rPr>
+                <w:rFonts w:ascii="Cambria" w:eastAsiaTheme="minorHAnsi" w:hAnsi="Cambria" w:cstheme="minorBidi"/>
+                <w:color w:val="000000" w:themeColor="text1"/>
+                <w:lang w:eastAsia="ja-JP"/>
+              </w:rPr>
+              <w:t xml:space="preserve"> TO NS</w:t>
+            </w:r>
+          </w:p>
+        </w:tc>
+        <w:tc>
+          <w:tcPr>
+            <w:tcW w:w="1401" w:type="dxa"/>
+          </w:tcPr>
+          <w:p>
+            <w:pPr>
+              <w:rPr>
+                <w:rFonts w:ascii="Cambria" w:eastAsiaTheme="minorHAnsi" w:hAnsi="Cambria" w:cstheme="minorBidi"/>
+                <w:color w:val="000000" w:themeColor="text1"/>
+                <w:lang w:eastAsia="ja-JP"/>
+              </w:rPr>
+            </w:pPr>
+            <w:r>
+              <w:rPr>
+                <w:rFonts w:ascii="Cambria" w:eastAsiaTheme="minorHAnsi" w:hAnsi="Cambria" w:cstheme="minorBidi"/>
+                <w:color w:val="000000" w:themeColor="text1"/>
+                <w:lang w:eastAsia="ja-JP"/>
+              </w:rPr>
+              <w:t>53</w:t>
+            </w:r>
+          </w:p>
+        </w:tc>
+        <w:tc>
+          <w:tcPr>
+            <w:tcW w:w="1425" w:type="dxa"/>
+          </w:tcPr>
+          <w:p>
+            <w:pPr>
+              <w:rPr>
+                <w:rFonts w:ascii="Cambria" w:eastAsiaTheme="minorHAnsi" w:hAnsi="Cambria" w:cstheme="minorBidi"/>
+                <w:color w:val="000000" w:themeColor="text1"/>
+                <w:lang w:eastAsia="ja-JP"/>
+              </w:rPr>
+            </w:pPr>
+            <w:r>
+              <w:rPr>
+                <w:rFonts w:ascii="Cambria" w:eastAsiaTheme="minorHAnsi" w:hAnsi="Cambria" w:cstheme="minorBidi"/>
+                <w:color w:val="000000" w:themeColor="text1"/>
+                <w:lang w:eastAsia="ja-JP"/>
+              </w:rPr>
+              <w:t>+</w:t>
+            </w:r>
           </w:p>
         </w:tc>
       </w:tr>
@@ -3363,49 +5382,73 @@
         </w:trPr>
         <w:tc>
           <w:tcPr>
-            <w:tcW w:w="1440" w:type="dxa"/>
-          </w:tcPr>
-          <w:p>
-            <w:pPr>
-              <w:rPr>
-                <w:rFonts w:ascii="Cambria" w:eastAsiaTheme="minorHAnsi" w:hAnsi="Cambria" w:cstheme="minorBidi"/>
-                <w:color w:val="000000" w:themeColor="text1"/>
-                <w:lang w:eastAsia="ja-JP"/>
-              </w:rPr>
-            </w:pPr>
-          </w:p>
-        </w:tc>
-        <w:tc>
-          <w:tcPr>
-            <w:tcW w:w="5760" w:type="dxa"/>
-          </w:tcPr>
-          <w:p>
-            <w:pPr>
-              <w:rPr>
-                <w:rFonts w:ascii="Cambria" w:eastAsiaTheme="minorHAnsi" w:hAnsi="Cambria" w:cstheme="minorBidi"/>
-                <w:color w:val="000000" w:themeColor="text1"/>
-                <w:lang w:eastAsia="ja-JP"/>
-              </w:rPr>
-            </w:pPr>
-          </w:p>
-        </w:tc>
-        <w:tc>
-          <w:tcPr>
-            <w:tcW w:w="1440" w:type="dxa"/>
-          </w:tcPr>
-          <w:p>
-            <w:pPr>
-              <w:rPr>
-                <w:rFonts w:ascii="Cambria" w:eastAsiaTheme="minorHAnsi" w:hAnsi="Cambria" w:cstheme="minorBidi"/>
-                <w:color w:val="000000" w:themeColor="text1"/>
-                <w:lang w:eastAsia="ja-JP"/>
-              </w:rPr>
-            </w:pPr>
-          </w:p>
-        </w:tc>
-        <w:tc>
-          <w:tcPr>
-            <w:tcW w:w="1440" w:type="dxa"/>
+            <w:tcW w:w="795" w:type="dxa"/>
+          </w:tcPr>
+          <w:p>
+            <w:pPr>
+              <w:rPr>
+                <w:rFonts w:ascii="Cambria" w:eastAsiaTheme="minorHAnsi" w:hAnsi="Cambria" w:cstheme="minorBidi"/>
+                <w:color w:val="000000" w:themeColor="text1"/>
+                <w:lang w:eastAsia="ja-JP"/>
+              </w:rPr>
+            </w:pPr>
+            <w:r>
+              <w:rPr>
+                <w:rFonts w:ascii="Cambria" w:eastAsiaTheme="minorHAnsi" w:hAnsi="Cambria" w:cstheme="minorBidi"/>
+                <w:color w:val="000000" w:themeColor="text1"/>
+                <w:lang w:eastAsia="ja-JP"/>
+              </w:rPr>
+              <w:t>9</w:t>
+            </w:r>
+          </w:p>
+        </w:tc>
+        <w:tc>
+          <w:tcPr>
+            <w:tcW w:w="5921" w:type="dxa"/>
+          </w:tcPr>
+          <w:p>
+            <w:pPr>
+              <w:rPr>
+                <w:rFonts w:ascii="Cambria" w:eastAsiaTheme="minorHAnsi" w:hAnsi="Cambria" w:cstheme="minorBidi"/>
+                <w:color w:val="000000" w:themeColor="text1"/>
+                <w:lang w:eastAsia="ja-JP"/>
+              </w:rPr>
+            </w:pPr>
+            <w:r>
+              <w:rPr>
+                <w:rFonts w:ascii="Cambria" w:eastAsiaTheme="minorHAnsi" w:hAnsi="Cambria" w:cstheme="minorBidi"/>
+                <w:color w:val="000000" w:themeColor="text1"/>
+                <w:lang w:eastAsia="ja-JP"/>
+              </w:rPr>
+              <w:t>PUSH 9 TO NS</w:t>
+            </w:r>
+          </w:p>
+        </w:tc>
+        <w:tc>
+          <w:tcPr>
+            <w:tcW w:w="1401" w:type="dxa"/>
+          </w:tcPr>
+          <w:p>
+            <w:pPr>
+              <w:rPr>
+                <w:rFonts w:ascii="Cambria" w:eastAsiaTheme="minorHAnsi" w:hAnsi="Cambria" w:cstheme="minorBidi"/>
+                <w:color w:val="000000" w:themeColor="text1"/>
+                <w:lang w:eastAsia="ja-JP"/>
+              </w:rPr>
+            </w:pPr>
+            <w:r>
+              <w:rPr>
+                <w:rFonts w:ascii="Cambria" w:eastAsiaTheme="minorHAnsi" w:hAnsi="Cambria" w:cstheme="minorBidi"/>
+                <w:color w:val="000000" w:themeColor="text1"/>
+                <w:lang w:eastAsia="ja-JP"/>
+              </w:rPr>
+              <w:t>53,9</w:t>
+            </w:r>
+          </w:p>
+        </w:tc>
+        <w:tc>
+          <w:tcPr>
+            <w:tcW w:w="1425" w:type="dxa"/>
           </w:tcPr>
           <w:p>
             <w:pPr>
@@ -3424,598 +5467,147 @@
         </w:trPr>
         <w:tc>
           <w:tcPr>
-            <w:tcW w:w="1440" w:type="dxa"/>
-          </w:tcPr>
-          <w:p>
-            <w:pPr>
-              <w:rPr>
-                <w:rFonts w:ascii="Cambria" w:eastAsiaTheme="minorHAnsi" w:hAnsi="Cambria" w:cstheme="minorBidi"/>
-                <w:color w:val="000000" w:themeColor="text1"/>
-                <w:lang w:eastAsia="ja-JP"/>
-              </w:rPr>
-            </w:pPr>
-          </w:p>
-        </w:tc>
-        <w:tc>
-          <w:tcPr>
-            <w:tcW w:w="5760" w:type="dxa"/>
-          </w:tcPr>
-          <w:p>
-            <w:pPr>
-              <w:rPr>
-                <w:rFonts w:ascii="Cambria" w:eastAsiaTheme="minorHAnsi" w:hAnsi="Cambria" w:cstheme="minorBidi"/>
-                <w:color w:val="000000" w:themeColor="text1"/>
-                <w:lang w:eastAsia="ja-JP"/>
-              </w:rPr>
-            </w:pPr>
-          </w:p>
-        </w:tc>
-        <w:tc>
-          <w:tcPr>
-            <w:tcW w:w="1440" w:type="dxa"/>
-          </w:tcPr>
-          <w:p>
-            <w:pPr>
-              <w:rPr>
-                <w:rFonts w:ascii="Cambria" w:eastAsiaTheme="minorHAnsi" w:hAnsi="Cambria" w:cstheme="minorBidi"/>
-                <w:color w:val="000000" w:themeColor="text1"/>
-                <w:lang w:eastAsia="ja-JP"/>
-              </w:rPr>
-            </w:pPr>
-          </w:p>
-        </w:tc>
-        <w:tc>
-          <w:tcPr>
-            <w:tcW w:w="1440" w:type="dxa"/>
-          </w:tcPr>
-          <w:p>
-            <w:pPr>
-              <w:rPr>
-                <w:rFonts w:ascii="Cambria" w:eastAsiaTheme="minorHAnsi" w:hAnsi="Cambria" w:cstheme="minorBidi"/>
-                <w:color w:val="000000" w:themeColor="text1"/>
-                <w:lang w:eastAsia="ja-JP"/>
-              </w:rPr>
-            </w:pPr>
-          </w:p>
-        </w:tc>
-      </w:tr>
-      <w:tr>
-        <w:trPr>
-          <w:trHeight w:val="792"/>
-        </w:trPr>
-        <w:tc>
-          <w:tcPr>
-            <w:tcW w:w="1440" w:type="dxa"/>
-          </w:tcPr>
-          <w:p>
-            <w:pPr>
-              <w:rPr>
-                <w:rFonts w:ascii="Cambria" w:eastAsiaTheme="minorHAnsi" w:hAnsi="Cambria" w:cstheme="minorBidi"/>
-                <w:color w:val="000000" w:themeColor="text1"/>
-                <w:lang w:eastAsia="ja-JP"/>
-              </w:rPr>
-            </w:pPr>
-          </w:p>
-        </w:tc>
-        <w:tc>
-          <w:tcPr>
-            <w:tcW w:w="5760" w:type="dxa"/>
-          </w:tcPr>
-          <w:p>
-            <w:pPr>
-              <w:rPr>
-                <w:rFonts w:ascii="Cambria" w:eastAsiaTheme="minorHAnsi" w:hAnsi="Cambria" w:cstheme="minorBidi"/>
-                <w:color w:val="000000" w:themeColor="text1"/>
-                <w:lang w:eastAsia="ja-JP"/>
-              </w:rPr>
-            </w:pPr>
-          </w:p>
-        </w:tc>
-        <w:tc>
-          <w:tcPr>
-            <w:tcW w:w="1440" w:type="dxa"/>
-          </w:tcPr>
-          <w:p>
-            <w:pPr>
-              <w:rPr>
-                <w:rFonts w:ascii="Cambria" w:eastAsiaTheme="minorHAnsi" w:hAnsi="Cambria" w:cstheme="minorBidi"/>
-                <w:color w:val="000000" w:themeColor="text1"/>
-                <w:lang w:eastAsia="ja-JP"/>
-              </w:rPr>
-            </w:pPr>
-          </w:p>
-        </w:tc>
-        <w:tc>
-          <w:tcPr>
-            <w:tcW w:w="1440" w:type="dxa"/>
-          </w:tcPr>
-          <w:p>
-            <w:pPr>
-              <w:rPr>
-                <w:rFonts w:ascii="Cambria" w:eastAsiaTheme="minorHAnsi" w:hAnsi="Cambria" w:cstheme="minorBidi"/>
-                <w:color w:val="000000" w:themeColor="text1"/>
-                <w:lang w:eastAsia="ja-JP"/>
-              </w:rPr>
-            </w:pPr>
-          </w:p>
-        </w:tc>
-      </w:tr>
-      <w:tr>
-        <w:trPr>
-          <w:trHeight w:val="792"/>
-        </w:trPr>
-        <w:tc>
-          <w:tcPr>
-            <w:tcW w:w="1440" w:type="dxa"/>
-          </w:tcPr>
-          <w:p>
-            <w:pPr>
-              <w:rPr>
-                <w:rFonts w:ascii="Cambria" w:eastAsiaTheme="minorHAnsi" w:hAnsi="Cambria" w:cstheme="minorBidi"/>
-                <w:color w:val="000000" w:themeColor="text1"/>
-                <w:lang w:eastAsia="ja-JP"/>
-              </w:rPr>
-            </w:pPr>
-          </w:p>
-        </w:tc>
-        <w:tc>
-          <w:tcPr>
-            <w:tcW w:w="5760" w:type="dxa"/>
-          </w:tcPr>
-          <w:p>
-            <w:pPr>
-              <w:rPr>
-                <w:rFonts w:ascii="Cambria" w:eastAsiaTheme="minorHAnsi" w:hAnsi="Cambria" w:cstheme="minorBidi"/>
-                <w:color w:val="000000" w:themeColor="text1"/>
-                <w:lang w:eastAsia="ja-JP"/>
-              </w:rPr>
-            </w:pPr>
-          </w:p>
-        </w:tc>
-        <w:tc>
-          <w:tcPr>
-            <w:tcW w:w="1440" w:type="dxa"/>
-          </w:tcPr>
-          <w:p>
-            <w:pPr>
-              <w:rPr>
-                <w:rFonts w:ascii="Cambria" w:eastAsiaTheme="minorHAnsi" w:hAnsi="Cambria" w:cstheme="minorBidi"/>
-                <w:color w:val="000000" w:themeColor="text1"/>
-                <w:lang w:eastAsia="ja-JP"/>
-              </w:rPr>
-            </w:pPr>
-          </w:p>
-        </w:tc>
-        <w:tc>
-          <w:tcPr>
-            <w:tcW w:w="1440" w:type="dxa"/>
-          </w:tcPr>
-          <w:p>
-            <w:pPr>
-              <w:rPr>
-                <w:rFonts w:ascii="Cambria" w:eastAsiaTheme="minorHAnsi" w:hAnsi="Cambria" w:cstheme="minorBidi"/>
-                <w:color w:val="000000" w:themeColor="text1"/>
-                <w:lang w:eastAsia="ja-JP"/>
-              </w:rPr>
-            </w:pPr>
-          </w:p>
-        </w:tc>
-      </w:tr>
-      <w:tr>
-        <w:trPr>
-          <w:trHeight w:val="792"/>
-        </w:trPr>
-        <w:tc>
-          <w:tcPr>
-            <w:tcW w:w="1440" w:type="dxa"/>
-          </w:tcPr>
-          <w:p>
-            <w:pPr>
-              <w:rPr>
-                <w:rFonts w:ascii="Cambria" w:eastAsiaTheme="minorHAnsi" w:hAnsi="Cambria" w:cstheme="minorBidi"/>
-                <w:color w:val="000000" w:themeColor="text1"/>
-                <w:lang w:eastAsia="ja-JP"/>
-              </w:rPr>
-            </w:pPr>
-          </w:p>
-        </w:tc>
-        <w:tc>
-          <w:tcPr>
-            <w:tcW w:w="5760" w:type="dxa"/>
-          </w:tcPr>
-          <w:p>
-            <w:pPr>
-              <w:rPr>
-                <w:rFonts w:ascii="Cambria" w:eastAsiaTheme="minorHAnsi" w:hAnsi="Cambria" w:cstheme="minorBidi"/>
-                <w:color w:val="000000" w:themeColor="text1"/>
-                <w:lang w:eastAsia="ja-JP"/>
-              </w:rPr>
-            </w:pPr>
-          </w:p>
-        </w:tc>
-        <w:tc>
-          <w:tcPr>
-            <w:tcW w:w="1440" w:type="dxa"/>
-          </w:tcPr>
-          <w:p>
-            <w:pPr>
-              <w:rPr>
-                <w:rFonts w:ascii="Cambria" w:eastAsiaTheme="minorHAnsi" w:hAnsi="Cambria" w:cstheme="minorBidi"/>
-                <w:color w:val="000000" w:themeColor="text1"/>
-                <w:lang w:eastAsia="ja-JP"/>
-              </w:rPr>
-            </w:pPr>
-          </w:p>
-        </w:tc>
-        <w:tc>
-          <w:tcPr>
-            <w:tcW w:w="1440" w:type="dxa"/>
-          </w:tcPr>
-          <w:p>
-            <w:pPr>
-              <w:rPr>
-                <w:rFonts w:ascii="Cambria" w:eastAsiaTheme="minorHAnsi" w:hAnsi="Cambria" w:cstheme="minorBidi"/>
-                <w:color w:val="000000" w:themeColor="text1"/>
-                <w:lang w:eastAsia="ja-JP"/>
-              </w:rPr>
-            </w:pPr>
-          </w:p>
-        </w:tc>
-      </w:tr>
-      <w:tr>
-        <w:trPr>
-          <w:trHeight w:val="792"/>
-        </w:trPr>
-        <w:tc>
-          <w:tcPr>
-            <w:tcW w:w="1440" w:type="dxa"/>
-          </w:tcPr>
-          <w:p>
-            <w:pPr>
-              <w:rPr>
-                <w:rFonts w:ascii="Cambria" w:eastAsiaTheme="minorHAnsi" w:hAnsi="Cambria" w:cstheme="minorBidi"/>
-                <w:color w:val="000000" w:themeColor="text1"/>
-                <w:lang w:eastAsia="ja-JP"/>
-              </w:rPr>
-            </w:pPr>
-          </w:p>
-        </w:tc>
-        <w:tc>
-          <w:tcPr>
-            <w:tcW w:w="5760" w:type="dxa"/>
-          </w:tcPr>
-          <w:p>
-            <w:pPr>
-              <w:rPr>
-                <w:rFonts w:ascii="Cambria" w:eastAsiaTheme="minorHAnsi" w:hAnsi="Cambria" w:cstheme="minorBidi"/>
-                <w:color w:val="000000" w:themeColor="text1"/>
-                <w:lang w:eastAsia="ja-JP"/>
-              </w:rPr>
-            </w:pPr>
-          </w:p>
-        </w:tc>
-        <w:tc>
-          <w:tcPr>
-            <w:tcW w:w="1440" w:type="dxa"/>
-          </w:tcPr>
-          <w:p>
-            <w:pPr>
-              <w:rPr>
-                <w:rFonts w:ascii="Cambria" w:eastAsiaTheme="minorHAnsi" w:hAnsi="Cambria" w:cstheme="minorBidi"/>
-                <w:color w:val="000000" w:themeColor="text1"/>
-                <w:lang w:eastAsia="ja-JP"/>
-              </w:rPr>
-            </w:pPr>
-          </w:p>
-        </w:tc>
-        <w:tc>
-          <w:tcPr>
-            <w:tcW w:w="1440" w:type="dxa"/>
-          </w:tcPr>
-          <w:p>
-            <w:pPr>
-              <w:rPr>
-                <w:rFonts w:ascii="Cambria" w:eastAsiaTheme="minorHAnsi" w:hAnsi="Cambria" w:cstheme="minorBidi"/>
-                <w:color w:val="000000" w:themeColor="text1"/>
-                <w:lang w:eastAsia="ja-JP"/>
-              </w:rPr>
-            </w:pPr>
-          </w:p>
-        </w:tc>
-      </w:tr>
-      <w:tr>
-        <w:trPr>
-          <w:trHeight w:val="792"/>
-        </w:trPr>
-        <w:tc>
-          <w:tcPr>
-            <w:tcW w:w="1440" w:type="dxa"/>
-          </w:tcPr>
-          <w:p>
-            <w:pPr>
-              <w:rPr>
-                <w:rFonts w:ascii="Cambria" w:eastAsiaTheme="minorHAnsi" w:hAnsi="Cambria" w:cstheme="minorBidi"/>
-                <w:color w:val="000000" w:themeColor="text1"/>
-                <w:lang w:eastAsia="ja-JP"/>
-              </w:rPr>
-            </w:pPr>
-          </w:p>
-        </w:tc>
-        <w:tc>
-          <w:tcPr>
-            <w:tcW w:w="5760" w:type="dxa"/>
-          </w:tcPr>
-          <w:p>
-            <w:pPr>
-              <w:rPr>
-                <w:rFonts w:ascii="Cambria" w:eastAsiaTheme="minorHAnsi" w:hAnsi="Cambria" w:cstheme="minorBidi"/>
-                <w:color w:val="000000" w:themeColor="text1"/>
-                <w:lang w:eastAsia="ja-JP"/>
-              </w:rPr>
-            </w:pPr>
-          </w:p>
-        </w:tc>
-        <w:tc>
-          <w:tcPr>
-            <w:tcW w:w="1440" w:type="dxa"/>
-          </w:tcPr>
-          <w:p>
-            <w:pPr>
-              <w:rPr>
-                <w:rFonts w:ascii="Cambria" w:eastAsiaTheme="minorHAnsi" w:hAnsi="Cambria" w:cstheme="minorBidi"/>
-                <w:color w:val="000000" w:themeColor="text1"/>
-                <w:lang w:eastAsia="ja-JP"/>
-              </w:rPr>
-            </w:pPr>
-          </w:p>
-        </w:tc>
-        <w:tc>
-          <w:tcPr>
-            <w:tcW w:w="1440" w:type="dxa"/>
-          </w:tcPr>
-          <w:p>
-            <w:pPr>
-              <w:rPr>
-                <w:rFonts w:ascii="Cambria" w:eastAsiaTheme="minorHAnsi" w:hAnsi="Cambria" w:cstheme="minorBidi"/>
-                <w:color w:val="000000" w:themeColor="text1"/>
-                <w:lang w:eastAsia="ja-JP"/>
-              </w:rPr>
-            </w:pPr>
-          </w:p>
-        </w:tc>
-      </w:tr>
-      <w:tr>
-        <w:trPr>
-          <w:trHeight w:val="792"/>
-        </w:trPr>
-        <w:tc>
-          <w:tcPr>
-            <w:tcW w:w="1440" w:type="dxa"/>
-          </w:tcPr>
-          <w:p>
-            <w:pPr>
-              <w:rPr>
-                <w:rFonts w:ascii="Cambria" w:eastAsiaTheme="minorHAnsi" w:hAnsi="Cambria" w:cstheme="minorBidi"/>
-                <w:color w:val="000000" w:themeColor="text1"/>
-                <w:lang w:eastAsia="ja-JP"/>
-              </w:rPr>
-            </w:pPr>
-          </w:p>
-        </w:tc>
-        <w:tc>
-          <w:tcPr>
-            <w:tcW w:w="5760" w:type="dxa"/>
-          </w:tcPr>
-          <w:p>
-            <w:pPr>
-              <w:rPr>
-                <w:rFonts w:ascii="Cambria" w:eastAsiaTheme="minorHAnsi" w:hAnsi="Cambria" w:cstheme="minorBidi"/>
-                <w:color w:val="000000" w:themeColor="text1"/>
-                <w:lang w:eastAsia="ja-JP"/>
-              </w:rPr>
-            </w:pPr>
-          </w:p>
-        </w:tc>
-        <w:tc>
-          <w:tcPr>
-            <w:tcW w:w="1440" w:type="dxa"/>
-          </w:tcPr>
-          <w:p>
-            <w:pPr>
-              <w:rPr>
-                <w:rFonts w:ascii="Cambria" w:eastAsiaTheme="minorHAnsi" w:hAnsi="Cambria" w:cstheme="minorBidi"/>
-                <w:color w:val="000000" w:themeColor="text1"/>
-                <w:lang w:eastAsia="ja-JP"/>
-              </w:rPr>
-            </w:pPr>
-          </w:p>
-        </w:tc>
-        <w:tc>
-          <w:tcPr>
-            <w:tcW w:w="1440" w:type="dxa"/>
-          </w:tcPr>
-          <w:p>
-            <w:pPr>
-              <w:rPr>
-                <w:rFonts w:ascii="Cambria" w:eastAsiaTheme="minorHAnsi" w:hAnsi="Cambria" w:cstheme="minorBidi"/>
-                <w:color w:val="000000" w:themeColor="text1"/>
-                <w:lang w:eastAsia="ja-JP"/>
-              </w:rPr>
-            </w:pPr>
-          </w:p>
-        </w:tc>
-      </w:tr>
-      <w:tr>
-        <w:trPr>
-          <w:trHeight w:val="792"/>
-        </w:trPr>
-        <w:tc>
-          <w:tcPr>
-            <w:tcW w:w="1440" w:type="dxa"/>
-          </w:tcPr>
-          <w:p>
-            <w:pPr>
-              <w:rPr>
-                <w:rFonts w:ascii="Cambria" w:eastAsiaTheme="minorHAnsi" w:hAnsi="Cambria" w:cstheme="minorBidi"/>
-                <w:color w:val="000000" w:themeColor="text1"/>
-                <w:lang w:eastAsia="ja-JP"/>
-              </w:rPr>
-            </w:pPr>
-          </w:p>
-        </w:tc>
-        <w:tc>
-          <w:tcPr>
-            <w:tcW w:w="5760" w:type="dxa"/>
-          </w:tcPr>
-          <w:p>
-            <w:pPr>
-              <w:rPr>
-                <w:rFonts w:ascii="Cambria" w:eastAsiaTheme="minorHAnsi" w:hAnsi="Cambria" w:cstheme="minorBidi"/>
-                <w:color w:val="000000" w:themeColor="text1"/>
-                <w:lang w:eastAsia="ja-JP"/>
-              </w:rPr>
-            </w:pPr>
-          </w:p>
-        </w:tc>
-        <w:tc>
-          <w:tcPr>
-            <w:tcW w:w="1440" w:type="dxa"/>
-          </w:tcPr>
-          <w:p>
-            <w:pPr>
-              <w:rPr>
-                <w:rFonts w:ascii="Cambria" w:eastAsiaTheme="minorHAnsi" w:hAnsi="Cambria" w:cstheme="minorBidi"/>
-                <w:color w:val="000000" w:themeColor="text1"/>
-                <w:lang w:eastAsia="ja-JP"/>
-              </w:rPr>
-            </w:pPr>
-          </w:p>
-        </w:tc>
-        <w:tc>
-          <w:tcPr>
-            <w:tcW w:w="1440" w:type="dxa"/>
-          </w:tcPr>
-          <w:p>
-            <w:pPr>
-              <w:rPr>
-                <w:rFonts w:ascii="Cambria" w:eastAsiaTheme="minorHAnsi" w:hAnsi="Cambria" w:cstheme="minorBidi"/>
-                <w:color w:val="000000" w:themeColor="text1"/>
-                <w:lang w:eastAsia="ja-JP"/>
-              </w:rPr>
-            </w:pPr>
-          </w:p>
-        </w:tc>
-      </w:tr>
-      <w:tr>
-        <w:trPr>
-          <w:trHeight w:val="792"/>
-        </w:trPr>
-        <w:tc>
-          <w:tcPr>
-            <w:tcW w:w="1440" w:type="dxa"/>
-          </w:tcPr>
-          <w:p>
-            <w:pPr>
-              <w:rPr>
-                <w:rFonts w:ascii="Cambria" w:eastAsiaTheme="minorHAnsi" w:hAnsi="Cambria" w:cstheme="minorBidi"/>
-                <w:color w:val="000000" w:themeColor="text1"/>
-                <w:lang w:eastAsia="ja-JP"/>
-              </w:rPr>
-            </w:pPr>
-          </w:p>
-        </w:tc>
-        <w:tc>
-          <w:tcPr>
-            <w:tcW w:w="5760" w:type="dxa"/>
-          </w:tcPr>
-          <w:p>
-            <w:pPr>
-              <w:rPr>
-                <w:rFonts w:ascii="Cambria" w:eastAsiaTheme="minorHAnsi" w:hAnsi="Cambria" w:cstheme="minorBidi"/>
-                <w:color w:val="000000" w:themeColor="text1"/>
-                <w:lang w:eastAsia="ja-JP"/>
-              </w:rPr>
-            </w:pPr>
-          </w:p>
-        </w:tc>
-        <w:tc>
-          <w:tcPr>
-            <w:tcW w:w="1440" w:type="dxa"/>
-          </w:tcPr>
-          <w:p>
-            <w:pPr>
-              <w:rPr>
-                <w:rFonts w:ascii="Cambria" w:eastAsiaTheme="minorHAnsi" w:hAnsi="Cambria" w:cstheme="minorBidi"/>
-                <w:color w:val="000000" w:themeColor="text1"/>
-                <w:lang w:eastAsia="ja-JP"/>
-              </w:rPr>
-            </w:pPr>
-          </w:p>
-        </w:tc>
-        <w:tc>
-          <w:tcPr>
-            <w:tcW w:w="1440" w:type="dxa"/>
-          </w:tcPr>
-          <w:p>
-            <w:pPr>
-              <w:rPr>
-                <w:rFonts w:ascii="Cambria" w:eastAsiaTheme="minorHAnsi" w:hAnsi="Cambria" w:cstheme="minorBidi"/>
-                <w:color w:val="000000" w:themeColor="text1"/>
-                <w:lang w:eastAsia="ja-JP"/>
-              </w:rPr>
-            </w:pPr>
-          </w:p>
-        </w:tc>
-      </w:tr>
-      <w:tr>
-        <w:trPr>
-          <w:trHeight w:val="792"/>
-        </w:trPr>
-        <w:tc>
-          <w:tcPr>
-            <w:tcW w:w="1440" w:type="dxa"/>
-          </w:tcPr>
-          <w:p>
-            <w:pPr>
-              <w:rPr>
-                <w:rFonts w:ascii="Cambria" w:eastAsiaTheme="minorHAnsi" w:hAnsi="Cambria" w:cstheme="minorBidi"/>
-                <w:color w:val="000000" w:themeColor="text1"/>
-                <w:lang w:eastAsia="ja-JP"/>
-              </w:rPr>
-            </w:pPr>
-          </w:p>
-        </w:tc>
-        <w:tc>
-          <w:tcPr>
-            <w:tcW w:w="5760" w:type="dxa"/>
-          </w:tcPr>
-          <w:p>
-            <w:pPr>
-              <w:rPr>
-                <w:rFonts w:ascii="Cambria" w:eastAsiaTheme="minorHAnsi" w:hAnsi="Cambria" w:cstheme="minorBidi"/>
-                <w:color w:val="000000" w:themeColor="text1"/>
-                <w:lang w:eastAsia="ja-JP"/>
-              </w:rPr>
-            </w:pPr>
-          </w:p>
-        </w:tc>
-        <w:tc>
-          <w:tcPr>
-            <w:tcW w:w="1440" w:type="dxa"/>
-          </w:tcPr>
-          <w:p>
-            <w:pPr>
-              <w:rPr>
-                <w:rFonts w:ascii="Cambria" w:eastAsiaTheme="minorHAnsi" w:hAnsi="Cambria" w:cstheme="minorBidi"/>
-                <w:color w:val="000000" w:themeColor="text1"/>
-                <w:lang w:eastAsia="ja-JP"/>
-              </w:rPr>
-            </w:pPr>
-          </w:p>
-        </w:tc>
-        <w:tc>
-          <w:tcPr>
-            <w:tcW w:w="1440" w:type="dxa"/>
+            <w:tcW w:w="795" w:type="dxa"/>
+          </w:tcPr>
+          <w:p>
+            <w:pPr>
+              <w:rPr>
+                <w:rFonts w:ascii="Cambria" w:eastAsiaTheme="minorHAnsi" w:hAnsi="Cambria" w:cstheme="minorBidi"/>
+                <w:color w:val="000000" w:themeColor="text1"/>
+                <w:lang w:eastAsia="ja-JP"/>
+              </w:rPr>
+            </w:pPr>
+            <w:r>
+              <w:rPr>
+                <w:rFonts w:ascii="Cambria" w:eastAsiaTheme="minorHAnsi" w:hAnsi="Cambria" w:cstheme="minorBidi"/>
+                <w:color w:val="000000" w:themeColor="text1"/>
+                <w:lang w:eastAsia="ja-JP"/>
+              </w:rPr>
+              <w:t>END</w:t>
+            </w:r>
+          </w:p>
+        </w:tc>
+        <w:tc>
+          <w:tcPr>
+            <w:tcW w:w="5921" w:type="dxa"/>
+          </w:tcPr>
+          <w:p>
+            <w:pPr>
+              <w:rPr>
+                <w:rFonts w:ascii="Cambria" w:eastAsiaTheme="minorHAnsi" w:hAnsi="Cambria" w:cstheme="minorBidi"/>
+                <w:color w:val="000000" w:themeColor="text1"/>
+                <w:lang w:eastAsia="ja-JP"/>
+              </w:rPr>
+            </w:pPr>
+            <w:r>
+              <w:rPr>
+                <w:rFonts w:ascii="Cambria" w:eastAsiaTheme="minorHAnsi" w:hAnsi="Cambria" w:cstheme="minorBidi"/>
+                <w:color w:val="000000" w:themeColor="text1"/>
+                <w:lang w:eastAsia="ja-JP"/>
+              </w:rPr>
+              <w:t>POP (</w:t>
+            </w:r>
+            <w:r>
+              <w:rPr>
+                <w:rFonts w:ascii="Cambria" w:eastAsiaTheme="minorHAnsi" w:hAnsi="Cambria" w:cstheme="minorBidi"/>
+                <w:color w:val="000000" w:themeColor="text1"/>
+                <w:lang w:eastAsia="ja-JP"/>
+              </w:rPr>
+              <w:t>+</w:t>
+            </w:r>
+            <w:proofErr w:type="gramStart"/>
+            <w:r>
+              <w:rPr>
+                <w:rFonts w:ascii="Cambria" w:eastAsiaTheme="minorHAnsi" w:hAnsi="Cambria" w:cstheme="minorBidi"/>
+                <w:color w:val="000000" w:themeColor="text1"/>
+                <w:lang w:eastAsia="ja-JP"/>
+              </w:rPr>
+              <w:t>),POP</w:t>
+            </w:r>
+            <w:proofErr w:type="gramEnd"/>
+            <w:r>
+              <w:rPr>
+                <w:rFonts w:ascii="Cambria" w:eastAsiaTheme="minorHAnsi" w:hAnsi="Cambria" w:cstheme="minorBidi"/>
+                <w:color w:val="000000" w:themeColor="text1"/>
+                <w:lang w:eastAsia="ja-JP"/>
+              </w:rPr>
+              <w:t xml:space="preserve"> (5</w:t>
+            </w:r>
+            <w:r>
+              <w:rPr>
+                <w:rFonts w:ascii="Cambria" w:eastAsiaTheme="minorHAnsi" w:hAnsi="Cambria" w:cstheme="minorBidi"/>
+                <w:color w:val="000000" w:themeColor="text1"/>
+                <w:lang w:eastAsia="ja-JP"/>
+              </w:rPr>
+              <w:t>3</w:t>
+            </w:r>
+            <w:r>
+              <w:rPr>
+                <w:rFonts w:ascii="Cambria" w:eastAsiaTheme="minorHAnsi" w:hAnsi="Cambria" w:cstheme="minorBidi"/>
+                <w:color w:val="000000" w:themeColor="text1"/>
+                <w:lang w:eastAsia="ja-JP"/>
+              </w:rPr>
+              <w:t>),POP (</w:t>
+            </w:r>
+            <w:r>
+              <w:rPr>
+                <w:rFonts w:ascii="Cambria" w:eastAsiaTheme="minorHAnsi" w:hAnsi="Cambria" w:cstheme="minorBidi"/>
+                <w:color w:val="000000" w:themeColor="text1"/>
+                <w:lang w:eastAsia="ja-JP"/>
+              </w:rPr>
+              <w:t>9</w:t>
+            </w:r>
+            <w:r>
+              <w:rPr>
+                <w:rFonts w:ascii="Cambria" w:eastAsiaTheme="minorHAnsi" w:hAnsi="Cambria" w:cstheme="minorBidi"/>
+                <w:color w:val="000000" w:themeColor="text1"/>
+                <w:lang w:eastAsia="ja-JP"/>
+              </w:rPr>
+              <w:t xml:space="preserve">)PUSH </w:t>
+            </w:r>
+            <w:r>
+              <w:rPr>
+                <w:rFonts w:ascii="Cambria" w:eastAsiaTheme="minorHAnsi" w:hAnsi="Cambria" w:cstheme="minorBidi"/>
+                <w:color w:val="000000" w:themeColor="text1"/>
+                <w:lang w:eastAsia="ja-JP"/>
+              </w:rPr>
+              <w:t>53-9</w:t>
+            </w:r>
+            <w:r>
+              <w:rPr>
+                <w:rFonts w:ascii="Cambria" w:eastAsiaTheme="minorHAnsi" w:hAnsi="Cambria" w:cstheme="minorBidi"/>
+                <w:color w:val="000000" w:themeColor="text1"/>
+                <w:lang w:eastAsia="ja-JP"/>
+              </w:rPr>
+              <w:t xml:space="preserve"> TO NS</w:t>
+            </w:r>
+          </w:p>
+        </w:tc>
+        <w:tc>
+          <w:tcPr>
+            <w:tcW w:w="1401" w:type="dxa"/>
+          </w:tcPr>
+          <w:p>
+            <w:pPr>
+              <w:rPr>
+                <w:rFonts w:ascii="Cambria" w:eastAsiaTheme="minorHAnsi" w:hAnsi="Cambria" w:cstheme="minorBidi"/>
+                <w:color w:val="000000" w:themeColor="text1"/>
+                <w:lang w:eastAsia="ja-JP"/>
+              </w:rPr>
+            </w:pPr>
+            <w:r>
+              <w:rPr>
+                <w:rFonts w:ascii="Cambria" w:eastAsiaTheme="minorHAnsi" w:hAnsi="Cambria" w:cstheme="minorBidi"/>
+                <w:color w:val="000000" w:themeColor="text1"/>
+                <w:lang w:eastAsia="ja-JP"/>
+              </w:rPr>
+              <w:t>62</w:t>
+            </w:r>
+          </w:p>
+        </w:tc>
+        <w:tc>
+          <w:tcPr>
+            <w:tcW w:w="1425" w:type="dxa"/>
           </w:tcPr>
           <w:p>
             <w:pPr>
@@ -4415,304 +6007,11 @@
         <w:t>}</w:t>
       </w:r>
     </w:p>
-    <w:p>
-      <w:pPr>
-        <w:rPr>
-          <w:lang w:eastAsia="ja-JP"/>
-        </w:rPr>
-      </w:pPr>
-    </w:p>
-    <w:p>
-      <w:pPr>
-        <w:pStyle w:val="p1"/>
-        <w:rPr>
-          <w:rFonts w:ascii="Courier New" w:hAnsi="Courier New" w:cs="Courier New"/>
-          <w:color w:val="000000" w:themeColor="text1"/>
-          <w:sz w:val="24"/>
-          <w:szCs w:val="24"/>
-        </w:rPr>
-      </w:pPr>
-    </w:p>
-    <w:p>
-      <w:pPr>
-        <w:pStyle w:val="p1"/>
-        <w:rPr>
-          <w:rFonts w:ascii="Courier New" w:hAnsi="Courier New" w:cs="Courier New"/>
-          <w:color w:val="000000" w:themeColor="text1"/>
-          <w:sz w:val="24"/>
-          <w:szCs w:val="24"/>
-        </w:rPr>
-      </w:pPr>
-      <w:r>
-        <w:rPr>
-          <w:noProof/>
-          <w:lang w:eastAsia="ja-JP"/>
-        </w:rPr>
-        <mc:AlternateContent>
-          <mc:Choice Requires="wpi">
-            <w:drawing>
-              <wp:anchor distT="0" distB="0" distL="114300" distR="114300" simplePos="0" relativeHeight="251659264" behindDoc="0" locked="0" layoutInCell="1" allowOverlap="1" wp14:anchorId="65921713" wp14:editId="308C2173">
-                <wp:simplePos x="0" y="0"/>
-                <wp:positionH relativeFrom="column">
-                  <wp:posOffset>450850</wp:posOffset>
-                </wp:positionH>
-                <wp:positionV relativeFrom="paragraph">
-                  <wp:posOffset>4445</wp:posOffset>
-                </wp:positionV>
-                <wp:extent cx="0" cy="0"/>
-                <wp:effectExtent l="0" t="0" r="0" b="0"/>
-                <wp:wrapNone/>
-                <wp:docPr id="5" name="Ink 5"/>
-                <wp:cNvGraphicFramePr/>
-                <a:graphic xmlns:a="http://schemas.openxmlformats.org/drawingml/2006/main">
-                  <a:graphicData uri="http://schemas.microsoft.com/office/word/2010/wordprocessingInk">
-                    <w14:contentPart bwMode="auto" r:id="rId8">
-                      <w14:nvContentPartPr>
-                        <w14:cNvContentPartPr/>
-                      </w14:nvContentPartPr>
-                      <w14:xfrm>
-                        <a:off x="0" y="0"/>
-                        <a:ext cx="0" cy="0"/>
-                      </w14:xfrm>
-                    </w14:contentPart>
-                  </a:graphicData>
-                </a:graphic>
-              </wp:anchor>
-            </w:drawing>
-          </mc:Choice>
-          <mc:Fallback>
-            <w:pict>
-              <v:shapetype w14:anchorId="25CCB931" id="_x0000_t75" coordsize="21600,21600" o:spt="75" o:preferrelative="t" path="m@4@5l@4@11@9@11@9@5xe" filled="f" stroked="f">
-                <v:stroke joinstyle="miter"/>
-                <v:formulas>
-                  <v:f eqn="if lineDrawn pixelLineWidth 0"/>
-                  <v:f eqn="sum @0 1 0"/>
-                  <v:f eqn="sum 0 0 @1"/>
-                  <v:f eqn="prod @2 1 2"/>
-                  <v:f eqn="prod @3 21600 pixelWidth"/>
-                  <v:f eqn="prod @3 21600 pixelHeight"/>
-                  <v:f eqn="sum @0 0 1"/>
-                  <v:f eqn="prod @6 1 2"/>
-                  <v:f eqn="prod @7 21600 pixelWidth"/>
-                  <v:f eqn="sum @8 21600 0"/>
-                  <v:f eqn="prod @7 21600 pixelHeight"/>
-                  <v:f eqn="sum @10 21600 0"/>
-                </v:formulas>
-                <v:path o:extrusionok="f" gradientshapeok="t" o:connecttype="rect"/>
-                <o:lock v:ext="edit" aspectratio="t"/>
-              </v:shapetype>
-              <v:shape id="Ink 5" o:spid="_x0000_s1026" type="#_x0000_t75" style="position:absolute;margin-left:35.5pt;margin-top:.35pt;width:0;height:0;z-index:251659264;visibility:visible;mso-wrap-style:square;mso-wrap-distance-left:9pt;mso-wrap-distance-top:0;mso-wrap-distance-right:9pt;mso-wrap-distance-bottom:0;mso-position-horizontal:absolute;mso-position-horizontal-relative:text;mso-position-vertical:absolute;mso-position-vertical-relative:text" o:gfxdata="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">
-                <v:imagedata r:id="rId29" o:title=""/>
-              </v:shape>
-            </w:pict>
-          </mc:Fallback>
-        </mc:AlternateContent>
-      </w:r>
-      <w:r>
-        <w:rPr>
-          <w:noProof/>
-          <w:lang w:eastAsia="ja-JP"/>
-        </w:rPr>
-        <mc:AlternateContent>
-          <mc:Choice Requires="wpi">
-            <w:drawing>
-              <wp:anchor distT="0" distB="0" distL="114300" distR="114300" simplePos="0" relativeHeight="251660288" behindDoc="0" locked="0" layoutInCell="1" allowOverlap="1" wp14:anchorId="0AEC01B0" wp14:editId="1B09664D">
-                <wp:simplePos x="0" y="0"/>
-                <wp:positionH relativeFrom="column">
-                  <wp:posOffset>190500</wp:posOffset>
-                </wp:positionH>
-                <wp:positionV relativeFrom="paragraph">
-                  <wp:posOffset>93345</wp:posOffset>
-                </wp:positionV>
-                <wp:extent cx="2540" cy="0"/>
-                <wp:effectExtent l="57150" t="38100" r="54610" b="57150"/>
-                <wp:wrapNone/>
-                <wp:docPr id="7" name="Ink 7"/>
-                <wp:cNvGraphicFramePr/>
-                <a:graphic xmlns:a="http://schemas.openxmlformats.org/drawingml/2006/main">
-                  <a:graphicData uri="http://schemas.microsoft.com/office/word/2010/wordprocessingInk">
-                    <w14:contentPart bwMode="auto" r:id="rId30">
-                      <w14:nvContentPartPr>
-                        <w14:cNvContentPartPr/>
-                      </w14:nvContentPartPr>
-                      <w14:xfrm>
-                        <a:off x="0" y="0"/>
-                        <a:ext cx="2540" cy="0"/>
-                      </w14:xfrm>
-                    </w14:contentPart>
-                  </a:graphicData>
-                </a:graphic>
-              </wp:anchor>
-            </w:drawing>
-          </mc:Choice>
-          <mc:Fallback>
-            <w:pict>
-              <v:shape w14:anchorId="24EFE96F" id="Ink 7" o:spid="_x0000_s1026" type="#_x0000_t75" style="position:absolute;margin-left:14.35pt;margin-top:7.35pt;width:1.45pt;height:0;z-index:251660288;visibility:visible;mso-wrap-style:square;mso-wrap-distance-left:9pt;mso-wrap-distance-top:0;mso-wrap-distance-right:9pt;mso-wrap-distance-bottom:0;mso-position-horizontal:absolute;mso-position-horizontal-relative:text;mso-position-vertical:absolute;mso-position-vertical-relative:text" o:gfxdata="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">
-                <v:imagedata r:id="rId31" o:title=""/>
-              </v:shape>
-            </w:pict>
-          </mc:Fallback>
-        </mc:AlternateContent>
-      </w:r>
-      <w:r>
-        <w:rPr>
-          <w:noProof/>
-          <w:lang w:eastAsia="ja-JP"/>
-        </w:rPr>
-        <mc:AlternateContent>
-          <mc:Choice Requires="wpi">
-            <w:drawing>
-              <wp:anchor distT="0" distB="0" distL="114300" distR="114300" simplePos="0" relativeHeight="251661312" behindDoc="0" locked="0" layoutInCell="1" allowOverlap="1" wp14:anchorId="52A655A3" wp14:editId="52303ADC">
-                <wp:simplePos x="0" y="0"/>
-                <wp:positionH relativeFrom="column">
-                  <wp:posOffset>29210</wp:posOffset>
-                </wp:positionH>
-                <wp:positionV relativeFrom="paragraph">
-                  <wp:posOffset>29845</wp:posOffset>
-                </wp:positionV>
-                <wp:extent cx="73025" cy="192405"/>
-                <wp:effectExtent l="38100" t="57150" r="41275" b="55245"/>
-                <wp:wrapNone/>
-                <wp:docPr id="8" name="Ink 8"/>
-                <wp:cNvGraphicFramePr/>
-                <a:graphic xmlns:a="http://schemas.openxmlformats.org/drawingml/2006/main">
-                  <a:graphicData uri="http://schemas.microsoft.com/office/word/2010/wordprocessingInk">
-                    <w14:contentPart bwMode="auto" r:id="rId32">
-                      <w14:nvContentPartPr>
-                        <w14:cNvContentPartPr/>
-                      </w14:nvContentPartPr>
-                      <w14:xfrm>
-                        <a:off x="0" y="0"/>
-                        <a:ext cx="73025" cy="192405"/>
-                      </w14:xfrm>
-                    </w14:contentPart>
-                  </a:graphicData>
-                </a:graphic>
-              </wp:anchor>
-            </w:drawing>
-          </mc:Choice>
-          <mc:Fallback>
-            <w:pict>
-              <v:shape w14:anchorId="700297F1" id="Ink 8" o:spid="_x0000_s1026" type="#_x0000_t75" style="position:absolute;margin-left:1.6pt;margin-top:1.65pt;width:7.15pt;height:16.55pt;z-index:251661312;visibility:visible;mso-wrap-style:square;mso-wrap-distance-left:9pt;mso-wrap-distance-top:0;mso-wrap-distance-right:9pt;mso-wrap-distance-bottom:0;mso-position-horizontal:absolute;mso-position-horizontal-relative:text;mso-position-vertical:absolute;mso-position-vertical-relative:text" o:gfxdata="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">
-                <v:imagedata r:id="rId33" o:title=""/>
-              </v:shape>
-            </w:pict>
-          </mc:Fallback>
-        </mc:AlternateContent>
-      </w:r>
-      <w:r>
-        <w:rPr>
-          <w:noProof/>
-          <w:lang w:eastAsia="ja-JP"/>
-        </w:rPr>
-        <mc:AlternateContent>
-          <mc:Choice Requires="wpi">
-            <w:drawing>
-              <wp:anchor distT="0" distB="0" distL="114300" distR="114300" simplePos="0" relativeHeight="251663360" behindDoc="0" locked="0" layoutInCell="1" allowOverlap="1" wp14:anchorId="1F4EF24D" wp14:editId="32B2286C">
-                <wp:simplePos x="0" y="0"/>
-                <wp:positionH relativeFrom="column">
-                  <wp:posOffset>1060450</wp:posOffset>
-                </wp:positionH>
-                <wp:positionV relativeFrom="paragraph">
-                  <wp:posOffset>-281305</wp:posOffset>
-                </wp:positionV>
-                <wp:extent cx="2933700" cy="596900"/>
-                <wp:effectExtent l="38100" t="38100" r="38100" b="50800"/>
-                <wp:wrapNone/>
-                <wp:docPr id="52" name="Ink 52"/>
-                <wp:cNvGraphicFramePr/>
-                <a:graphic xmlns:a="http://schemas.openxmlformats.org/drawingml/2006/main">
-                  <a:graphicData uri="http://schemas.microsoft.com/office/word/2010/wordprocessingInk">
-                    <w14:contentPart bwMode="auto" r:id="rId34">
-                      <w14:nvContentPartPr>
-                        <w14:cNvContentPartPr/>
-                      </w14:nvContentPartPr>
-                      <w14:xfrm>
-                        <a:off x="0" y="0"/>
-                        <a:ext cx="2933700" cy="596900"/>
-                      </w14:xfrm>
-                    </w14:contentPart>
-                  </a:graphicData>
-                </a:graphic>
-              </wp:anchor>
-            </w:drawing>
-          </mc:Choice>
-          <mc:Fallback>
-            <w:pict>
-              <v:shape w14:anchorId="73F25B78" id="Ink 52" o:spid="_x0000_s1026" type="#_x0000_t75" style="position:absolute;margin-left:82.8pt;margin-top:-22.85pt;width:232.4pt;height:48.4pt;z-index:251663360;visibility:visible;mso-wrap-style:square;mso-wrap-distance-left:9pt;mso-wrap-distance-top:0;mso-wrap-distance-right:9pt;mso-wrap-distance-bottom:0;mso-position-horizontal:absolute;mso-position-horizontal-relative:text;mso-position-vertical:absolute;mso-position-vertical-relative:text" o:gfxdata="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">
-                <v:imagedata r:id="rId35" o:title=""/>
-              </v:shape>
-            </w:pict>
-          </mc:Fallback>
-        </mc:AlternateContent>
-      </w:r>
-      <w:r>
-        <w:rPr>
-          <w:rFonts w:ascii="Courier New" w:hAnsi="Courier New" w:cs="Courier New"/>
-          <w:noProof/>
-          <w:color w:val="000000" w:themeColor="text1"/>
-          <w:sz w:val="24"/>
-          <w:szCs w:val="24"/>
-        </w:rPr>
-        <mc:AlternateContent>
-          <mc:Choice Requires="wpi">
-            <w:drawing>
-              <wp:anchor distT="0" distB="0" distL="114300" distR="114300" simplePos="0" relativeHeight="251662336" behindDoc="0" locked="0" layoutInCell="1" allowOverlap="1" wp14:anchorId="77C596C4" wp14:editId="7235CDBE">
-                <wp:simplePos x="0" y="0"/>
-                <wp:positionH relativeFrom="column">
-                  <wp:posOffset>148590</wp:posOffset>
-                </wp:positionH>
-                <wp:positionV relativeFrom="paragraph">
-                  <wp:posOffset>81915</wp:posOffset>
-                </wp:positionV>
-                <wp:extent cx="606425" cy="142240"/>
-                <wp:effectExtent l="38100" t="38100" r="41275" b="48260"/>
-                <wp:wrapNone/>
-                <wp:docPr id="20" name="Ink 20"/>
-                <wp:cNvGraphicFramePr/>
-                <a:graphic xmlns:a="http://schemas.openxmlformats.org/drawingml/2006/main">
-                  <a:graphicData uri="http://schemas.microsoft.com/office/word/2010/wordprocessingInk">
-                    <w14:contentPart bwMode="auto" r:id="rId36">
-                      <w14:nvContentPartPr>
-                        <w14:cNvContentPartPr/>
-                      </w14:nvContentPartPr>
-                      <w14:xfrm>
-                        <a:off x="0" y="0"/>
-                        <a:ext cx="606425" cy="142240"/>
-                      </w14:xfrm>
-                    </w14:contentPart>
-                  </a:graphicData>
-                </a:graphic>
-              </wp:anchor>
-            </w:drawing>
-          </mc:Choice>
-          <mc:Fallback>
-            <w:pict>
-              <v:shape w14:anchorId="1E05A7C3" id="Ink 20" o:spid="_x0000_s1026" type="#_x0000_t75" style="position:absolute;margin-left:11pt;margin-top:5.75pt;width:49.15pt;height:12.6pt;z-index:251662336;visibility:visible;mso-wrap-style:square;mso-wrap-distance-left:9pt;mso-wrap-distance-top:0;mso-wrap-distance-right:9pt;mso-wrap-distance-bottom:0;mso-position-horizontal:absolute;mso-position-horizontal-relative:text;mso-position-vertical:absolute;mso-position-vertical-relative:text" o:gfxdata="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">
-                <v:imagedata r:id="rId37" o:title=""/>
-              </v:shape>
-            </w:pict>
-          </mc:Fallback>
-        </mc:AlternateContent>
-      </w:r>
-    </w:p>
-    <w:p>
-      <w:pPr>
-        <w:pStyle w:val="p1"/>
-        <w:rPr>
-          <w:rFonts w:ascii="Courier New" w:hAnsi="Courier New" w:cs="Courier New"/>
-          <w:color w:val="000000" w:themeColor="text1"/>
-          <w:sz w:val="24"/>
-          <w:szCs w:val="24"/>
-        </w:rPr>
-      </w:pPr>
-    </w:p>
-    <w:p/>
     <w:sectPr>
-      <w:headerReference w:type="default" r:id="rId38"/>
-      <w:footerReference w:type="even" r:id="rId39"/>
-      <w:footerReference w:type="default" r:id="rId40"/>
-      <w:headerReference w:type="first" r:id="rId41"/>
+      <w:headerReference w:type="default" r:id="rId8"/>
+      <w:footerReference w:type="even" r:id="rId9"/>
+      <w:footerReference w:type="default" r:id="rId10"/>
+      <w:headerReference w:type="first" r:id="rId11"/>
       <w:pgSz w:w="12240" w:h="15840"/>
       <w:pgMar w:top="1267" w:right="1339" w:bottom="1339" w:left="1339" w:header="720" w:footer="720" w:gutter="0"/>
       <w:cols w:space="720"/>
@@ -4723,7 +6022,7 @@
 </file>
 
 <file path=word/endnotes.xml><?xml version="1.0" encoding="utf-8"?>
-<w:endnotes xmlns:wpc="http://schemas.microsoft.com/office/word/2010/wordprocessingCanvas" xmlns:cx="http://schemas.microsoft.com/office/drawing/2014/chartex" xmlns:cx1="http://schemas.microsoft.com/office/drawing/2015/9/8/chartex" xmlns:cx2="http://schemas.microsoft.com/office/drawing/2015/10/21/chartex" xmlns:cx3="http://schemas.microsoft.com/office/drawing/2016/5/9/chartex" xmlns:cx4="http://schemas.microsoft.com/office/drawing/2016/5/10/chartex" xmlns:cx5="http://schemas.microsoft.com/office/drawing/2016/5/11/chartex" xmlns:cx6="http://schemas.microsoft.com/office/drawing/2016/5/12/chartex" xmlns:cx7="http://schemas.microsoft.com/office/drawing/2016/5/13/chartex" xmlns:cx8="http://schemas.microsoft.com/office/drawing/2016/5/14/chartex" xmlns:mc="http://schemas.openxmlformats.org/markup-compatibility/2006" xmlns:aink="http://schemas.microsoft.com/office/drawing/2016/ink" xmlns:am3d="http://schemas.microsoft.com/office/drawing/2017/model3d" xmlns:o="urn:schemas-microsoft-com:office:office" xmlns:r="http://schemas.openxmlformats.org/officeDocument/2006/relationships" xmlns:m="http://schemas.openxmlformats.org/officeDocument/2006/math" xmlns:v="urn:schemas-microsoft-com:vml" xmlns:wp14="http://schemas.microsoft.com/office/word/2010/wordprocessingDrawing" xmlns:wp="http://schemas.openxmlformats.org/drawingml/2006/wordprocessingDrawing" xmlns:w10="urn:schemas-microsoft-com:office:word" xmlns:w="http://schemas.openxmlformats.org/wordprocessingml/2006/main" xmlns:w14="http://schemas.microsoft.com/office/word/2010/wordml" xmlns:w15="http://schemas.microsoft.com/office/word/2012/wordml" xmlns:w16cex="http://schemas.microsoft.com/office/word/2018/wordml/cex" xmlns:w16cid="http://schemas.microsoft.com/office/word/2016/wordml/cid" xmlns:w16="http://schemas.microsoft.com/office/word/2018/wordml" xmlns:w16sdtdh="http://schemas.microsoft.com/office/word/2020/wordml/sdtdatahash" xmlns:w16se="http://schemas.microsoft.com/office/word/2015/wordml/symex" xmlns:wpg="http://schemas.microsoft.com/office/word/2010/wordprocessingGroup" xmlns:wpi="http://schemas.microsoft.com/office/word/2010/wordprocessingInk" xmlns:wne="http://schemas.microsoft.com/office/word/2006/wordml" xmlns:wps="http://schemas.microsoft.com/office/word/2010/wordprocessingShape" mc:Ignorable="w14 w15 w16se w16cid w16 w16cex w16sdtdh wp14">
+<w:endnotes xmlns:wpc="http://schemas.microsoft.com/office/word/2010/wordprocessingCanvas" xmlns:cx="http://schemas.microsoft.com/office/drawing/2014/chartex" xmlns:cx1="http://schemas.microsoft.com/office/drawing/2015/9/8/chartex" xmlns:cx2="http://schemas.microsoft.com/office/drawing/2015/10/21/chartex" xmlns:cx3="http://schemas.microsoft.com/office/drawing/2016/5/9/chartex" xmlns:cx4="http://schemas.microsoft.com/office/drawing/2016/5/10/chartex" xmlns:cx5="http://schemas.microsoft.com/office/drawing/2016/5/11/chartex" xmlns:cx6="http://schemas.microsoft.com/office/drawing/2016/5/12/chartex" xmlns:cx7="http://schemas.microsoft.com/office/drawing/2016/5/13/chartex" xmlns:cx8="http://schemas.microsoft.com/office/drawing/2016/5/14/chartex" xmlns:mc="http://schemas.openxmlformats.org/markup-compatibility/2006" xmlns:aink="http://schemas.microsoft.com/office/drawing/2016/ink" xmlns:am3d="http://schemas.microsoft.com/office/drawing/2017/model3d" xmlns:o="urn:schemas-microsoft-com:office:office" xmlns:oel="http://schemas.microsoft.com/office/2019/extlst" xmlns:r="http://schemas.openxmlformats.org/officeDocument/2006/relationships" xmlns:m="http://schemas.openxmlformats.org/officeDocument/2006/math" xmlns:v="urn:schemas-microsoft-com:vml" xmlns:wp14="http://schemas.microsoft.com/office/word/2010/wordprocessingDrawing" xmlns:wp="http://schemas.openxmlformats.org/drawingml/2006/wordprocessingDrawing" xmlns:w10="urn:schemas-microsoft-com:office:word" xmlns:w="http://schemas.openxmlformats.org/wordprocessingml/2006/main" xmlns:w14="http://schemas.microsoft.com/office/word/2010/wordml" xmlns:w15="http://schemas.microsoft.com/office/word/2012/wordml" xmlns:w16cex="http://schemas.microsoft.com/office/word/2018/wordml/cex" xmlns:w16cid="http://schemas.microsoft.com/office/word/2016/wordml/cid" xmlns:w16="http://schemas.microsoft.com/office/word/2018/wordml" xmlns:w16du="http://schemas.microsoft.com/office/word/2023/wordml/word16du" xmlns:w16sdtdh="http://schemas.microsoft.com/office/word/2020/wordml/sdtdatahash" xmlns:w16sdtfl="http://schemas.microsoft.com/office/word/2024/wordml/sdtformatlock" xmlns:w16se="http://schemas.microsoft.com/office/word/2015/wordml/symex" xmlns:wpg="http://schemas.microsoft.com/office/word/2010/wordprocessingGroup" xmlns:wpi="http://schemas.microsoft.com/office/word/2010/wordprocessingInk" xmlns:wne="http://schemas.microsoft.com/office/word/2006/wordml" xmlns:wps="http://schemas.microsoft.com/office/word/2010/wordprocessingShape" mc:Ignorable="w14 w15 w16se w16cid w16 w16cex w16sdtdh w16sdtfl w16du wp14">
   <w:endnote w:type="separator" w:id="-1">
     <w:p>
       <w:r>
@@ -4746,7 +6045,7 @@
 </file>
 
 <file path=word/footer1.xml><?xml version="1.0" encoding="utf-8"?>
-<w:ftr xmlns:wpc="http://schemas.microsoft.com/office/word/2010/wordprocessingCanvas" xmlns:cx="http://schemas.microsoft.com/office/drawing/2014/chartex" xmlns:cx1="http://schemas.microsoft.com/office/drawing/2015/9/8/chartex" xmlns:cx2="http://schemas.microsoft.com/office/drawing/2015/10/21/chartex" xmlns:cx3="http://schemas.microsoft.com/office/drawing/2016/5/9/chartex" xmlns:cx4="http://schemas.microsoft.com/office/drawing/2016/5/10/chartex" xmlns:cx5="http://schemas.microsoft.com/office/drawing/2016/5/11/chartex" xmlns:cx6="http://schemas.microsoft.com/office/drawing/2016/5/12/chartex" xmlns:cx7="http://schemas.microsoft.com/office/drawing/2016/5/13/chartex" xmlns:cx8="http://schemas.microsoft.com/office/drawing/2016/5/14/chartex" xmlns:mc="http://schemas.openxmlformats.org/markup-compatibility/2006" xmlns:aink="http://schemas.microsoft.com/office/drawing/2016/ink" xmlns:am3d="http://schemas.microsoft.com/office/drawing/2017/model3d" xmlns:o="urn:schemas-microsoft-com:office:office" xmlns:r="http://schemas.openxmlformats.org/officeDocument/2006/relationships" xmlns:m="http://schemas.openxmlformats.org/officeDocument/2006/math" xmlns:v="urn:schemas-microsoft-com:vml" xmlns:wp14="http://schemas.microsoft.com/office/word/2010/wordprocessingDrawing" xmlns:wp="http://schemas.openxmlformats.org/drawingml/2006/wordprocessingDrawing" xmlns:w10="urn:schemas-microsoft-com:office:word" xmlns:w="http://schemas.openxmlformats.org/wordprocessingml/2006/main" xmlns:w14="http://schemas.microsoft.com/office/word/2010/wordml" xmlns:w15="http://schemas.microsoft.com/office/word/2012/wordml" xmlns:w16cex="http://schemas.microsoft.com/office/word/2018/wordml/cex" xmlns:w16cid="http://schemas.microsoft.com/office/word/2016/wordml/cid" xmlns:w16="http://schemas.microsoft.com/office/word/2018/wordml" xmlns:w16sdtdh="http://schemas.microsoft.com/office/word/2020/wordml/sdtdatahash" xmlns:w16se="http://schemas.microsoft.com/office/word/2015/wordml/symex" xmlns:wpg="http://schemas.microsoft.com/office/word/2010/wordprocessingGroup" xmlns:wpi="http://schemas.microsoft.com/office/word/2010/wordprocessingInk" xmlns:wne="http://schemas.microsoft.com/office/word/2006/wordml" xmlns:wps="http://schemas.microsoft.com/office/word/2010/wordprocessingShape" mc:Ignorable="w14 w15 w16se w16cid w16 w16cex w16sdtdh wp14">
+<w:ftr xmlns:wpc="http://schemas.microsoft.com/office/word/2010/wordprocessingCanvas" xmlns:cx="http://schemas.microsoft.com/office/drawing/2014/chartex" xmlns:cx1="http://schemas.microsoft.com/office/drawing/2015/9/8/chartex" xmlns:cx2="http://schemas.microsoft.com/office/drawing/2015/10/21/chartex" xmlns:cx3="http://schemas.microsoft.com/office/drawing/2016/5/9/chartex" xmlns:cx4="http://schemas.microsoft.com/office/drawing/2016/5/10/chartex" xmlns:cx5="http://schemas.microsoft.com/office/drawing/2016/5/11/chartex" xmlns:cx6="http://schemas.microsoft.com/office/drawing/2016/5/12/chartex" xmlns:cx7="http://schemas.microsoft.com/office/drawing/2016/5/13/chartex" xmlns:cx8="http://schemas.microsoft.com/office/drawing/2016/5/14/chartex" xmlns:mc="http://schemas.openxmlformats.org/markup-compatibility/2006" xmlns:aink="http://schemas.microsoft.com/office/drawing/2016/ink" xmlns:am3d="http://schemas.microsoft.com/office/drawing/2017/model3d" xmlns:o="urn:schemas-microsoft-com:office:office" xmlns:oel="http://schemas.microsoft.com/office/2019/extlst" xmlns:r="http://schemas.openxmlformats.org/officeDocument/2006/relationships" xmlns:m="http://schemas.openxmlformats.org/officeDocument/2006/math" xmlns:v="urn:schemas-microsoft-com:vml" xmlns:wp14="http://schemas.microsoft.com/office/word/2010/wordprocessingDrawing" xmlns:wp="http://schemas.openxmlformats.org/drawingml/2006/wordprocessingDrawing" xmlns:w10="urn:schemas-microsoft-com:office:word" xmlns:w="http://schemas.openxmlformats.org/wordprocessingml/2006/main" xmlns:w14="http://schemas.microsoft.com/office/word/2010/wordml" xmlns:w15="http://schemas.microsoft.com/office/word/2012/wordml" xmlns:w16cex="http://schemas.microsoft.com/office/word/2018/wordml/cex" xmlns:w16cid="http://schemas.microsoft.com/office/word/2016/wordml/cid" xmlns:w16="http://schemas.microsoft.com/office/word/2018/wordml" xmlns:w16du="http://schemas.microsoft.com/office/word/2023/wordml/word16du" xmlns:w16sdtdh="http://schemas.microsoft.com/office/word/2020/wordml/sdtdatahash" xmlns:w16sdtfl="http://schemas.microsoft.com/office/word/2024/wordml/sdtformatlock" xmlns:w16se="http://schemas.microsoft.com/office/word/2015/wordml/symex" xmlns:wpg="http://schemas.microsoft.com/office/word/2010/wordprocessingGroup" xmlns:wpi="http://schemas.microsoft.com/office/word/2010/wordprocessingInk" xmlns:wne="http://schemas.microsoft.com/office/word/2006/wordml" xmlns:wps="http://schemas.microsoft.com/office/word/2010/wordprocessingShape" mc:Ignorable="w14 w15 w16se w16cid w16 w16cex w16sdtdh w16sdtfl w16du wp14">
   <w:sdt>
     <w:sdtPr>
       <w:rPr>
@@ -4758,11 +6057,6 @@
         <w:docPartUnique/>
       </w:docPartObj>
     </w:sdtPr>
-    <w:sdtEndPr>
-      <w:rPr>
-        <w:rStyle w:val="PageNumber"/>
-      </w:rPr>
-    </w:sdtEndPr>
     <w:sdtContent>
       <w:p>
         <w:pPr>
@@ -4803,7 +6097,7 @@
 </file>
 
 <file path=word/footer2.xml><?xml version="1.0" encoding="utf-8"?>
-<w:ftr xmlns:wpc="http://schemas.microsoft.com/office/word/2010/wordprocessingCanvas" xmlns:cx="http://schemas.microsoft.com/office/drawing/2014/chartex" xmlns:cx1="http://schemas.microsoft.com/office/drawing/2015/9/8/chartex" xmlns:cx2="http://schemas.microsoft.com/office/drawing/2015/10/21/chartex" xmlns:cx3="http://schemas.microsoft.com/office/drawing/2016/5/9/chartex" xmlns:cx4="http://schemas.microsoft.com/office/drawing/2016/5/10/chartex" xmlns:cx5="http://schemas.microsoft.com/office/drawing/2016/5/11/chartex" xmlns:cx6="http://schemas.microsoft.com/office/drawing/2016/5/12/chartex" xmlns:cx7="http://schemas.microsoft.com/office/drawing/2016/5/13/chartex" xmlns:cx8="http://schemas.microsoft.com/office/drawing/2016/5/14/chartex" xmlns:mc="http://schemas.openxmlformats.org/markup-compatibility/2006" xmlns:aink="http://schemas.microsoft.com/office/drawing/2016/ink" xmlns:am3d="http://schemas.microsoft.com/office/drawing/2017/model3d" xmlns:o="urn:schemas-microsoft-com:office:office" xmlns:r="http://schemas.openxmlformats.org/officeDocument/2006/relationships" xmlns:m="http://schemas.openxmlformats.org/officeDocument/2006/math" xmlns:v="urn:schemas-microsoft-com:vml" xmlns:wp14="http://schemas.microsoft.com/office/word/2010/wordprocessingDrawing" xmlns:wp="http://schemas.openxmlformats.org/drawingml/2006/wordprocessingDrawing" xmlns:w10="urn:schemas-microsoft-com:office:word" xmlns:w="http://schemas.openxmlformats.org/wordprocessingml/2006/main" xmlns:w14="http://schemas.microsoft.com/office/word/2010/wordml" xmlns:w15="http://schemas.microsoft.com/office/word/2012/wordml" xmlns:w16cex="http://schemas.microsoft.com/office/word/2018/wordml/cex" xmlns:w16cid="http://schemas.microsoft.com/office/word/2016/wordml/cid" xmlns:w16="http://schemas.microsoft.com/office/word/2018/wordml" xmlns:w16sdtdh="http://schemas.microsoft.com/office/word/2020/wordml/sdtdatahash" xmlns:w16se="http://schemas.microsoft.com/office/word/2015/wordml/symex" xmlns:wpg="http://schemas.microsoft.com/office/word/2010/wordprocessingGroup" xmlns:wpi="http://schemas.microsoft.com/office/word/2010/wordprocessingInk" xmlns:wne="http://schemas.microsoft.com/office/word/2006/wordml" xmlns:wps="http://schemas.microsoft.com/office/word/2010/wordprocessingShape" mc:Ignorable="w14 w15 w16se w16cid w16 w16cex w16sdtdh wp14">
+<w:ftr xmlns:wpc="http://schemas.microsoft.com/office/word/2010/wordprocessingCanvas" xmlns:cx="http://schemas.microsoft.com/office/drawing/2014/chartex" xmlns:cx1="http://schemas.microsoft.com/office/drawing/2015/9/8/chartex" xmlns:cx2="http://schemas.microsoft.com/office/drawing/2015/10/21/chartex" xmlns:cx3="http://schemas.microsoft.com/office/drawing/2016/5/9/chartex" xmlns:cx4="http://schemas.microsoft.com/office/drawing/2016/5/10/chartex" xmlns:cx5="http://schemas.microsoft.com/office/drawing/2016/5/11/chartex" xmlns:cx6="http://schemas.microsoft.com/office/drawing/2016/5/12/chartex" xmlns:cx7="http://schemas.microsoft.com/office/drawing/2016/5/13/chartex" xmlns:cx8="http://schemas.microsoft.com/office/drawing/2016/5/14/chartex" xmlns:mc="http://schemas.openxmlformats.org/markup-compatibility/2006" xmlns:aink="http://schemas.microsoft.com/office/drawing/2016/ink" xmlns:am3d="http://schemas.microsoft.com/office/drawing/2017/model3d" xmlns:o="urn:schemas-microsoft-com:office:office" xmlns:oel="http://schemas.microsoft.com/office/2019/extlst" xmlns:r="http://schemas.openxmlformats.org/officeDocument/2006/relationships" xmlns:m="http://schemas.openxmlformats.org/officeDocument/2006/math" xmlns:v="urn:schemas-microsoft-com:vml" xmlns:wp14="http://schemas.microsoft.com/office/word/2010/wordprocessingDrawing" xmlns:wp="http://schemas.openxmlformats.org/drawingml/2006/wordprocessingDrawing" xmlns:w10="urn:schemas-microsoft-com:office:word" xmlns:w="http://schemas.openxmlformats.org/wordprocessingml/2006/main" xmlns:w14="http://schemas.microsoft.com/office/word/2010/wordml" xmlns:w15="http://schemas.microsoft.com/office/word/2012/wordml" xmlns:w16cex="http://schemas.microsoft.com/office/word/2018/wordml/cex" xmlns:w16cid="http://schemas.microsoft.com/office/word/2016/wordml/cid" xmlns:w16="http://schemas.microsoft.com/office/word/2018/wordml" xmlns:w16du="http://schemas.microsoft.com/office/word/2023/wordml/word16du" xmlns:w16sdtdh="http://schemas.microsoft.com/office/word/2020/wordml/sdtdatahash" xmlns:w16sdtfl="http://schemas.microsoft.com/office/word/2024/wordml/sdtformatlock" xmlns:w16se="http://schemas.microsoft.com/office/word/2015/wordml/symex" xmlns:wpg="http://schemas.microsoft.com/office/word/2010/wordprocessingGroup" xmlns:wpi="http://schemas.microsoft.com/office/word/2010/wordprocessingInk" xmlns:wne="http://schemas.microsoft.com/office/word/2006/wordml" xmlns:wps="http://schemas.microsoft.com/office/word/2010/wordprocessingShape" mc:Ignorable="w14 w15 w16se w16cid w16 w16cex w16sdtdh w16sdtfl w16du wp14">
   <w:sdt>
     <w:sdtPr>
       <w:rPr>
@@ -4815,11 +6109,6 @@
         <w:docPartUnique/>
       </w:docPartObj>
     </w:sdtPr>
-    <w:sdtEndPr>
-      <w:rPr>
-        <w:rStyle w:val="PageNumber"/>
-      </w:rPr>
-    </w:sdtEndPr>
     <w:sdtContent>
       <w:p>
         <w:pPr>
@@ -4873,7 +6162,7 @@
 </file>
 
 <file path=word/footnotes.xml><?xml version="1.0" encoding="utf-8"?>
-<w:footnotes xmlns:wpc="http://schemas.microsoft.com/office/word/2010/wordprocessingCanvas" xmlns:cx="http://schemas.microsoft.com/office/drawing/2014/chartex" xmlns:cx1="http://schemas.microsoft.com/office/drawing/2015/9/8/chartex" xmlns:cx2="http://schemas.microsoft.com/office/drawing/2015/10/21/chartex" xmlns:cx3="http://schemas.microsoft.com/office/drawing/2016/5/9/chartex" xmlns:cx4="http://schemas.microsoft.com/office/drawing/2016/5/10/chartex" xmlns:cx5="http://schemas.microsoft.com/office/drawing/2016/5/11/chartex" xmlns:cx6="http://schemas.microsoft.com/office/drawing/2016/5/12/chartex" xmlns:cx7="http://schemas.microsoft.com/office/drawing/2016/5/13/chartex" xmlns:cx8="http://schemas.microsoft.com/office/drawing/2016/5/14/chartex" xmlns:mc="http://schemas.openxmlformats.org/markup-compatibility/2006" xmlns:aink="http://schemas.microsoft.com/office/drawing/2016/ink" xmlns:am3d="http://schemas.microsoft.com/office/drawing/2017/model3d" xmlns:o="urn:schemas-microsoft-com:office:office" xmlns:r="http://schemas.openxmlformats.org/officeDocument/2006/relationships" xmlns:m="http://schemas.openxmlformats.org/officeDocument/2006/math" xmlns:v="urn:schemas-microsoft-com:vml" xmlns:wp14="http://schemas.microsoft.com/office/word/2010/wordprocessingDrawing" xmlns:wp="http://schemas.openxmlformats.org/drawingml/2006/wordprocessingDrawing" xmlns:w10="urn:schemas-microsoft-com:office:word" xmlns:w="http://schemas.openxmlformats.org/wordprocessingml/2006/main" xmlns:w14="http://schemas.microsoft.com/office/word/2010/wordml" xmlns:w15="http://schemas.microsoft.com/office/word/2012/wordml" xmlns:w16cex="http://schemas.microsoft.com/office/word/2018/wordml/cex" xmlns:w16cid="http://schemas.microsoft.com/office/word/2016/wordml/cid" xmlns:w16="http://schemas.microsoft.com/office/word/2018/wordml" xmlns:w16sdtdh="http://schemas.microsoft.com/office/word/2020/wordml/sdtdatahash" xmlns:w16se="http://schemas.microsoft.com/office/word/2015/wordml/symex" xmlns:wpg="http://schemas.microsoft.com/office/word/2010/wordprocessingGroup" xmlns:wpi="http://schemas.microsoft.com/office/word/2010/wordprocessingInk" xmlns:wne="http://schemas.microsoft.com/office/word/2006/wordml" xmlns:wps="http://schemas.microsoft.com/office/word/2010/wordprocessingShape" mc:Ignorable="w14 w15 w16se w16cid w16 w16cex w16sdtdh wp14">
+<w:footnotes xmlns:wpc="http://schemas.microsoft.com/office/word/2010/wordprocessingCanvas" xmlns:cx="http://schemas.microsoft.com/office/drawing/2014/chartex" xmlns:cx1="http://schemas.microsoft.com/office/drawing/2015/9/8/chartex" xmlns:cx2="http://schemas.microsoft.com/office/drawing/2015/10/21/chartex" xmlns:cx3="http://schemas.microsoft.com/office/drawing/2016/5/9/chartex" xmlns:cx4="http://schemas.microsoft.com/office/drawing/2016/5/10/chartex" xmlns:cx5="http://schemas.microsoft.com/office/drawing/2016/5/11/chartex" xmlns:cx6="http://schemas.microsoft.com/office/drawing/2016/5/12/chartex" xmlns:cx7="http://schemas.microsoft.com/office/drawing/2016/5/13/chartex" xmlns:cx8="http://schemas.microsoft.com/office/drawing/2016/5/14/chartex" xmlns:mc="http://schemas.openxmlformats.org/markup-compatibility/2006" xmlns:aink="http://schemas.microsoft.com/office/drawing/2016/ink" xmlns:am3d="http://schemas.microsoft.com/office/drawing/2017/model3d" xmlns:o="urn:schemas-microsoft-com:office:office" xmlns:oel="http://schemas.microsoft.com/office/2019/extlst" xmlns:r="http://schemas.openxmlformats.org/officeDocument/2006/relationships" xmlns:m="http://schemas.openxmlformats.org/officeDocument/2006/math" xmlns:v="urn:schemas-microsoft-com:vml" xmlns:wp14="http://schemas.microsoft.com/office/word/2010/wordprocessingDrawing" xmlns:wp="http://schemas.openxmlformats.org/drawingml/2006/wordprocessingDrawing" xmlns:w10="urn:schemas-microsoft-com:office:word" xmlns:w="http://schemas.openxmlformats.org/wordprocessingml/2006/main" xmlns:w14="http://schemas.microsoft.com/office/word/2010/wordml" xmlns:w15="http://schemas.microsoft.com/office/word/2012/wordml" xmlns:w16cex="http://schemas.microsoft.com/office/word/2018/wordml/cex" xmlns:w16cid="http://schemas.microsoft.com/office/word/2016/wordml/cid" xmlns:w16="http://schemas.microsoft.com/office/word/2018/wordml" xmlns:w16du="http://schemas.microsoft.com/office/word/2023/wordml/word16du" xmlns:w16sdtdh="http://schemas.microsoft.com/office/word/2020/wordml/sdtdatahash" xmlns:w16sdtfl="http://schemas.microsoft.com/office/word/2024/wordml/sdtformatlock" xmlns:w16se="http://schemas.microsoft.com/office/word/2015/wordml/symex" xmlns:wpg="http://schemas.microsoft.com/office/word/2010/wordprocessingGroup" xmlns:wpi="http://schemas.microsoft.com/office/word/2010/wordprocessingInk" xmlns:wne="http://schemas.microsoft.com/office/word/2006/wordml" xmlns:wps="http://schemas.microsoft.com/office/word/2010/wordprocessingShape" mc:Ignorable="w14 w15 w16se w16cid w16 w16cex w16sdtdh w16sdtfl w16du wp14">
   <w:footnote w:type="separator" w:id="-1">
     <w:p>
       <w:r>
@@ -4896,7 +6185,7 @@
 </file>
 
 <file path=word/header1.xml><?xml version="1.0" encoding="utf-8"?>
-<w:hdr xmlns:wpc="http://schemas.microsoft.com/office/word/2010/wordprocessingCanvas" xmlns:cx="http://schemas.microsoft.com/office/drawing/2014/chartex" xmlns:cx1="http://schemas.microsoft.com/office/drawing/2015/9/8/chartex" xmlns:cx2="http://schemas.microsoft.com/office/drawing/2015/10/21/chartex" xmlns:cx3="http://schemas.microsoft.com/office/drawing/2016/5/9/chartex" xmlns:cx4="http://schemas.microsoft.com/office/drawing/2016/5/10/chartex" xmlns:cx5="http://schemas.microsoft.com/office/drawing/2016/5/11/chartex" xmlns:cx6="http://schemas.microsoft.com/office/drawing/2016/5/12/chartex" xmlns:cx7="http://schemas.microsoft.com/office/drawing/2016/5/13/chartex" xmlns:cx8="http://schemas.microsoft.com/office/drawing/2016/5/14/chartex" xmlns:mc="http://schemas.openxmlformats.org/markup-compatibility/2006" xmlns:aink="http://schemas.microsoft.com/office/drawing/2016/ink" xmlns:am3d="http://schemas.microsoft.com/office/drawing/2017/model3d" xmlns:o="urn:schemas-microsoft-com:office:office" xmlns:r="http://schemas.openxmlformats.org/officeDocument/2006/relationships" xmlns:m="http://schemas.openxmlformats.org/officeDocument/2006/math" xmlns:v="urn:schemas-microsoft-com:vml" xmlns:wp14="http://schemas.microsoft.com/office/word/2010/wordprocessingDrawing" xmlns:wp="http://schemas.openxmlformats.org/drawingml/2006/wordprocessingDrawing" xmlns:w10="urn:schemas-microsoft-com:office:word" xmlns:w="http://schemas.openxmlformats.org/wordprocessingml/2006/main" xmlns:w14="http://schemas.microsoft.com/office/word/2010/wordml" xmlns:w15="http://schemas.microsoft.com/office/word/2012/wordml" xmlns:w16cex="http://schemas.microsoft.com/office/word/2018/wordml/cex" xmlns:w16cid="http://schemas.microsoft.com/office/word/2016/wordml/cid" xmlns:w16="http://schemas.microsoft.com/office/word/2018/wordml" xmlns:w16sdtdh="http://schemas.microsoft.com/office/word/2020/wordml/sdtdatahash" xmlns:w16se="http://schemas.microsoft.com/office/word/2015/wordml/symex" xmlns:wpg="http://schemas.microsoft.com/office/word/2010/wordprocessingGroup" xmlns:wpi="http://schemas.microsoft.com/office/word/2010/wordprocessingInk" xmlns:wne="http://schemas.microsoft.com/office/word/2006/wordml" xmlns:wps="http://schemas.microsoft.com/office/word/2010/wordprocessingShape" mc:Ignorable="w14 w15 w16se w16cid w16 w16cex w16sdtdh wp14">
+<w:hdr xmlns:wpc="http://schemas.microsoft.com/office/word/2010/wordprocessingCanvas" xmlns:cx="http://schemas.microsoft.com/office/drawing/2014/chartex" xmlns:cx1="http://schemas.microsoft.com/office/drawing/2015/9/8/chartex" xmlns:cx2="http://schemas.microsoft.com/office/drawing/2015/10/21/chartex" xmlns:cx3="http://schemas.microsoft.com/office/drawing/2016/5/9/chartex" xmlns:cx4="http://schemas.microsoft.com/office/drawing/2016/5/10/chartex" xmlns:cx5="http://schemas.microsoft.com/office/drawing/2016/5/11/chartex" xmlns:cx6="http://schemas.microsoft.com/office/drawing/2016/5/12/chartex" xmlns:cx7="http://schemas.microsoft.com/office/drawing/2016/5/13/chartex" xmlns:cx8="http://schemas.microsoft.com/office/drawing/2016/5/14/chartex" xmlns:mc="http://schemas.openxmlformats.org/markup-compatibility/2006" xmlns:aink="http://schemas.microsoft.com/office/drawing/2016/ink" xmlns:am3d="http://schemas.microsoft.com/office/drawing/2017/model3d" xmlns:o="urn:schemas-microsoft-com:office:office" xmlns:oel="http://schemas.microsoft.com/office/2019/extlst" xmlns:r="http://schemas.openxmlformats.org/officeDocument/2006/relationships" xmlns:m="http://schemas.openxmlformats.org/officeDocument/2006/math" xmlns:v="urn:schemas-microsoft-com:vml" xmlns:wp14="http://schemas.microsoft.com/office/word/2010/wordprocessingDrawing" xmlns:wp="http://schemas.openxmlformats.org/drawingml/2006/wordprocessingDrawing" xmlns:w10="urn:schemas-microsoft-com:office:word" xmlns:w="http://schemas.openxmlformats.org/wordprocessingml/2006/main" xmlns:w14="http://schemas.microsoft.com/office/word/2010/wordml" xmlns:w15="http://schemas.microsoft.com/office/word/2012/wordml" xmlns:w16cex="http://schemas.microsoft.com/office/word/2018/wordml/cex" xmlns:w16cid="http://schemas.microsoft.com/office/word/2016/wordml/cid" xmlns:w16="http://schemas.microsoft.com/office/word/2018/wordml" xmlns:w16du="http://schemas.microsoft.com/office/word/2023/wordml/word16du" xmlns:w16sdtdh="http://schemas.microsoft.com/office/word/2020/wordml/sdtdatahash" xmlns:w16sdtfl="http://schemas.microsoft.com/office/word/2024/wordml/sdtformatlock" xmlns:w16se="http://schemas.microsoft.com/office/word/2015/wordml/symex" xmlns:wpg="http://schemas.microsoft.com/office/word/2010/wordprocessingGroup" xmlns:wpi="http://schemas.microsoft.com/office/word/2010/wordprocessingInk" xmlns:wne="http://schemas.microsoft.com/office/word/2006/wordml" xmlns:wps="http://schemas.microsoft.com/office/word/2010/wordprocessingShape" mc:Ignorable="w14 w15 w16se w16cid w16 w16cex w16sdtdh w16sdtfl w16du wp14">
   <w:p>
     <w:pPr>
       <w:pStyle w:val="Header"/>
@@ -4965,7 +6254,7 @@
 </file>
 
 <file path=word/header2.xml><?xml version="1.0" encoding="utf-8"?>
-<w:hdr xmlns:wpc="http://schemas.microsoft.com/office/word/2010/wordprocessingCanvas" xmlns:cx="http://schemas.microsoft.com/office/drawing/2014/chartex" xmlns:cx1="http://schemas.microsoft.com/office/drawing/2015/9/8/chartex" xmlns:cx2="http://schemas.microsoft.com/office/drawing/2015/10/21/chartex" xmlns:cx3="http://schemas.microsoft.com/office/drawing/2016/5/9/chartex" xmlns:cx4="http://schemas.microsoft.com/office/drawing/2016/5/10/chartex" xmlns:cx5="http://schemas.microsoft.com/office/drawing/2016/5/11/chartex" xmlns:cx6="http://schemas.microsoft.com/office/drawing/2016/5/12/chartex" xmlns:cx7="http://schemas.microsoft.com/office/drawing/2016/5/13/chartex" xmlns:cx8="http://schemas.microsoft.com/office/drawing/2016/5/14/chartex" xmlns:mc="http://schemas.openxmlformats.org/markup-compatibility/2006" xmlns:aink="http://schemas.microsoft.com/office/drawing/2016/ink" xmlns:am3d="http://schemas.microsoft.com/office/drawing/2017/model3d" xmlns:o="urn:schemas-microsoft-com:office:office" xmlns:r="http://schemas.openxmlformats.org/officeDocument/2006/relationships" xmlns:m="http://schemas.openxmlformats.org/officeDocument/2006/math" xmlns:v="urn:schemas-microsoft-com:vml" xmlns:wp14="http://schemas.microsoft.com/office/word/2010/wordprocessingDrawing" xmlns:wp="http://schemas.openxmlformats.org/drawingml/2006/wordprocessingDrawing" xmlns:w10="urn:schemas-microsoft-com:office:word" xmlns:w="http://schemas.openxmlformats.org/wordprocessingml/2006/main" xmlns:w14="http://schemas.microsoft.com/office/word/2010/wordml" xmlns:w15="http://schemas.microsoft.com/office/word/2012/wordml" xmlns:w16cex="http://schemas.microsoft.com/office/word/2018/wordml/cex" xmlns:w16cid="http://schemas.microsoft.com/office/word/2016/wordml/cid" xmlns:w16="http://schemas.microsoft.com/office/word/2018/wordml" xmlns:w16sdtdh="http://schemas.microsoft.com/office/word/2020/wordml/sdtdatahash" xmlns:w16se="http://schemas.microsoft.com/office/word/2015/wordml/symex" xmlns:wpg="http://schemas.microsoft.com/office/word/2010/wordprocessingGroup" xmlns:wpi="http://schemas.microsoft.com/office/word/2010/wordprocessingInk" xmlns:wne="http://schemas.microsoft.com/office/word/2006/wordml" xmlns:wps="http://schemas.microsoft.com/office/word/2010/wordprocessingShape" mc:Ignorable="w14 w15 w16se w16cid w16 w16cex w16sdtdh wp14">
+<w:hdr xmlns:wpc="http://schemas.microsoft.com/office/word/2010/wordprocessingCanvas" xmlns:cx="http://schemas.microsoft.com/office/drawing/2014/chartex" xmlns:cx1="http://schemas.microsoft.com/office/drawing/2015/9/8/chartex" xmlns:cx2="http://schemas.microsoft.com/office/drawing/2015/10/21/chartex" xmlns:cx3="http://schemas.microsoft.com/office/drawing/2016/5/9/chartex" xmlns:cx4="http://schemas.microsoft.com/office/drawing/2016/5/10/chartex" xmlns:cx5="http://schemas.microsoft.com/office/drawing/2016/5/11/chartex" xmlns:cx6="http://schemas.microsoft.com/office/drawing/2016/5/12/chartex" xmlns:cx7="http://schemas.microsoft.com/office/drawing/2016/5/13/chartex" xmlns:cx8="http://schemas.microsoft.com/office/drawing/2016/5/14/chartex" xmlns:mc="http://schemas.openxmlformats.org/markup-compatibility/2006" xmlns:aink="http://schemas.microsoft.com/office/drawing/2016/ink" xmlns:am3d="http://schemas.microsoft.com/office/drawing/2017/model3d" xmlns:o="urn:schemas-microsoft-com:office:office" xmlns:oel="http://schemas.microsoft.com/office/2019/extlst" xmlns:r="http://schemas.openxmlformats.org/officeDocument/2006/relationships" xmlns:m="http://schemas.openxmlformats.org/officeDocument/2006/math" xmlns:v="urn:schemas-microsoft-com:vml" xmlns:wp14="http://schemas.microsoft.com/office/word/2010/wordprocessingDrawing" xmlns:wp="http://schemas.openxmlformats.org/drawingml/2006/wordprocessingDrawing" xmlns:w10="urn:schemas-microsoft-com:office:word" xmlns:w="http://schemas.openxmlformats.org/wordprocessingml/2006/main" xmlns:w14="http://schemas.microsoft.com/office/word/2010/wordml" xmlns:w15="http://schemas.microsoft.com/office/word/2012/wordml" xmlns:w16cex="http://schemas.microsoft.com/office/word/2018/wordml/cex" xmlns:w16cid="http://schemas.microsoft.com/office/word/2016/wordml/cid" xmlns:w16="http://schemas.microsoft.com/office/word/2018/wordml" xmlns:w16du="http://schemas.microsoft.com/office/word/2023/wordml/word16du" xmlns:w16sdtdh="http://schemas.microsoft.com/office/word/2020/wordml/sdtdatahash" xmlns:w16sdtfl="http://schemas.microsoft.com/office/word/2024/wordml/sdtformatlock" xmlns:w16se="http://schemas.microsoft.com/office/word/2015/wordml/symex" xmlns:wpg="http://schemas.microsoft.com/office/word/2010/wordprocessingGroup" xmlns:wpi="http://schemas.microsoft.com/office/word/2010/wordprocessingInk" xmlns:wne="http://schemas.microsoft.com/office/word/2006/wordml" xmlns:wps="http://schemas.microsoft.com/office/word/2010/wordprocessingShape" mc:Ignorable="w14 w15 w16se w16cid w16 w16cex w16sdtdh w16sdtfl w16du wp14">
   <w:p>
     <w:pPr>
       <w:pStyle w:val="Header"/>
@@ -5132,7 +6421,7 @@
 </file>
 
 <file path=word/numbering.xml><?xml version="1.0" encoding="utf-8"?>
-<w:numbering xmlns:wpc="http://schemas.microsoft.com/office/word/2010/wordprocessingCanvas" xmlns:cx="http://schemas.microsoft.com/office/drawing/2014/chartex" xmlns:cx1="http://schemas.microsoft.com/office/drawing/2015/9/8/chartex" xmlns:cx2="http://schemas.microsoft.com/office/drawing/2015/10/21/chartex" xmlns:cx3="http://schemas.microsoft.com/office/drawing/2016/5/9/chartex" xmlns:cx4="http://schemas.microsoft.com/office/drawing/2016/5/10/chartex" xmlns:cx5="http://schemas.microsoft.com/office/drawing/2016/5/11/chartex" xmlns:cx6="http://schemas.microsoft.com/office/drawing/2016/5/12/chartex" xmlns:cx7="http://schemas.microsoft.com/office/drawing/2016/5/13/chartex" xmlns:cx8="http://schemas.microsoft.com/office/drawing/2016/5/14/chartex" xmlns:mc="http://schemas.openxmlformats.org/markup-compatibility/2006" xmlns:aink="http://schemas.microsoft.com/office/drawing/2016/ink" xmlns:am3d="http://schemas.microsoft.com/office/drawing/2017/model3d" xmlns:o="urn:schemas-microsoft-com:office:office" xmlns:r="http://schemas.openxmlformats.org/officeDocument/2006/relationships" xmlns:m="http://schemas.openxmlformats.org/officeDocument/2006/math" xmlns:v="urn:schemas-microsoft-com:vml" xmlns:wp14="http://schemas.microsoft.com/office/word/2010/wordprocessingDrawing" xmlns:wp="http://schemas.openxmlformats.org/drawingml/2006/wordprocessingDrawing" xmlns:w10="urn:schemas-microsoft-com:office:word" xmlns:w="http://schemas.openxmlformats.org/wordprocessingml/2006/main" xmlns:w14="http://schemas.microsoft.com/office/word/2010/wordml" xmlns:w15="http://schemas.microsoft.com/office/word/2012/wordml" xmlns:w16cex="http://schemas.microsoft.com/office/word/2018/wordml/cex" xmlns:w16cid="http://schemas.microsoft.com/office/word/2016/wordml/cid" xmlns:w16="http://schemas.microsoft.com/office/word/2018/wordml" xmlns:w16sdtdh="http://schemas.microsoft.com/office/word/2020/wordml/sdtdatahash" xmlns:w16se="http://schemas.microsoft.com/office/word/2015/wordml/symex" xmlns:wpg="http://schemas.microsoft.com/office/word/2010/wordprocessingGroup" xmlns:wpi="http://schemas.microsoft.com/office/word/2010/wordprocessingInk" xmlns:wne="http://schemas.microsoft.com/office/word/2006/wordml" xmlns:wps="http://schemas.microsoft.com/office/word/2010/wordprocessingShape" mc:Ignorable="w14 w15 w16se w16cid w16 w16cex w16sdtdh wp14">
+<w:numbering xmlns:wpc="http://schemas.microsoft.com/office/word/2010/wordprocessingCanvas" xmlns:cx="http://schemas.microsoft.com/office/drawing/2014/chartex" xmlns:cx1="http://schemas.microsoft.com/office/drawing/2015/9/8/chartex" xmlns:cx2="http://schemas.microsoft.com/office/drawing/2015/10/21/chartex" xmlns:cx3="http://schemas.microsoft.com/office/drawing/2016/5/9/chartex" xmlns:cx4="http://schemas.microsoft.com/office/drawing/2016/5/10/chartex" xmlns:cx5="http://schemas.microsoft.com/office/drawing/2016/5/11/chartex" xmlns:cx6="http://schemas.microsoft.com/office/drawing/2016/5/12/chartex" xmlns:cx7="http://schemas.microsoft.com/office/drawing/2016/5/13/chartex" xmlns:cx8="http://schemas.microsoft.com/office/drawing/2016/5/14/chartex" xmlns:mc="http://schemas.openxmlformats.org/markup-compatibility/2006" xmlns:aink="http://schemas.microsoft.com/office/drawing/2016/ink" xmlns:am3d="http://schemas.microsoft.com/office/drawing/2017/model3d" xmlns:o="urn:schemas-microsoft-com:office:office" xmlns:oel="http://schemas.microsoft.com/office/2019/extlst" xmlns:r="http://schemas.openxmlformats.org/officeDocument/2006/relationships" xmlns:m="http://schemas.openxmlformats.org/officeDocument/2006/math" xmlns:v="urn:schemas-microsoft-com:vml" xmlns:wp14="http://schemas.microsoft.com/office/word/2010/wordprocessingDrawing" xmlns:wp="http://schemas.openxmlformats.org/drawingml/2006/wordprocessingDrawing" xmlns:w10="urn:schemas-microsoft-com:office:word" xmlns:w="http://schemas.openxmlformats.org/wordprocessingml/2006/main" xmlns:w14="http://schemas.microsoft.com/office/word/2010/wordml" xmlns:w15="http://schemas.microsoft.com/office/word/2012/wordml" xmlns:w16cex="http://schemas.microsoft.com/office/word/2018/wordml/cex" xmlns:w16cid="http://schemas.microsoft.com/office/word/2016/wordml/cid" xmlns:w16="http://schemas.microsoft.com/office/word/2018/wordml" xmlns:w16du="http://schemas.microsoft.com/office/word/2023/wordml/word16du" xmlns:w16sdtdh="http://schemas.microsoft.com/office/word/2020/wordml/sdtdatahash" xmlns:w16sdtfl="http://schemas.microsoft.com/office/word/2024/wordml/sdtformatlock" xmlns:w16se="http://schemas.microsoft.com/office/word/2015/wordml/symex" xmlns:wpg="http://schemas.microsoft.com/office/word/2010/wordprocessingGroup" xmlns:wpi="http://schemas.microsoft.com/office/word/2010/wordprocessingInk" xmlns:wne="http://schemas.microsoft.com/office/word/2006/wordml" xmlns:wps="http://schemas.microsoft.com/office/word/2010/wordprocessingShape" mc:Ignorable="w14 w15 w16se w16cid w16 w16cex w16sdtdh w16sdtfl w16du wp14">
   <w:abstractNum w:abstractNumId="0" w15:restartNumberingAfterBreak="0">
     <w:nsid w:val="0C507F22"/>
     <w:multiLevelType w:val="hybridMultilevel"/>
@@ -6513,46 +7802,46 @@
       </w:pPr>
     </w:lvl>
   </w:abstractNum>
-  <w:num w:numId="1">
+  <w:num w:numId="1" w16cid:durableId="1727335580">
     <w:abstractNumId w:val="6"/>
   </w:num>
-  <w:num w:numId="2">
+  <w:num w:numId="2" w16cid:durableId="522129353">
     <w:abstractNumId w:val="8"/>
   </w:num>
-  <w:num w:numId="3">
+  <w:num w:numId="3" w16cid:durableId="1305232741">
     <w:abstractNumId w:val="5"/>
   </w:num>
-  <w:num w:numId="4">
+  <w:num w:numId="4" w16cid:durableId="197011232">
     <w:abstractNumId w:val="9"/>
   </w:num>
-  <w:num w:numId="5">
+  <w:num w:numId="5" w16cid:durableId="328944036">
     <w:abstractNumId w:val="12"/>
   </w:num>
-  <w:num w:numId="6">
+  <w:num w:numId="6" w16cid:durableId="1774086004">
     <w:abstractNumId w:val="10"/>
   </w:num>
-  <w:num w:numId="7">
+  <w:num w:numId="7" w16cid:durableId="1301037258">
     <w:abstractNumId w:val="7"/>
   </w:num>
-  <w:num w:numId="8">
+  <w:num w:numId="8" w16cid:durableId="1757632119">
     <w:abstractNumId w:val="13"/>
   </w:num>
-  <w:num w:numId="9">
+  <w:num w:numId="9" w16cid:durableId="1692756428">
     <w:abstractNumId w:val="3"/>
   </w:num>
-  <w:num w:numId="10">
+  <w:num w:numId="10" w16cid:durableId="1756322765">
     <w:abstractNumId w:val="1"/>
   </w:num>
-  <w:num w:numId="11">
+  <w:num w:numId="11" w16cid:durableId="1634866512">
     <w:abstractNumId w:val="0"/>
   </w:num>
-  <w:num w:numId="12">
+  <w:num w:numId="12" w16cid:durableId="955142599">
     <w:abstractNumId w:val="2"/>
   </w:num>
-  <w:num w:numId="13">
+  <w:num w:numId="13" w16cid:durableId="988244823">
     <w:abstractNumId w:val="4"/>
   </w:num>
-  <w:num w:numId="14">
+  <w:num w:numId="14" w16cid:durableId="1953441490">
     <w:abstractNumId w:val="11"/>
   </w:num>
   <w:numIdMacAtCleanup w:val="5"/>
@@ -6560,7 +7849,7 @@
 </file>
 
 <file path=word/styles.xml><?xml version="1.0" encoding="utf-8"?>
-<w:styles xmlns:mc="http://schemas.openxmlformats.org/markup-compatibility/2006" xmlns:r="http://schemas.openxmlformats.org/officeDocument/2006/relationships" xmlns:w="http://schemas.openxmlformats.org/wordprocessingml/2006/main" xmlns:w14="http://schemas.microsoft.com/office/word/2010/wordml" xmlns:w15="http://schemas.microsoft.com/office/word/2012/wordml" xmlns:w16cex="http://schemas.microsoft.com/office/word/2018/wordml/cex" xmlns:w16cid="http://schemas.microsoft.com/office/word/2016/wordml/cid" xmlns:w16="http://schemas.microsoft.com/office/word/2018/wordml" xmlns:w16sdtdh="http://schemas.microsoft.com/office/word/2020/wordml/sdtdatahash" xmlns:w16se="http://schemas.microsoft.com/office/word/2015/wordml/symex" mc:Ignorable="w14 w15 w16se w16cid w16 w16cex w16sdtdh">
+<w:styles xmlns:mc="http://schemas.openxmlformats.org/markup-compatibility/2006" xmlns:r="http://schemas.openxmlformats.org/officeDocument/2006/relationships" xmlns:w="http://schemas.openxmlformats.org/wordprocessingml/2006/main" xmlns:w14="http://schemas.microsoft.com/office/word/2010/wordml" xmlns:w15="http://schemas.microsoft.com/office/word/2012/wordml" xmlns:w16cex="http://schemas.microsoft.com/office/word/2018/wordml/cex" xmlns:w16cid="http://schemas.microsoft.com/office/word/2016/wordml/cid" xmlns:w16="http://schemas.microsoft.com/office/word/2018/wordml" xmlns:w16du="http://schemas.microsoft.com/office/word/2023/wordml/word16du" xmlns:w16sdtdh="http://schemas.microsoft.com/office/word/2020/wordml/sdtdatahash" xmlns:w16sdtfl="http://schemas.microsoft.com/office/word/2024/wordml/sdtformatlock" xmlns:w16se="http://schemas.microsoft.com/office/word/2015/wordml/symex" mc:Ignorable="w14 w15 w16se w16cid w16 w16cex w16sdtdh w16sdtfl w16du">
   <w:docDefaults>
     <w:rPrDefault>
       <w:rPr>
@@ -8017,197 +9306,6 @@
 </w:styles>
 </file>
 
-<file path=word/ink/ink1.xml><?xml version="1.0" encoding="utf-8"?>
-<inkml:ink xmlns:inkml="http://www.w3.org/2003/InkML">
-  <inkml:definitions>
-    <inkml:context xml:id="ctx0">
-      <inkml:inkSource xml:id="inkSrc0">
-        <inkml:traceFormat>
-          <inkml:channel name="X" type="integer" min="-2.14748E9" max="2.14748E9" units="cm"/>
-          <inkml:channel name="Y" type="integer" min="-2.14748E9" max="2.14748E9" units="cm"/>
-        </inkml:traceFormat>
-        <inkml:channelProperties>
-          <inkml:channelProperty channel="X" name="resolution" value="1000" units="1/cm"/>
-          <inkml:channelProperty channel="Y" name="resolution" value="1000" units="1/cm"/>
-        </inkml:channelProperties>
-      </inkml:inkSource>
-      <inkml:timestamp xml:id="ts0" timeString="2024-10-30T22:24:30.821"/>
-    </inkml:context>
-    <inkml:brush xml:id="br0">
-      <inkml:brushProperty name="width" value="0.05" units="cm"/>
-      <inkml:brushProperty name="height" value="0.05" units="cm"/>
-      <inkml:brushProperty name="color" value="#008C3A"/>
-      <inkml:brushProperty name="ignorePressure" value="1"/>
-    </inkml:brush>
-  </inkml:definitions>
-  <inkml:trace contextRef="#ctx0" brushRef="#br0">1 0,'0'0</inkml:trace>
-</inkml:ink>
-</file>
-
-<file path=word/ink/ink2.xml><?xml version="1.0" encoding="utf-8"?>
-<inkml:ink xmlns:inkml="http://www.w3.org/2003/InkML">
-  <inkml:definitions>
-    <inkml:context xml:id="ctx0">
-      <inkml:inkSource xml:id="inkSrc0">
-        <inkml:traceFormat>
-          <inkml:channel name="X" type="integer" min="-2.14748E9" max="2.14748E9" units="cm"/>
-          <inkml:channel name="Y" type="integer" min="-2.14748E9" max="2.14748E9" units="cm"/>
-        </inkml:traceFormat>
-        <inkml:channelProperties>
-          <inkml:channelProperty channel="X" name="resolution" value="1000" units="1/cm"/>
-          <inkml:channelProperty channel="Y" name="resolution" value="1000" units="1/cm"/>
-        </inkml:channelProperties>
-      </inkml:inkSource>
-      <inkml:timestamp xml:id="ts0" timeString="2024-10-30T22:25:11.608"/>
-    </inkml:context>
-    <inkml:brush xml:id="br0">
-      <inkml:brushProperty name="width" value="0.05" units="cm"/>
-      <inkml:brushProperty name="height" value="0.05" units="cm"/>
-      <inkml:brushProperty name="color" value="#008C3A"/>
-      <inkml:brushProperty name="ignorePressure" value="1"/>
-    </inkml:brush>
-  </inkml:definitions>
-  <inkml:trace contextRef="#ctx0" brushRef="#br0">1 0,'3'0,"1"0</inkml:trace>
-</inkml:ink>
-</file>
-
-<file path=word/ink/ink3.xml><?xml version="1.0" encoding="utf-8"?>
-<inkml:ink xmlns:inkml="http://www.w3.org/2003/InkML">
-  <inkml:definitions>
-    <inkml:context xml:id="ctx0">
-      <inkml:inkSource xml:id="inkSrc0">
-        <inkml:traceFormat>
-          <inkml:channel name="X" type="integer" min="-2.14748E9" max="2.14748E9" units="cm"/>
-          <inkml:channel name="Y" type="integer" min="-2.14748E9" max="2.14748E9" units="cm"/>
-        </inkml:traceFormat>
-        <inkml:channelProperties>
-          <inkml:channelProperty channel="X" name="resolution" value="1000" units="1/cm"/>
-          <inkml:channelProperty channel="Y" name="resolution" value="1000" units="1/cm"/>
-        </inkml:channelProperties>
-      </inkml:inkSource>
-      <inkml:timestamp xml:id="ts0" timeString="2024-10-30T22:25:21.279"/>
-    </inkml:context>
-    <inkml:brush xml:id="br0">
-      <inkml:brushProperty name="width" value="0.05" units="cm"/>
-      <inkml:brushProperty name="height" value="0.05" units="cm"/>
-      <inkml:brushProperty name="color" value="#008C3A"/>
-      <inkml:brushProperty name="ignorePressure" value="1"/>
-    </inkml:brush>
-  </inkml:definitions>
-  <inkml:trace contextRef="#ctx0" brushRef="#br0">204 0,'-14'448,"13"-431,1-11,0 1,-1-1,0 0,0 0,-2 8,2-13,1 0,-1 1,0-1,1 1,-1-1,0 0,0 1,0-1,0 0,0 0,0 0,0 0,-1 0,1 0,0 0,-1 0,1-1,0 1,-1 0,1-1,-1 1,1-1,-1 0,1 1,-4-1,-16 1,-45-4,15 0,40 3</inkml:trace>
-</inkml:ink>
-</file>
-
-<file path=word/ink/ink4.xml><?xml version="1.0" encoding="utf-8"?>
-<inkml:ink xmlns:inkml="http://www.w3.org/2003/InkML">
-  <inkml:definitions>
-    <inkml:context xml:id="ctx0">
-      <inkml:inkSource xml:id="inkSrc0">
-        <inkml:traceFormat>
-          <inkml:channel name="X" type="integer" min="-2.14748E9" max="2.14748E9" units="cm"/>
-          <inkml:channel name="Y" type="integer" min="-2.14748E9" max="2.14748E9" units="cm"/>
-        </inkml:traceFormat>
-        <inkml:channelProperties>
-          <inkml:channelProperty channel="X" name="resolution" value="1000" units="1/cm"/>
-          <inkml:channelProperty channel="Y" name="resolution" value="1000" units="1/cm"/>
-        </inkml:channelProperties>
-      </inkml:inkSource>
-      <inkml:timestamp xml:id="ts0" timeString="2024-10-30T22:24:29.867"/>
-    </inkml:context>
-    <inkml:brush xml:id="br0">
-      <inkml:brushProperty name="width" value="0.05" units="cm"/>
-      <inkml:brushProperty name="height" value="0.05" units="cm"/>
-      <inkml:brushProperty name="color" value="#008C3A"/>
-      <inkml:brushProperty name="ignorePressure" value="1"/>
-    </inkml:brush>
-    <inkml:context xml:id="ctx1">
-      <inkml:inkSource xml:id="inkSrc2">
-        <inkml:traceFormat>
-          <inkml:channel name="X" type="integer" min="-2.14748E9" max="2.14748E9" units="cm"/>
-          <inkml:channel name="Y" type="integer" min="-2.14748E9" max="2.14748E9" units="cm"/>
-          <inkml:channel name="F" type="integer" max="32767" units="dev"/>
-        </inkml:traceFormat>
-        <inkml:channelProperties>
-          <inkml:channelProperty channel="X" name="resolution" value="1000" units="1/cm"/>
-          <inkml:channelProperty channel="Y" name="resolution" value="1000" units="1/cm"/>
-          <inkml:channelProperty channel="F" name="resolution" value="0" units="1/dev"/>
-        </inkml:channelProperties>
-      </inkml:inkSource>
-      <inkml:timestamp xml:id="ts1" timeString="2024-10-30T22:25:31.864"/>
-    </inkml:context>
-    <inkml:brush xml:id="br1">
-      <inkml:brushProperty name="width" value="0.05" units="cm"/>
-      <inkml:brushProperty name="height" value="0.05" units="cm"/>
-      <inkml:brushProperty name="color" value="#008C3A"/>
-    </inkml:brush>
-  </inkml:definitions>
-  <inkml:trace contextRef="#ctx0" brushRef="#br0">3492 229</inkml:trace>
-  <inkml:trace contextRef="#ctx0" brushRef="#br0" timeOffset="400.77">1 1658</inkml:trace>
-  <inkml:trace contextRef="#ctx1" brushRef="#br1">431 918 2753,'0'0'5878,"0"0"-5836,0 0 1,0 0 0,0 0 0,0 0 0,1 0-1,-1 0 1,0 0 0,0 0 0,0-1 0,0 1-1,1 0 1,-1 0 0,0 0 0,0 0 0,0 0 0,1 0-1,-1 0 1,0 1 0,0-1 0,0 0 0,1 0-1,-1 0 1,0 0 0,0 0 0,0 0 0,0 0-1,1 0 1,-1 0 0,0 0 0,0 1 0,0-1-1,0 0 1,0 0 0,0 0 0,1 0 0,-1 0-1,0 1 1,0-1 0,0 0 0,0 0 0,0 0 0,0 0-1,0 1 1,3 40 1028,1 1-1,12 49 1,1 15-476,-14-87-797,2 28 582,22 85 0,-23-117-633,2-1 0,0 1 1,12 22-1,-13-29-384,0 0 1,1-1-1,0 1 1,0-1-1,1 0 1,14 11-1,-5-7-3989</inkml:trace>
-  <inkml:trace contextRef="#ctx1" brushRef="#br1" timeOffset="1150.55">551 903 3169,'0'0'6209,"10"-4"-2146,428 20-2676,115-4-1251,196-20-104,-692 8-24,-1-4 0,60-10 0,-3 4-11,-26 4 1,-26 2-2668,63 3 1,-49 2-471</inkml:trace>
-  <inkml:trace contextRef="#ctx1" brushRef="#br1" timeOffset="2476.6">590 1488 1393,'0'0'6056,"0"0"-6019,0 0 0,0 0 1,0 0-1,0 0 0,0 0 1,0 0-1,0 0 1,0 1-1,-1-1 0,1 0 1,0 0-1,0 0 0,0 0 1,0 0-1,0 0 0,0 0 1,0 1-1,0-1 0,0 0 1,1 0-1,-1 0 0,0 0 1,0 0-1,0 0 1,0 0-1,0 1 0,0-1 1,0 0-1,0 0 0,0 0 1,0 0-1,0 0 0,0 0 1,0 0-1,0 0 0,1 0 1,-1 1-1,0-1 0,0 0 1,0 0-1,0 0 0,0 0 1,0 0-1,0 0 1,1 0-1,-1 0 0,0 0 1,0 0-1,0 0 0,0 0 1,12 3 256,0 0 1,0-1-1,0-1 1,0 0-1,0 0 1,0-1 0,15-2-1,8 1 212,372-9 1895,-197 7-2272,33-2-55,268-3-89,-319 10 51,449-8-409</inkml:trace>
-  <inkml:trace contextRef="#ctx1" brushRef="#br1" timeOffset="3141.03">2850 923 976,'0'0'4226,"3"-10"-3620,12-31-80,-6 24 3865,-9 17-4339,0 0 1,0 0-1,1 0 1,-1 0-1,0 0 1,0 0-1,1 0 1,-1 0-1,0-1 1,0 2-1,1-1 1,-1 0-1,0 0 0,0 0 1,1 0-1,-1 0 1,0 0-1,0 0 1,0 0-1,1 0 1,-1 0-1,0 0 1,0 0-1,0 1 1,1-1-1,-1 0 1,0 0-1,0 0 0,1 1 1,5 92 2196,-6 208-952,1-295-1295,-1 0 0,1 0 0,1 0 0,-1 0 0,1-1 0,0 1 0,0 0 0,4 5 0,-3-6-652,-1 1 1,0 0 0,1-1-1,-2 1 1,1 0-1,-1 0 1,0 0-1,1 7 1,-2 1-3142</inkml:trace>
-  <inkml:trace contextRef="#ctx1" brushRef="#br1" timeOffset="4645.55">1645 972 1377,'0'0'5269,"4"-2"-4434,6-4-412,3-3 521,1 1 0,0 1 0,18-7 2748,-32 22-3545,1-1-56,1 1 1,0-1 0,0 0 0,0 0 0,1 0 0,0-1-1,0 1 1,6 7 0,4 10 50,-11-18-121,3 2 41,0 2-1,-1-1 0,0 0 1,-1 1-1,0 0 1,-1-1-1,0 1 0,1 20 1,-3-9-26,-1-11-19,1 0 1,0 0 0,1 0-1,0 0 1,0 0 0,1 0-1,0 0 1,5 11-1,-6-17-456,0 1-1,-1-1 0,1 1 0,-1-1 0,0 1 0,0-1 0,0 1 0,-1 5 0,0 6-1214,-6 12-4450</inkml:trace>
-  <inkml:trace contextRef="#ctx1" brushRef="#br1" timeOffset="5948.77">1292 1107 896,'6'-3'9973,"-6"6"-9852,0 1 1,-1-1-1,1 0 1,-1 0-1,0 1 1,0-1-1,-1 0 1,1 0-1,0 0 1,-1 0-1,0-1 1,0 1-1,0 0 1,0-1-1,0 1 1,-4 3-1,-7 5 64,0-1 0,-18 11 0,-11 10 202,35-26-329,5-4-50,1 0 1,-1 0-1,1 0 1,-1 0-1,1 0 1,0 0-1,-1 1 1,1-1-1,0 1 0,0-1 1,0 1-1,0-1 1,0 1-1,0-1 1,1 1-1,-1 0 1,0 1-1,1-2-24,-1-17 11,2 11 37,-1 1-29,0 0-1,0 1 1,0-1-1,0 0 1,1 0-1,0 1 1,0-1 0,0 0-1,0 1 1,1-1-1,1-3 1,1 2-5,0 0 1,1 0-1,-1 0 1,1 0-1,10-6 0,22-18 26,-34 25 493,-3 11-313,-1-3-177,1 0 0,0 0 1,-1 0-1,0 0 0,0 0 0,0-1 1,0 1-1,-1 0 0,1-1 0,-1 1 1,0-1-1,0 0 0,-1 0 0,1 1 0,-5 3 1,-3 4 28,-2-2 0,-22 17 0,-5 3 31,29-20-74,-6 5 7,-31 21 0,47-35-33,-1 0-1,1 0 1,0 0-1,0 1 1,0-1 0,0 0-1,0 0 1,0 0-1,0 0 1,0 0-1,-1 0 1,1 0 0,0 0-1,0 0 1,0 0-1,0 0 1,0 0-1,0 0 1,0 0 0,-1 0-1,1 0 1,0 0-1,0 0 1,0 0-1,0 0 1,0 0 0,0-1-1,0 1 1,0 0-1,-1 0 1,1 0-1,0 0 1,0 0 0,0 0-1,0 0 1,0 0-1,0 0 1,0 0-1,0 0 1,0-1 0,0 1-1,0 0 1,0 0-1,0 0 1,-1 0-1,1 0 1,0 0 0,0 0-1,0-1 1,0 1-1,0 0 1,0 0-1,1-11-188,-1 8 185,1 1 0,-1-1 0,1 0 0,0 1 0,0-1 0,0 1 0,0 0 0,2-4 0,7-3-84,-1 0 0,2 0 0,20-13 1,-19 14 74,0-1 0,-1 0 0,21-21 0,-31 31 53,-1 1-1,0 0 1,1-1-1,-1 1 1,0 0-1,0-1 1,0 1-1,0 0 1,-1-1-1,1 1 1,0-1-1,-1 1 1,1 0-1,-1-1 1,-1 4-1,-4 0-9,0 1-1,0-1 0,-1 0 0,1 0 0,-1 0 1,0-1-1,0 0 0,-1-1 0,-14 5 1,2 1 12,-13 5 21,18-9-50,0 1-1,0 1 0,1 1 1,0 0-1,1 0 0,-20 16 1,31-22-82,1 0 0,0 0 0,-1-1 0,1 1 0,0 0 0,0 0 1,0 1-1,0-1 0,0 0 0,0 0 0,0 3 0,-1 14-5760</inkml:trace>
-  <inkml:trace contextRef="#ctx1" brushRef="#br1" timeOffset="7289.22">4406 863 672,'0'0'3663,"0"-4"-2814,0-12 10,0 12-51,0 357 6139,0-346-7257,-1 1 0,0-1 0,-1 1 0,0-1 0,0 0 0,-6 14 0,5-14-110,0 0 1,0 0 0,1 1-1,0-1 1,1 1 0,-1 0-1,1 8 1,1-8-1806,0 1-525</inkml:trace>
-  <inkml:trace contextRef="#ctx1" brushRef="#br1" timeOffset="10715.63">4406 824 2481,'0'0'7489,"3"0"-7313,112-2 1165,160-24-1,-193 18-974,157 4 0,-129 6-305,67-3-32,199 2-37,-265 6 21,32 0 1,-34-7-10,310-6 10,-330 4-39,28-2 34,30 0-13,-113 4-10,-33 0-2,39 0-11,-25 0 40,-12-1-13,0 1 1,0 0-1,0 1 0,0-1 1,0 1-1,0-1 0,0 1 1,4 1-1,13 8 14,-17-9-12,-1 1 0,1-1 0,0 0 0,0 1 0,0-1-1,0-1 1,5 2 0,-3 0 1,-4-2 8,-1 2-6,0-2 200,1 0-207,-1 0 0,1 0 0,-1 0-1,1 0 1,-1 1 0,1-1 0,0 0 0,-1 0-1,0 0 1,1 1 0,-1-1 0,1 0-1,-1 1 1,1-1 0,-1 0 0,0 1-1,1-1 1,-1 1 0,1-1 0,-1 0 0,0 1-1,0-1 1,1 1 0,-1-1 0,0 1-1,1 0 1,3 21-129,-4-15 95,0 0 0,-1 0 0,0 0 0,-2 10 1,0-7 43,-1-1 0,0 1 0,0-1 1,-7 9-1,5-8 11,0 1 0,-8 21 0,8-15-12,1 0 0,1 0 1,0 0-1,1 0 0,-1 28 0,4 93-15,1-135 9,-1 0 0,0 1 1,1-1-1,0 1 0,0-1 0,0 0 1,2 5-1,4 16 2,-2 8 11,-1 1 1,-1 37-1,-3-69-43,0-1-30,0 2 446,-559 22-390,3 30-13,340-42 193,18-1 33,-221-1-6,270-11-133,-53-7 51,47-5-75,4 0-102,132 12-66,1-1-1,-30-7 0,5 0-9,42 9 127,0-1 0,1 1 0,-1-1 1,1 1-1,-1-1 0,0 0 0,1 1 0,0-1 0,-1 0 0,1 1 0,-1-1 0,1 0 0,0 0 1,0 1-1,-1-1 0,1 0 0,0 0 0,0 1 0,0-1 0,0 0 0,0 0 0,0 0 0,0 1 0,0-2 1,0-29-152,1 21 122,-1 7 2,1 1 1,-1-1 0,1 1-1,0-1 1,0 1 0,0 0-1,0-1 1,0 1 0,1 0 0,-1 0-1,1 0 1,-1 0 0,4-3-1,-3 2-63,1 0-1,-1 0 1,0 0-1,0 0 1,0 0-1,1-5 1,0 3-77,0-1 1,0 1-1,0 0 0,0 0 1,5-5-1,7-12-382,-13 5-1213,-3 12-1913,1 1 1097</inkml:trace>
-  <inkml:trace contextRef="#ctx1" brushRef="#br1" timeOffset="11976.38">5723 940 2273,'0'0'11221,"0"10"-11007,0 20 203,-1-8-241,1 0 1,1 0-1,6 29 1,-2-20-32,-2 1-1,-1 0 1,-4 53 0,0-17-140,2-40-5954</inkml:trace>
-  <inkml:trace contextRef="#ctx1" brushRef="#br1" timeOffset="13317.34">4995 1069 2897,'0'0'9765,"1"-5"-8594,10-2-1011,17-1 117,1 2 0,48-5 0,-37 6 2,-28 3-226,0 1 0,1 0 0,-1 1 0,17 2 1,-25-2-40,-1 1 0,0-1 0,0 1 1,0 0-1,0 0 0,0 0 0,0 0 1,0 1-1,0-1 0,0 1 0,0 0 0,-1-1 1,1 1-1,-1 1 0,1-1 0,-1 0 1,0 0-1,0 1 0,0 0 0,0-1 1,2 5-1,-3-3 50,0 1 0,0 0 0,0 0 0,-1 0 0,0 0 0,0 0 0,0 0 0,-1 6 0,0 6 168,1-15-222,-1-1 1,1 1-1,0-1 0,-1 0 0,1 1 0,-1-1 0,0 0 1,0 1-1,1-1 0,-1 0 0,0 0 0,0 0 1,0 0-1,0 0 0,0 0 0,0 0 0,-1 0 0,1 0 1,0 0-1,0-1 0,-2 2 0,-36 15 144,25-11-68,-1 0-19,-8 5 9,0-1 0,-1-1-1,0-1 1,-28 6 0,47-14-57,3 0 586,0 2-599,0 0-1,-1 0 0,1 0 0,-1-1 1,0 1-1,1-1 0,-1 1 1,-4 0-1,-6 4-5,6-2 13,0-1 0,-1 1 0,0-2-1,-10 4 1,7-3 1,10-3 100,5 0-332,367-10 316,-370 10-193,0 0 0,0 0 0,0 0-1,0 0 1,1 0 0,-1 0 0,0 0-1,0 0 1,0 1 0,1-1 0,-1 0-1,0 1 1,0-1 0,0 1 0,0-1-1,0 1 1,2 1 0,-2 0-495,-1-1 0,1 1 0,0-1 0,-1 1 0,1 0 1,-1-1-1,0 1 0,0-1 0,1 1 0,-1 0 0,0 0 0,-1 2 0,1 6-4906</inkml:trace>
-  <inkml:trace contextRef="#ctx1" brushRef="#br1" timeOffset="15606.45">6493 1148 896,'0'0'4069,"8"-1"-3543,24-3-76,-31 4-417,-1 0 0,1 0 0,0 0 0,0 1 0,-1-1 0,1 0-1,0 0 1,-1 0 0,1 0 0,0 1 0,0-1 0,-1 0 0,1 1-1,-1-1 1,1 1 0,0-1 0,-1 0 0,1 1 0,-1-1 0,1 1-1,-1 0 1,1-1 0,-1 1 0,1-1 0,-1 1 0,0 0 0,1-1-1,-1 1 1,0 0 0,0-1 0,1 2 0,1 22 3170,-2-21-1503,-13-7-1276,11 3-418,0 0-1,0 0 1,1 0-1,-1-1 0,1 1 1,-1-1-1,1 1 1,0-1-1,-1 1 0,1-1 1,0 0-1,0 0 1,0 0-1,0 1 0,0-1 1,1 0-1,-1 0 1,0-3-1,-2-38 39,3 43-44,0 0-16,0 28-67,1-16 140,-1 17-20,0-28-31,0 1 0,0-1 1,0 0-1,-1 0 0,1 1 0,0-1 1,-1 0-1,1 0 0,-1 0 0,1 0 1,-1 0-1,1 0 0,-1 1 1,0-1-1,0-1 0,1 1 0,-1 0 1,0 0-1,-1 1 0,-7 2 10,0-1 1,0 0-1,0 0 0,0-1 1,-1 0-1,1-1 0,0 0 1,-20 0-1,29-2-35,-1 1 0,1-1 0,-1 1 1,0-1-1,1 0 0,-1 1 0,1-1 0,-1 0 1,1 1-1,0-1 0,-1 0 0,1 1 0,0-1 0,-1 0 1,1 0-1,0 0 0,0 1 0,0-1 0,0 0 1,0-1-1,0 2-18,-3-39-677,4 25 522,1 14 303,2 9 201,-3-6-282,0 1-1,-1 0 1,0-1 0,0 1 0,0 0 0,0 5 0,-1 4 1,1-13-25,-1 1 1,1 0-1,-1 0 1,0 0-1,1 0 1,-1 0-1,0-1 1,0 1-1,1 0 1,-1-1-1,0 1 1,0-1-1,0 1 1,0-1-1,0 1 1,0-1-1,0 1 1,0-1-1,0 0 1,0 0-1,0 1 1,0-1-1,0 0 1,0 0-1,0 0 1,-2 0-1,-1 0 30,-1 0 0,1 0-1,-1 0 1,1 0 0,-9-2-1,12 2-43,1-1-1,-1 1 1,1-1 0,-1 1-1,1-1 1,-1 1-1,1-1 1,-1 1-1,1-1 1,0 0-1,-1 1 1,1-1-1,0 0 1,-1 1-1,1-1 1,0 0 0,0 0-1,0 1 1,0-1-1,-1 0 1,1 0-1,0 1 1,1-2-1,-1-24-256,0 16 144,0 9 93,0-1-1,0 0 1,0 0 0,0 0 0,0 0-1,1 0 1,-1 0 0,1 0 0,-1 0 0,1 0-1,-1 1 1,1-1 0,0 0 0,0 0-1,0 1 1,0-1 0,0 0 0,3-1-1,-1 0 3,1 1 0,0 0 0,0 0 0,0 0-1,0 1 1,0-1 0,6 0 0,-7 1 30,3-1 51,1 0 0,0 0 0,0 1 1,0 0-1,0 0 0,0 1 0,0 0 0,9 1 0,-14-1-31,0 1 0,-1-1-1,1 1 1,0-1 0,0 1-1,-1 0 1,1-1 0,0 1-1,-1 0 1,1 0 0,-1 0 0,1 1-1,-1-1 1,1 0 0,-1 0-1,0 1 1,0-1 0,0 1-1,0-1 1,0 1 0,0-1 0,0 1-1,0 0 1,-1 0 0,1-1-1,0 1 1,-1 0 0,0 0 0,1 0-1,-1-1 1,0 1 0,0 0-1,0 3 1,0-2-16,0-1 0,0 0 0,0 0 0,0 0 0,-1 0 0,1 0 0,0 1 0,-1-1 1,0 0-1,1 0 0,-1 0 0,0 0 0,0 0 0,0-1 0,0 1 0,-1 0 0,-2 3 0,1-3 10,0 0-1,0 0 1,-1 0-1,1-1 1,0 1-1,-1-1 1,0 0-1,1 0 1,-6 1-1,-26 2 181,34-4-196,1 1 1,-1-1-1,0 0 0,0 0 0,1-1 0,-1 1 0,0 0 0,0 0 1,1 0-1,-1 0 0,0-1 0,1 1 0,-1 0 0,0-1 0,1 1 1,-1 0-1,1-1 0,-1 1 0,0-1 0,1 1 0,-1-1 0,1 1 1,-1-1-1,1 0 0,0 1 0,-1-1 0,1 0 0,-1 1 0,1-1 1,0 0-1,0 1 0,-1-1 0,1 0 0,0 1 0,0-1 0,0-1 1,0-99-313,20 103 262,-17-1 68,-1 0 0,1 1 0,0 0 0,-1-1 0,1 1 0,-1 0 0,0 1 0,1-1 0,-1 0 0,0 0 0,0 1 0,-1 0 0,1-1 0,0 1 0,-1 0 0,0 0 0,0-1 0,2 5 0,-1 2 40,0 0-1,-1 1 1,0-1-1,0 18 1,-4-27-35,0 1 0,0 0 0,0-1 0,0 0 0,0 1 0,0-1 1,-6-1-1,6 1-29,3 0-3,-1 0-1,0 0 1,1-1-1,-1 1 0,0 0 1,0 0-1,1-1 1,-1 1-1,1 0 1,-1-1-1,0 1 1,1 0-1,-1-1 0,1 1 1,-1-1-1,1 1 1,-1-1-1,1 1 1,-1-1-1,1 0 1,0 1-1,-1-1 0,1 1 1,0-1-1,-1 0 1,1 1-1,0-1 1,0 0-1,0 0 1,-1 1-1,1-1 0,0 0 1,0 0-1,0-30-329,1 21 182,-1-38-945,19 66 1391,-18-16-268,1 1-1,-1-1 0,0 1 1,0 0-1,0-1 0,-1 1 1,1 0-1,-1 0 0,1 0 1,-1-1-1,0 1 0,0 0 1,0 0-1,-1 4 1,1 5 71,0-11-91,-1 0 0,1 0 1,0-1-1,0 1 0,0-1 1,-1 1-1,1 0 0,0-1 0,-1 1 1,1-1-1,0 1 0,-1 0 1,1-1-1,-1 1 0,1-1 1,-1 1-1,1-1 0,-1 0 1,1 1-1,-1-1 0,0 0 1,1 1-1,-1-1 0,0 0 0,1 1 1,-1-1-1,0 0 0,1 0 1,-1 0-1,0 0 0,-24 3 64,19-3-39,-14 1 24,11 1-28,-1-2 0,0 1-1,0-1 1,-19-3 0,28 2-34,-1 0 0,1 0 0,0 0 0,-1 0 0,1 0 1,0 0-1,0 0 0,0 0 0,0 0 0,0-1 0,0 1 0,1 0 0,-1-1 0,0 1 1,1-1-1,-1 1 0,1-1 0,-1 1 0,1-1 0,0 1 0,-1-1 0,1 1 0,0-1 1,0-1-1,-1-49-437,1 41 239,0 11 204,0-1 0,0 0 0,0 0 1,0 0-1,1 1 0,-1-1 0,0 0 0,0 0 0,1 1 0,-1-1 0,0 0 0,1 1 1,-1-1-1,1 1 0,-1-1 0,1 0 0,-1 1 0,1-1 0,-1 1 0,1-1 1,0 1-1,1-1 0,21-7-42,33 6 249,-45 3-41,-6-1-94,3-1 26,1 1 1,-1 1-1,1 0 1,15 3-1,-23-3-80,1-1 0,0 1 0,-1-1 0,1 1 0,-1 0 0,1 0 0,-1-1 0,1 1-1,-1 0 1,1 1 0,-1-1 0,0 0 0,0 0 0,0 0 0,1 1 0,-1-1 0,0 1 0,-1-1-1,1 1 1,0-1 0,0 1 0,-1-1 0,1 1 0,-1 0 0,1-1 0,-1 1 0,0 0 0,1-1-1,-1 5 1,0 43 218,0-48-229,0 0-1,0 0 1,-1 0-1,1 0 1,0 0-1,0 0 1,0 0-1,-1 0 1,1-1-1,0 1 1,-1 0-1,1 0 1,-1 0-1,1 0 1,-1-1-1,0 1 1,1 0-1,-1-1 1,0 1-1,1 0 1,-1-1-1,-1 2 1,-21 6-4,14-5 6,-35 11-73,-122 35-2191,147-46-360,10-3-682</inkml:trace>
-  <inkml:trace contextRef="#ctx1" brushRef="#br1" timeOffset="16407.66">6493 1131 1185,'0'0'7085,"0"0"-6992,-1-1 0,1 1 0,0 0 0,0 0 0,0 0 0,0-1 0,0 1 0,0 0 0,0 0 0,0 0 0,0-1 0,0 1 0,0 0-1,0 0 1,0 0 0,0-1 0,0 1 0,0 0 0,0 0 0,0 0 0,0-1 0,0 1 0,0 0 0,0 0 0,0 0 0,0-1 0,0 1 0,0 0-1,0 0 1,1 0 0,-1-1 0,0 1 0,0 0 0,0 0 0,0 0 0,0 0 0,1 0 0,-1-1 0,0 1 0,0 0 0,0 0 0,1 0 0,-1 0-1,0 0 1,0 0 0,0 0 0,1 0 0,-1 0 0,0 0 0,0 0 0,0 0 0,1 0 0,-1 0 0,131 0-67,497-12 1210,-541 6-1034,231-8 188,-317 14-409</inkml:trace>
-  <inkml:trace contextRef="#ctx1" brushRef="#br1" timeOffset="17442.22">7494 927 2689,'0'0'6571,"-5"-9"-2254,12 7-4022,1 1-1,-1 0 1,1 1 0,-1 0 0,14 2-1,8-1-160,-16-1-124,0-1-1,0 2 1,0 0 0,0 1-1,0 0 1,0 1-1,-1 0 1,1 1 0,15 7-1,73 51 218,-100-62-179,-1 1-48,0-1 0,0 1 1,0-1-1,0 1 0,0-1 0,0 0 1,0 1-1,0-1 0,0 1 0,0-1 1,0 1-1,0-1 0,0 1 0,0-1 1,0 0-1,0 1 0,-1-1 0,1 1 1,0-1-1,0 0 0,0 1 0,-1-1 0,1 1 1,0-1-1,-1 0 0,1 1 0,0-1 1,-1 0-1,1 0 0,0 1 0,-1-1 1,0 0-1,-144 50 56,62-24-43,-154 67 83,233-92-103,3 0-33,-1-1 0,1 1 0,0-1 0,-1 1 0,1-1 0,0 1 0,-1 0 0,1 0 0,0-1 0,0 1 0,0 0 0,0 0 0,0 0 0,0 0 0,0 1 0,0-1-1,0 0 1,0 0 0,1 1 0,-1-1 0,0 0 0,1 1 0,-1-1 0,1 0 0,-1 1 0,1-1 0,0 1 0,0 1 0,32-1-3623,-5-2-1369,-20 0 1929</inkml:trace>
-  <inkml:trace contextRef="#ctx1" brushRef="#br1" timeOffset="17844.16">7822 903 6403,'0'0'5437,"27"17"-4412,87 55-374,-14-4 123,-89-59-721,-1 0 1,0 1 0,-1 0 0,15 20 0,-21-25-44,0 0 0,0 0 0,-1 1 0,0 0 0,0-1 0,0 1 0,-1 0 0,1 0 0,-1 9 0,1 58-2761,-3-46-1276,1-17 625</inkml:trace>
-  <inkml:trace contextRef="#ctx1" brushRef="#br1" timeOffset="18175.37">8136 959 5218,'0'0'8740,"-160"125"-8163,119-89-465,-5-2-48,6-4-48,-1 2-16,8-4-32,0 0-224,-1-2-1105,7-2-640,7-8-1457,0-6-1056</inkml:trace>
-  <inkml:trace contextRef="#ctx1" brushRef="#br1" timeOffset="20549.36">2221 1187 80,'0'0'3727,"3"-3"-3359,6-5-860,-2 2 1749,0 1-1,1-1 0,0 1 0,10-5 1,-8 5-1329,1 0 1,0 1 0,0 0-1,0 1 1,0 0 0,23-2 0,-33 5 52,0 0 19,-1 0 0,0 0 0,1 1 0,-1-1 0,0 0 0,1 0 1,-1 1-1,0-1 0,1 0 0,-1 1 0,0-1 0,0 0 0,0 1 0,1-1 0,-1 0 0,0 1 0,0-1 0,0 1 1,0-1-1,0 0 0,1 1 0,-1-1 0,0 1 0,0-1 0,0 1 0,0-1 0,0 0 0,-1 1 0,3 13 43,-2 54 606,0-68-364,-1 0-261,-1-1 1,1 1-1,0-1 0,0 1 1,0-1-1,0 1 0,0-1 1,0 1-1,-1-1 0,1 0 1,1 0-1,-1 0 1,0 0-1,0 1 0,0-1 1,0 0-1,1 0 0,-1-1 1,0 1-1,0-2 0,-9-28-4,7 5-375,3 22 75,0 9-51,0 10 346,-1-12-12,1 0-1,0 0 1,-1 0 0,1 0-1,0 0 1,1 0-1,-1 0 1,0 0-1,1 0 1,0 0 0,0 0-1,0 0 1,0 0-1,0 0 1,0-1-1,1 1 1,3 5 0,1-3 6,-7-3-13,-11-7-71,7 1 33,-27-22-195,31 24 195,-1 0 0,1 0 0,-1 1 0,1-1 0,0-1 0,0 1 1,0 0-1,0 0 0,0 0 0,0 0 0,0-1 0,1 1 0,-1 0 0,1-1 0,0-2 0,0-35-1097,0 40 1125,0-1-1,1 1 0,-1-1 1,0 1-1,1-1 0,-1 1 1,0-1-1,1 1 0,-1-1 1,1 1-1,-1-1 0,1 1 1,-1 0-1,1-1 0,-1 1 1,1 0-1,0 0 0,-1-1 1,1 1-1,-1 0 0,1 0 1,0 0-1,-1 0 0,1 0 1,0-1-1,-1 1 0,1 1 1,1-1-1,23-1-9,-21 2-4,7-1 29,-1-1-13,0 1 0,0 1-1,1 0 1,16 4-1,-25-5 9,-1 0 1,1 1-1,0 0 0,0-1 0,0 1 0,0 0 0,-1 0 1,1 0-1,0 0 0,-1 1 0,1-1 0,-1 0 1,1 1-1,-1-1 0,0 1 0,0-1 0,1 1 1,-1 0-1,0-1 0,-1 1 0,1 0 0,0 0 0,0-1 1,-1 1-1,1 0 0,-1 0 0,1 0 0,-1 0 1,0 0-1,0 3 0,0-3 13,1 0-1,-1-1 1,0 1 0,0 0 0,-1 0-1,1 0 1,0 0 0,-1 0 0,1 0-1,-1-1 1,1 1 0,-1 0-1,0 0 1,0-1 0,-2 4 0,1-3 3,0-1 0,-1 0 0,1 1 0,-1-1 0,1 0 0,-1 0 0,1 0 0,-1-1 0,0 1 0,-4 0 0,-9 1 113,1-1 0,-24 0 1,29-1-123,9 0-8,1 0 0,-1 0 0,1 0 0,-1 0 0,0 0 0,1 0 0,-1-1-1,1 1 1,-1 0 0,1 0 0,-1 0 0,1-1 0,-1 1 0,1 0 0,-1-1 0,1 1 0,-1 0 0,1-1 0,0 1 0,-1 0 0,1-1 0,0 1 0,-1-1 0,1 1 0,0-1-1,-1 1 1,1-1 0,0 1 0,0-1 0,0 1 0,-1-1 0,1 0 0,0-24-324,0 13 115,0 11 188,1 0 1,-1 0-1,0 1 0,0-1 0,0 0 0,0 0 0,1 0 1,-1 1-1,0-1 0,1 0 0,-1 1 0,1-1 0,-1 0 1,1 1-1,-1-1 0,1 0 0,-1 1 0,1-1 0,0 1 0,-1-1 1,1 1-1,1-1 0,22-7-443,-14 7 393,0 0 0,1 0-1,10 2 1,-19-1 87,-1 0 1,0 1-1,0-1 1,0 0 0,1 1-1,-1-1 1,0 1-1,0 0 1,0-1-1,0 1 1,0 0 0,0 0-1,0-1 1,0 1-1,0 0 1,0 0 0,0 0-1,-1 0 1,1 0-1,0 0 1,-1 0-1,1 0 1,-1 1 0,1-1-1,-1 0 1,1 0-1,-1 0 1,0 1 0,1 1-1,0 6 145,0 0 0,-1-1-1,-1 13 1,1-7 2,0-13-138,-1 0 0,1 1-1,0-1 1,-1 0 0,0 0 0,1 1 0,-1-1-1,0 0 1,0 0 0,1 0 0,-1 0-1,0 0 1,0 0 0,0 0 0,0 0-1,0 0 1,-1 0 0,1 0 0,0-1-1,0 1 1,0 0 0,-1-1 0,1 1 0,0-1-1,-1 0 1,1 1 0,0-1 0,-3 0-1,-45 6 291,47-5-283,-3-1 52,-15-1-297,19 0 196,1 1-1,-1 0 1,1-1-1,-1 1 1,1-1-1,-1 1 1,1-1-1,-1 1 0,1-1 1,0 1-1,-1-1 1,1 0-1,0 1 1,-1-1-1,1 0 1,0 1-1,0-1 1,0 1-1,-1-1 1,1 0-1,0 0 1,0 1-1,0-1 1,0 0-1,0 1 0,0-2 1,0-10-297,2-16-567,-1 26 853,-1 1 0,1 0 0,-1 0 0,1-1 0,0 1-1,0 0 1,-1 0 0,1 0 0,0 0 0,0 0 0,0 0 0,0 0 0,0 0 0,1 0-1,-1 0 1,0 0 0,2 0 0,2-2 31,27-11-142,-31 14 179,-1-1 1,1 1-1,0 0 0,-1-1 1,1 1-1,0 0 0,0 0 1,-1 0-1,1 0 1,0-1-1,0 1 0,-1 0 1,1 0-1,0 0 0,0 0 1,-1 1-1,1-1 0,0 0 1,0 0-1,-1 0 0,1 1 1,0-1-1,0 0 0,-1 1 1,1-1-1,0 1 0,-1-1 1,1 0-1,-1 1 1,1-1-1,-1 1 0,1 0 1,-1-1-1,2 2 0,0 6 204,-1 1-1,0-1 1,0 1 0,0 0-1,-2 8 1,1-8 165,0-9-387,0 1 1,-1-1 0,1 1-1,-1-1 1,1 1 0,-1-1-1,1 1 1,-1-1-1,1 1 1,-1-1 0,1 0-1,-1 1 1,0-1-1,1 0 1,-1 1 0,0-1-1,1 0 1,-1 0 0,0 0-1,1 0 1,-1 1-1,0-1 1,1 0 0,-1 0-1,0 0 1,0-1 0,-25 2 175,23-1-155,0 0-102,0 0 0,-1 0 0,1 0 0,0 0 0,0-1 0,0 1 0,0-1 0,0 0 1,0 0-1,0 0 0,1 0 0,-1-1 0,-4-2 0,5 2 0,0 1-1,1-1 1,0 0 0,-1 0 0,1 0-1,0 1 1,0-1 0,0 0 0,0-1-1,1 1 1,-1 0 0,0 0 0,1 0-1,0 0 1,-1 0 0,1-1 0,0 1-1,0-4 1,0 1-73,0-9-102,0 14 232,0-1 0,0 1 0,0 0 0,0 0 0,0 0 0,0-1 0,0 1 0,0 0 1,0 0-1,0 0 0,1-1 0,-1 1 0,0 0 0,0 0 0,0 0 0,0 0 0,0-1 0,1 1 0,-1 0 0,0 0 0,0 0 0,0 0 0,0 0 0,1 0 0,-1-1 0,0 1 0,0 0 0,0 0 0,1 0 0,-1 0 0,0 0 0,0 0 0,0 0 0,1 0 1,-1 0-1,0 0 0,0 0 0,1 0 0,-1 0 0,0 0 0,0 0 0,0 0 0,1 0 0,-1 0 0,0 1 0,0-1 0,0 0 0,1 0 0,-1 0 0,0 0 0,2 2-40,-1-1 0,1 0 0,-1 0 0,1 1-1,-1-1 1,1 1 0,-1-1 0,0 1 0,0-1 0,1 4 0,2 0-406,8 10-1719</inkml:trace>
-  <inkml:trace contextRef="#ctx1" brushRef="#br1" timeOffset="22023.27">2469 1143 1217,'0'0'3839,"-2"-1"-3522,2-1 1106,7 1-441,21-1 10,40 2-480,-63 0-384,377-12 549,-15 5-394,95-6-152,-148 1-32,-289 11-83,27-5 0,24-1 13,-42 5-10,6-2 527,-40 2-478,1 0 0,-1 0 0,0 0 0,0 0 0,-1 0-1,1 1 1,0-1 0,-1 0 0,1 0 0,-1 0-1,0-1 1,-89-26 156,5-11-101,53 24 489,-63-22 1619,95 38-2154,14 8 196,23 8-398,60 21 138,60 20-69,-156-56 55,1 0-1,-1 0 1,0 0 0,0 0-1,0 1 1,0-1-1,0 0 1,0 0-1,0 0 1,0 1-1,-1-1 1,1 0 0,0 1-1,-1-1 1,1 1-1,-1-1 1,0 1-1,1-1 1,-1 1-1,0-1 1,0 1 0,0-1-1,0 4 1,0 2 34,0-1 1,-1 1 0,1 0-1,-4 10 1,1-10-16,0-1 1,0 0-1,-1 0 1,0 0-1,0 0 0,0-1 1,-1 0-1,0 0 1,0 0-1,-10 8 1,-8 7 10,9-6-22,-1-1-7,1 2 0,0 0 1,-21 32-1,28-28-197,7-17-198,0 0-1,-1 0 1,1 0-1,-1 0 1,0-1-1,1 1 1,-1 0 0,0 0-1,-2 2 1,-3 2-5253</inkml:trace>
-  <inkml:trace contextRef="#ctx1" brushRef="#br1" timeOffset="23440.56">511 375 3169,'0'0'3954,"0"-6"-3954,6 10-2689,-6 0 1537,0 0-161,7-2-240</inkml:trace>
-  <inkml:trace contextRef="#ctx1" brushRef="#br1" timeOffset="23788.45">511 376 1056,'1'0'416,"-1"1"-1,1-1 1,0 1-1,0-1 0,0 1 1,-1-1-1,1 1 0,0 0 1,-1-1-1,1 1 1,0 0-1,-1 0 0,1-1 1,-1 1-1,1 0 0,-1 0 1,0 0-1,1 0 1,-1 0-1,0-1 0,0 1 1,1 2-1,-1 9 475,0-9-1774,0 69 1489,0 46 13,0-39-7898</inkml:trace>
-  <inkml:trace contextRef="#ctx1" brushRef="#br1" timeOffset="24126.92">444 351 1617,'0'0'6115,"214"-16"-5939,-187 14-144,-1-2-32,1 2 32,-7 2-32,0 0-32,-7 0-401,-6 0-1263,-7 6-898,0 6-623</inkml:trace>
-  <inkml:trace contextRef="#ctx1" brushRef="#br1" timeOffset="24461.83">597 510 2289,'0'0'7251,"60"-4"-6626,-33 0-369,-1-2-176,1 0-64,0 2-16,-7 2-64,-7-2-432,-6 4-625,6-2-192</inkml:trace>
-  <inkml:trace contextRef="#ctx1" brushRef="#br1" timeOffset="24795.5">597 511 4802,'179'-2'817,"-145"3"-439,-26 3 113,-8-4-491,39 43 4229,-37-42-4122,-1 1-1,0-1 1,1 1 0,-1-1-1,1 0 1,-1 1 0,1-1 0,0 0-1,-1 0 1,1 0 0,0 0-1,0-1 1,0 1 0,0 0 0,0-1-1,0 1 1,2-1 0,-3 0 93,21-4-19,-4-4-373,-1 2 0,1 0 0,21-3 0,27 0-6563,-52 7 4316</inkml:trace>
-  <inkml:trace contextRef="#ctx1" brushRef="#br1" timeOffset="25129.3">1112 531 1665,'0'0'8900,"-4"9"-8124,-14 27-90,17-34-658,0 0 0,0 0 0,1 0 0,-1 0 1,0 0-1,1 1 0,-1-1 0,1 0 0,0 0 0,0 0 0,0 5 0,0-6 1,1 0 0,-1 0 0,0-1-1,1 1 1,-1 0 0,0 0-1,1 0 1,-1-1 0,1 1 0,0 0-1,-1 0 1,1-1 0,-1 1 0,1 0-1,0-1 1,-1 1 0,1-1-1,0 1 1,1 0 0,3 0-237,-1 0 0,1 0-1,-1 0 1,1 0 0,0-1 0,-1 0 0,1 0 0,4 0 0,1-1-1603</inkml:trace>
-  <inkml:trace contextRef="#ctx1" brushRef="#br1" timeOffset="25130.3">1112 531 4882</inkml:trace>
-  <inkml:trace contextRef="#ctx1" brushRef="#br1" timeOffset="25530.73">1111 531 4882,'140'25'1257,"-112"-17"-96,-27-8-1116,-1 1 0,0-1 0,0 0 0,0 0 0,0 0 0,0 0 0,0 0 0,0 0 0,1 0 0,-1 1 0,0-1 1,0 0-1,0 0 0,0 0 0,0 0 0,0 0 0,0 1 0,0-1 0,0 0 0,0 0 0,0 0 0,0 0 0,0 1 0,0-1 0,0 0 0,0 0 0,0 0 0,0 0 0,0 0 0,0 1 0,0-1 1,0 0-1,0 0 0,0 0 0,0 0 0,0 1 0,0-1 0,0 0 0,0 0 0,-1 0 0,1 0 0,0 0 0,0 0 0,0 1 0,-2 2 1070,2-2-1007,0 0 0,0-1 1,0 1-1,0 0 0,0 0 0,0 0 0,0 0 0,0 0 0,1 0 1,-1 0-1,0 0 0,0 0 0,1 0 0,-1 0 0,1-1 0,-1 1 1,1 0-1,-1 0 0,1 0 0,-1-1 0,1 1 0,0 0 1,-1-1-1,1 1 0,0-1 0,1 2 0,0-2-107,1 1 0,-1-1 0,0 0 0,1 0 1,-1 0-1,1 0 0,-1 0 0,1 0 0,-1-1 0,5 0 0,13-5 18,0-1-1,0-1 0,21-11 1,-12 5-16,-27 13 88,-2 60-254,0-21-4153,0-33 808</inkml:trace>
-  <inkml:trace contextRef="#ctx1" brushRef="#br1" timeOffset="25862.62">1794 353 7587,'0'0'6419,"0"120"-6387,0-96 16,0 0-48,7-4-160,-7 0-576,0-6-1681,0-2-2337</inkml:trace>
-  <inkml:trace contextRef="#ctx1" brushRef="#br1" timeOffset="25863.62">1707 429 6707,'0'0'4242,"161"0"-4146,-108-6 0,7-2-48,7 0-48,0 0-688,0 2-2370,-7 0-1728</inkml:trace>
-  <inkml:trace contextRef="#ctx1" brushRef="#br1" timeOffset="27868.25">4854 24 1361,'0'0'5455,"0"0"-5413,0 0-1,0-1 1,0 1-1,0 0 1,1 0-1,-1 0 1,0 0-1,0 0 1,0-1-1,0 1 1,0 0-1,0 0 1,0 0-1,0 0 1,1 0-1,-1 0 1,0-1-1,0 1 1,0 0-1,0 0 1,0 0-1,1 0 1,-1 0-1,0 0 1,0 0-1,0 0 0,0 0 1,0 0-1,1 0 1,-1 0-1,0 0 1,0 0-1,0 0 1,0 0-1,1 0 1,-1 0-1,0 0 1,0 0-1,0 0 1,0 0-1,1 0 1,-1 0-1,0 0 1,0 0-1,0 0 1,0 1-1,0-1 1,1 0-1,-1 0 1,0 0-1,0 13 274,1-1 0,1 0 0,-1 0 0,2 0 0,0 0 0,5 12 0,3 5 23,20 33 0,-17-34-290,-2 0 0,0 1 0,-2 0 0,8 39 1,-17-47-693,-1-16 108,0-14 96,-1 4 392,0 0-1,-1 1 1,1-1-1,-1 0 1,0 0 0,0 1-1,0-1 1,-1 1-1,0 0 1,0 0 0,0 0-1,0 0 1,-5-4-1,2 1 26,0 0 0,0-1-1,-6-11 1,7 8 18,1 0 0,0 0 0,1-1 0,0 1-1,0-1 1,0-13 0,0-72 4,3 73 35,0 21-5,1-1-1,-1 0 0,1 1 0,0-1 1,0 0-1,0 1 0,0-1 0,1 1 1,-1-1-1,1 1 0,0 0 0,0 0 0,0 0 1,0 0-1,1 0 0,-1 0 0,1 1 1,0-1-1,-1 1 0,1-1 0,0 1 1,1 0-1,-1 0 0,0 1 0,0-1 1,1 1-1,-1-1 0,5 0 0,-3 1 68,1-1-1,-1 1 1,0 0-1,0 1 1,0-1-1,1 1 1,-1 0-1,0 0 1,1 1-1,-1-1 1,0 1 0,0 0-1,0 1 1,0-1-1,0 1 1,0 0-1,0 0 1,0 1-1,5 3 1,-4-1-61,0 0 0,-1 0 0,0 1 0,0 0 0,0-1 0,-1 2 0,0-1 1,0 0-1,0 1 0,-1 0 0,0 0 0,0 0 0,-1 0 0,0 0 0,0 1 0,0-1 0,-1 1 1,0 11-1,-1-8-38,-2 13 142,2-23-132,-1 0 0,1 0 0,-1 0 0,0 0 0,1 0 0,-1 0 1,0-1-1,0 1 0,1 0 0,-1 0 0,0-1 0,0 1 0,0-1 0,0 1 0,0-1 1,0 1-1,0-1 0,0 1 0,0-1 0,-1 0 0,-13 4 10,1-1 0,-1 0 0,0-2 0,0 1 0,-24-3-1,38 29-293,1-26 278,0 0-7,0 0 0,0 0-1,0 0 1,0 0 0,0 0-1,1 0 1,-1 0 0,0 0 0,1 0-1,1 3 1,-1-4 1,0 0-1,0 0 1,0 0 0,0-1 0,1 1-1,-1 0 1,0 0 0,0-1 0,1 1-1,-1-1 1,0 0 0,1 1 0,-1-1-1,0 0 1,1 1 0,-1-1 0,3 0-1,262 16 188,-265-17-185,-1 1 1,1 0-1,-1 0 1,0 0-1,1-1 1,-1 1-1,0 0 1,1 0-1,-1-1 1,0 1-1,1 0 1,-1-1 0,0 1-1,0 0 1,1-1-1,-1 1 1,0 0-1,0-1 1,0 1-1,0-1 1,1 1-1,-1 0 1,0-1-1,0 1 1,0-1-1,0 1 1,0-1-1,0 1 1,0 0-1,0-2 1,-1-13-95,1 14 84,0 0 8,-1-1-1,1 1 1,-1 0 0,1 0 0,-1 0 0,1 0-1,-1 0 1,0 0 0,0 0 0,1 0-1,-1 0 1,0 0 0,0 0 0,0 0 0,0 1-1,0-1 1,0 0 0,0 1 0,0-1-1,-1 1 1,1-1 0,0 1 0,0-1-1,0 1 1,0 0 0,-1 0 0,-1-1 0,-38-4-113,39 5 103,0 0 0,-1 0 0,1 0 0,0 0 0,-1 1 0,1-1 1,0 1-1,0-1 0,0 1 0,0 0 0,-1-1 0,1 1 0,0 0 0,-2 2 0,3-2 24,0 1 0,0 0 0,0-1 0,0 1 0,0 0-1,0-1 1,0 1 0,0 0 0,1 0 0,-1 0 0,1 0 0,0 0-1,-1 0 1,1 0 0,0 0 0,0 0 0,0 3 0,0 38-12,1-42 0,-1 0 0,1 1 0,0-1 0,-1-1 0,1 1 1,0 0-1,-1 0 0,1 0 0,0 0 0,0 0 0,0-1 0,0 1 0,0 0 0,0-1 0,0 1 0,0-1 0,0 1 0,0-1 0,0 1 0,0-1 1,0 0-1,1 1 0,-1-1 0,0 0 0,1 0 0,36 5-323,-34-4 181,71 6-6180,-56-6 3507</inkml:trace>
-  <inkml:trace contextRef="#ctx1" brushRef="#br1" timeOffset="28386.45">5584 276 4226,'0'0'7081,"-10"11"-6185,-1 0-669,-5 5 167,0 1-1,2 1 0,-17 25 1,27-38-360,1 1 1,1 0 0,-1 0-1,1 0 1,0 1 0,0-1 0,1 0-1,-1 1 1,1-1 0,1 1-1,-1 7 1,1-14-152,4 0-34,-1-1 141,0 1 0,0-1 1,0 0-1,0 0 1,0 0-1,0 0 0,0 0 1,0-1-1,0 1 1,0-1-1,-1 0 0,1 0 1,3-4-1,-2 2-99,1 0 0,-1-1 0,0 0 0,-1 0 0,1 0 0,4-9 0,-7 9 26,-1 4 83,0 19-106,0-15 102,1 0 0,-1 0 0,1 0 0,0 0 0,0 0 0,1 0 1,-1 0-1,0 0 0,1-1 0,0 1 0,3 4 0,6 10-1814,-6 0-3542</inkml:trace>
-  <inkml:trace contextRef="#ctx1" brushRef="#br1" timeOffset="28753.78">5784 336 320,'0'0'12059,"6"10"-10906,47 75 335,-46-69-1138,-7-16-313,0 1 0,0 0 0,0 0 1,0 0-1,1 0 0,-1 0 0,0 0 1,1 0-1,-1 0 0,1 0 0,-1-1 1,1 1-1,-1 0 0,1 0 0,-1-1 1,1 1-1,0 0 0,-1-1 0,1 1 1,0 0-1,0-1 0,0 1 0,-1-1 1,2 1-1,-1-1 123,15-11 120,-5-2-162,1 0 0,0 1 1,20-16-1,-26 24-403,-1 0 0,1 0 0,0 1 0,0 0-1,0 0 1,0 1 0,1-1 0,-1 1 0,1 1 0,-1-1 0,1 1 0,11 0 0,-6 3-2578,-5 10-2067</inkml:trace>
-</inkml:ink>
-</file>
-
-<file path=word/ink/ink5.xml><?xml version="1.0" encoding="utf-8"?>
-<inkml:ink xmlns:inkml="http://www.w3.org/2003/InkML">
-  <inkml:definitions>
-    <inkml:context xml:id="ctx0">
-      <inkml:inkSource xml:id="inkSrc0">
-        <inkml:traceFormat>
-          <inkml:channel name="X" type="integer" min="-2.14748E9" max="2.14748E9" units="cm"/>
-          <inkml:channel name="Y" type="integer" min="-2.14748E9" max="2.14748E9" units="cm"/>
-          <inkml:channel name="F" type="integer" max="32767" units="dev"/>
-        </inkml:traceFormat>
-        <inkml:channelProperties>
-          <inkml:channelProperty channel="X" name="resolution" value="1000" units="1/cm"/>
-          <inkml:channelProperty channel="Y" name="resolution" value="1000" units="1/cm"/>
-          <inkml:channelProperty channel="F" name="resolution" value="0" units="1/dev"/>
-        </inkml:channelProperties>
-      </inkml:inkSource>
-      <inkml:timestamp xml:id="ts0" timeString="2024-10-30T22:25:26.521"/>
-    </inkml:context>
-    <inkml:brush xml:id="br0">
-      <inkml:brushProperty name="width" value="0.05" units="cm"/>
-      <inkml:brushProperty name="height" value="0.05" units="cm"/>
-      <inkml:brushProperty name="color" value="#008C3A"/>
-    </inkml:brush>
-  </inkml:definitions>
-  <inkml:trace contextRef="#ctx0" brushRef="#br0">54 70 1761,'0'0'7414,"-9"0"-6947,-1 1-284,-24 0 2747,34 0-2787,0-1-140,0 0-1,0 0 1,0 0 0,0 1-1,0-1 1,-1 0 0,1 0-1,0 0 1,0 0-1,0 1 1,1-1 0,-1 0-1,0 0 1,0 0 0,0 0-1,0 1 1,0-1-1,0 0 1,0 0 0,0 0-1,0 0 1,0 0 0,0 1-1,0-1 1,0 0 0,1 0-1,-1 0 1,0 0-1,0 0 1,0 0 0,0 1-1,0-1 1,0 0 0,1 0-1,-1 0 1,0 0-1,0 0 1,0 0 0,0 0-1,1 0 1,-1 0 0,33 7 230,1-1 0,58 1 0,-62-5-185,311 18 10,-217-19-1149,-67-2 283</inkml:trace>
-  <inkml:trace contextRef="#ctx0" brushRef="#br0" timeOffset="1502.62">367 291 3554,'1'1'12530,"7"0"-12652,105 3 273,53-2 34,-168 17-246,-3-15 57,0 0 0,-1-1 0,1 1 0,0-1 1,-1 0-1,0-1 0,0 1 0,0-1 0,0 0 0,0 0 1,-7 0-1,-4 3-76,-2-1 17,-1 0 0,1-1 0,-1-1 0,0-1 0,-25-2 0,9 1 97,35 0-2,-26 0 0,-79 0-13,105 0 88,-24-1-28,18 2-73,-60-8-6,66 6-5,1 1-22,-5 0-453,-68 11-5085,51-6 706</inkml:trace>
-  <inkml:trace contextRef="#ctx0" brushRef="#br0" timeOffset="3553.45">1096 9 4178,'0'0'3647,"-15"-8"373,8 12-3851,-1 1-1,1 0 0,0 0 1,0 1-1,1 0 0,-1 0 1,-5 8-1,9-10-125,-11 11 180,1 0 0,1 1 0,-19 33 0,26-39-181,0-1-1,1 1 0,0-1 0,1 1 1,0 1-1,1-1 0,0 0 0,0 0 1,0 13-1,2 65-60,1-86 16,0 0-1,0 0 1,0 0-1,0 0 1,0-1-1,0 1 1,0 0-1,0-1 1,1 1-1,-1-1 1,1 1-1,-1-1 0,1 1 1,0-1-1,-1 0 1,1 0-1,0 0 1,0 0-1,0 0 1,0-1-1,0 1 1,3 0-1,3 2-19,-1 0-1,1-1 1,0-1 0,0 1-1,11 0 1,-5-2 52,0-1 0,17-2 0,-26 2-15,0 0 1,-1 0-1,1-1 0,0 0 0,-1 0 0,1 0 1,-1 0-1,0-1 0,6-4 0,2-3-35,-1 0-1,0-1 1,-1-1-1,0 0 1,-1 0-1,0 0 1,-1-1-1,0-1 1,-1 1-1,-1-1 1,0 0 0,-1-1-1,-1 0 1,0 1-1,-1-1 1,0 0-1,-1-1 1,0-29-1,-2 34 32,0-12-7,-1 22-1,1 0 0,0 0-1,0 1 1,-1-1-1,1 0 1,0 1-1,-1-1 1,1 0-1,-1 1 1,1-1-1,-1 0 1,1 1-1,-1-1 1,1 1 0,-1-1-1,0 1 1,1-1-1,-1 1 1,0 0-1,1-1 1,-1 1-1,0 0 1,0-1-1,1 1 1,-2 0-1,-14-3-136,-1 1-1,1 1 0,-33 2 1,15 0-216,-4 1-655,0 2 1,0 2 0,1 1 0,-41 14-1,39-10-2056,12-6 191</inkml:trace>
-  <inkml:trace contextRef="#ctx0" brushRef="#br0" timeOffset="4208.52">1645 12 4914,'0'0'10277,"0"-4"-9525,7 4-1328,-7 8-3762,0 8 993,0-2-1041</inkml:trace>
-  <inkml:trace contextRef="#ctx0" brushRef="#br0" timeOffset="4572.76">1677 182 6515,'0'0'9124,"0"2"-9124,0 0 16,0 2-144,0 2-656,0 2-1681,7 2-1361</inkml:trace>
-</inkml:ink>
-</file>
-
 <file path=word/theme/theme1.xml><?xml version="1.0" encoding="utf-8"?>
 <a:theme xmlns:a="http://schemas.openxmlformats.org/drawingml/2006/main" name="Office Theme">
   <a:themeElements>

</xml_diff>